<commit_message>
Added track changes in paper review summary
</commit_message>
<xml_diff>
--- a/PaperReview/Paper review summary.docx
+++ b/PaperReview/Paper review summary.docx
@@ -88,7 +88,6 @@
           <w:color w:val="24292E"/>
           <w:sz w:val="24"/>
           <w:szCs w:val="24"/>
-          <w:lang/>
         </w:rPr>
         <w:t>Gives a summary of the application domain of the paper</w:t>
       </w:r>
@@ -193,7 +192,47 @@
           <w:szCs w:val="24"/>
           <w:lang w:val="en-US"/>
         </w:rPr>
-        <w:t xml:space="preserve">The non-progressive network is used for low up-sampling and the two-level progressive network is used for high-up sampling. </w:t>
+        <w:t>The non-progressive network is used for low up-sampling and the two-level progressive network is used for high</w:t>
+      </w:r>
+      <w:r>
+        <w:rPr>
+          <w:rFonts w:eastAsia="Times New Roman" w:cstheme="minorHAnsi"/>
+          <w:color w:val="24292E"/>
+          <w:sz w:val="24"/>
+          <w:szCs w:val="24"/>
+          <w:lang w:val="en-US"/>
+        </w:rPr>
+        <w:t xml:space="preserve"> </w:t>
+      </w:r>
+      <w:r>
+        <w:rPr>
+          <w:rFonts w:eastAsia="Times New Roman" w:cstheme="minorHAnsi"/>
+          <w:color w:val="24292E"/>
+          <w:sz w:val="24"/>
+          <w:szCs w:val="24"/>
+          <w:lang w:val="en-US"/>
+        </w:rPr>
+        <w:t>up</w:t>
+      </w:r>
+      <w:r>
+        <w:rPr>
+          <w:rFonts w:eastAsia="Times New Roman" w:cstheme="minorHAnsi"/>
+          <w:color w:val="24292E"/>
+          <w:sz w:val="24"/>
+          <w:szCs w:val="24"/>
+          <w:lang w:val="en-US"/>
+        </w:rPr>
+        <w:t>-</w:t>
+      </w:r>
+      <w:r>
+        <w:rPr>
+          <w:rFonts w:eastAsia="Times New Roman" w:cstheme="minorHAnsi"/>
+          <w:color w:val="24292E"/>
+          <w:sz w:val="24"/>
+          <w:szCs w:val="24"/>
+          <w:lang w:val="en-US"/>
+        </w:rPr>
+        <w:t xml:space="preserve">sampling. </w:t>
       </w:r>
     </w:p>
     <w:p>
@@ -249,7 +288,7 @@
           <w:szCs w:val="24"/>
           <w:lang w:val="en-GB"/>
         </w:rPr>
-        <w:t>The Wasserstein generative adversarial network with gradient penalty(WGAN-GP) architecture which is used in the two-level progressive neural</w:t>
+        <w:t>The Wasserstein generative adversarial network with gradient penalty</w:t>
       </w:r>
       <w:r>
         <w:rPr>
@@ -259,7 +298,57 @@
           <w:szCs w:val="24"/>
           <w:lang w:val="en-GB"/>
         </w:rPr>
+        <w:t xml:space="preserve"> </w:t>
+      </w:r>
+      <w:r>
+        <w:rPr>
+          <w:rFonts w:eastAsia="Times New Roman" w:cstheme="minorHAnsi"/>
+          <w:color w:val="24292E"/>
+          <w:sz w:val="24"/>
+          <w:szCs w:val="24"/>
+          <w:lang w:val="en-GB"/>
+        </w:rPr>
+        <w:t>(WGAN-GP) architecture</w:t>
+      </w:r>
+      <w:r>
+        <w:rPr>
+          <w:rFonts w:eastAsia="Times New Roman" w:cstheme="minorHAnsi"/>
+          <w:color w:val="24292E"/>
+          <w:sz w:val="24"/>
+          <w:szCs w:val="24"/>
+          <w:lang w:val="en-GB"/>
+        </w:rPr>
+        <w:t>,</w:t>
+      </w:r>
+      <w:r>
+        <w:rPr>
+          <w:rFonts w:eastAsia="Times New Roman" w:cstheme="minorHAnsi"/>
+          <w:color w:val="24292E"/>
+          <w:sz w:val="24"/>
+          <w:szCs w:val="24"/>
+          <w:lang w:val="en-GB"/>
+        </w:rPr>
+        <w:t xml:space="preserve"> which is used in the two-level progressive neural</w:t>
+      </w:r>
+      <w:r>
+        <w:rPr>
+          <w:rFonts w:eastAsia="Times New Roman" w:cstheme="minorHAnsi"/>
+          <w:color w:val="24292E"/>
+          <w:sz w:val="24"/>
+          <w:szCs w:val="24"/>
+          <w:lang w:val="en-GB"/>
+        </w:rPr>
         <w:t xml:space="preserve"> that can obtain excellent MCSR results with the use of a high up-sampling factor</w:t>
+      </w:r>
+      <w:r>
+        <w:rPr>
+          <w:rFonts w:eastAsia="Times New Roman" w:cstheme="minorHAnsi"/>
+          <w:color w:val="24292E"/>
+          <w:sz w:val="24"/>
+          <w:szCs w:val="24"/>
+          <w:lang w:val="en-GB"/>
+        </w:rPr>
+        <w:t>.</w:t>
       </w:r>
     </w:p>
     <w:p>
@@ -448,35 +537,155 @@
           <w:szCs w:val="24"/>
           <w:lang w:val="en-US"/>
         </w:rPr>
-        <w:t xml:space="preserve"> is described. In their previous single-image super-resolution study a deep learning framework to achieve</w:t>
-      </w:r>
-      <w:r>
-        <w:rPr>
-          <w:rFonts w:eastAsia="Times New Roman" w:cstheme="minorHAnsi"/>
-          <w:color w:val="24292E"/>
-          <w:sz w:val="24"/>
-          <w:szCs w:val="24"/>
-          <w:lang w:val="en-US"/>
-        </w:rPr>
-        <w:t xml:space="preserve"> MRI SR imaging with complementary image priors</w:t>
-      </w:r>
-      <w:r>
-        <w:rPr>
-          <w:rFonts w:eastAsia="Times New Roman" w:cstheme="minorHAnsi"/>
-          <w:color w:val="24292E"/>
-          <w:sz w:val="24"/>
-          <w:szCs w:val="24"/>
-          <w:lang w:val="en-US"/>
-        </w:rPr>
-        <w:t>. The amount of prior information gathered from single-contrast images is limited. For multi-contrast images for MRI SR imaging an advantage is taken, because the multi-contrast images contain more prior information than single-contrast images. A deep learning-based MCSR method for SR T2 weighted imaging is used by incorporating high-resolution proton density (PD) or T1 weighted images as reference images.</w:t>
-      </w:r>
-      <w:commentRangeEnd w:id="0"/>
-      <w:r>
-        <w:rPr>
-          <w:rStyle w:val="Verwijzingopmerking"/>
-        </w:rPr>
-        <w:commentReference w:id="0"/>
-      </w:r>
+        <w:t xml:space="preserve"> is described.</w:t>
+      </w:r>
+      <w:ins w:id="1" w:author="Djennifer" w:date="2020-10-16T16:55:00Z">
+        <w:r>
+          <w:rPr>
+            <w:rFonts w:eastAsia="Times New Roman" w:cstheme="minorHAnsi"/>
+            <w:color w:val="24292E"/>
+            <w:sz w:val="24"/>
+            <w:szCs w:val="24"/>
+            <w:lang w:val="en-US"/>
+          </w:rPr>
+          <w:t xml:space="preserve"> </w:t>
+        </w:r>
+        <w:r>
+          <w:rPr>
+            <w:rFonts w:eastAsia="Times New Roman" w:cstheme="minorHAnsi"/>
+            <w:color w:val="24292E"/>
+            <w:sz w:val="24"/>
+            <w:szCs w:val="24"/>
+            <w:lang w:val="en-US"/>
+          </w:rPr>
+          <w:t>A super resolution process is finding the inverse</w:t>
+        </w:r>
+      </w:ins>
+      <w:ins w:id="2" w:author="Djennifer" w:date="2020-10-16T16:56:00Z">
+        <w:r>
+          <w:rPr>
+            <w:rFonts w:eastAsia="Times New Roman" w:cstheme="minorHAnsi"/>
+            <w:color w:val="24292E"/>
+            <w:sz w:val="24"/>
+            <w:szCs w:val="24"/>
+            <w:lang w:val="en-US"/>
+          </w:rPr>
+          <w:t xml:space="preserve"> solution to a down-sampling process</w:t>
+        </w:r>
+        <w:r>
+          <w:rPr>
+            <w:rFonts w:eastAsia="Times New Roman" w:cstheme="minorHAnsi"/>
+            <w:color w:val="24292E"/>
+            <w:sz w:val="24"/>
+            <w:szCs w:val="24"/>
+            <w:lang w:val="en-US"/>
+          </w:rPr>
+          <w:t>. It is impossible to find the exact inverse, however close estimations are possible</w:t>
+        </w:r>
+      </w:ins>
+      <w:ins w:id="3" w:author="Djennifer" w:date="2020-10-16T16:57:00Z">
+        <w:r>
+          <w:rPr>
+            <w:rFonts w:eastAsia="Times New Roman" w:cstheme="minorHAnsi"/>
+            <w:color w:val="24292E"/>
+            <w:sz w:val="24"/>
+            <w:szCs w:val="24"/>
+            <w:lang w:val="en-US"/>
+          </w:rPr>
+          <w:t xml:space="preserve"> </w:t>
+        </w:r>
+        <w:r>
+          <w:rPr>
+            <w:rFonts w:eastAsia="Times New Roman" w:cstheme="minorHAnsi"/>
+            <w:color w:val="24292E"/>
+            <w:sz w:val="24"/>
+            <w:szCs w:val="24"/>
+            <w:lang w:val="en-US"/>
+          </w:rPr>
+          <w:t>using a deep learning-based multi-contrast super resolution method</w:t>
+        </w:r>
+        <w:r>
+          <w:rPr>
+            <w:rFonts w:eastAsia="Times New Roman" w:cstheme="minorHAnsi"/>
+            <w:color w:val="24292E"/>
+            <w:sz w:val="24"/>
+            <w:szCs w:val="24"/>
+            <w:lang w:val="en-US"/>
+          </w:rPr>
+          <w:t xml:space="preserve"> for SR T2 weighted imaging by incorporating high-resolution P</w:t>
+        </w:r>
+      </w:ins>
+      <w:ins w:id="4" w:author="Djennifer" w:date="2020-10-16T16:58:00Z">
+        <w:r>
+          <w:rPr>
+            <w:rFonts w:eastAsia="Times New Roman" w:cstheme="minorHAnsi"/>
+            <w:color w:val="24292E"/>
+            <w:sz w:val="24"/>
+            <w:szCs w:val="24"/>
+            <w:lang w:val="en-US"/>
+          </w:rPr>
+          <w:t>D or T1 weighted images as reference</w:t>
+        </w:r>
+        <w:r>
+          <w:rPr>
+            <w:rFonts w:eastAsia="Times New Roman" w:cstheme="minorHAnsi"/>
+            <w:color w:val="24292E"/>
+            <w:sz w:val="24"/>
+            <w:szCs w:val="24"/>
+            <w:lang w:val="en-US"/>
+          </w:rPr>
+          <w:t xml:space="preserve"> images.</w:t>
+        </w:r>
+      </w:ins>
+      <w:r>
+        <w:rPr>
+          <w:rFonts w:eastAsia="Times New Roman" w:cstheme="minorHAnsi"/>
+          <w:color w:val="24292E"/>
+          <w:sz w:val="24"/>
+          <w:szCs w:val="24"/>
+          <w:lang w:val="en-US"/>
+        </w:rPr>
+        <w:t xml:space="preserve"> </w:t>
+      </w:r>
+      <w:del w:id="5" w:author="Djennifer" w:date="2020-10-16T16:58:00Z">
+        <w:r>
+          <w:rPr>
+            <w:rFonts w:eastAsia="Times New Roman" w:cstheme="minorHAnsi"/>
+            <w:color w:val="24292E"/>
+            <w:sz w:val="24"/>
+            <w:szCs w:val="24"/>
+            <w:lang w:val="en-US"/>
+          </w:rPr>
+          <w:delText>In their previous single-image super-resolution study a deep learning framework to achieve</w:delText>
+        </w:r>
+        <w:r>
+          <w:rPr>
+            <w:rFonts w:eastAsia="Times New Roman" w:cstheme="minorHAnsi"/>
+            <w:color w:val="24292E"/>
+            <w:sz w:val="24"/>
+            <w:szCs w:val="24"/>
+            <w:lang w:val="en-US"/>
+          </w:rPr>
+          <w:delText xml:space="preserve"> MRI SR imaging with complementary image priors</w:delText>
+        </w:r>
+        <w:r>
+          <w:rPr>
+            <w:rFonts w:eastAsia="Times New Roman" w:cstheme="minorHAnsi"/>
+            <w:color w:val="24292E"/>
+            <w:sz w:val="24"/>
+            <w:szCs w:val="24"/>
+            <w:lang w:val="en-US"/>
+          </w:rPr>
+          <w:delText>. The amount of prior information gathered from single-contrast images is limited. For multi-contrast images for MRI SR imaging an advantage is taken, because the multi-contrast images contain more prior information than single-contrast images. A deep learning-based MCSR method for SR T2 weighted imaging is used by incorporating high-resolution proton density (PD) or T1 weighted images as reference images.</w:delText>
+        </w:r>
+        <w:commentRangeEnd w:id="0"/>
+        <w:r>
+          <w:rPr>
+            <w:rStyle w:val="CommentReference"/>
+          </w:rPr>
+          <w:commentReference w:id="0"/>
+        </w:r>
+      </w:del>
     </w:p>
     <w:p>
       <w:pPr>
@@ -520,7 +729,29 @@
           <w:szCs w:val="24"/>
           <w:lang w:val="en-US"/>
         </w:rPr>
-        <w:t xml:space="preserve"> is described to produce low resolution (LR) images. By down-sampling and zero-filling the image size is unchanged but the image quality is degraded.</w:t>
+        <w:t xml:space="preserve"> is described to produce low resolution (LR) images. By down-sampling and zero-filling</w:t>
+      </w:r>
+      <w:ins w:id="6" w:author="Djennifer" w:date="2020-10-16T18:00:00Z">
+        <w:r>
+          <w:rPr>
+            <w:rFonts w:eastAsia="Times New Roman" w:cstheme="minorHAnsi"/>
+            <w:color w:val="24292E"/>
+            <w:sz w:val="24"/>
+            <w:szCs w:val="24"/>
+            <w:lang w:val="en-US"/>
+          </w:rPr>
+          <w:t xml:space="preserve"> in Fourier space</w:t>
+        </w:r>
+      </w:ins>
+      <w:r>
+        <w:rPr>
+          <w:rFonts w:eastAsia="Times New Roman" w:cstheme="minorHAnsi"/>
+          <w:color w:val="24292E"/>
+          <w:sz w:val="24"/>
+          <w:szCs w:val="24"/>
+          <w:lang w:val="en-US"/>
+        </w:rPr>
+        <w:t xml:space="preserve"> the image size is unchanged but the image quality is degraded.</w:t>
       </w:r>
     </w:p>
     <w:p>
@@ -575,7 +806,18 @@
           <w:szCs w:val="24"/>
           <w:lang w:val="en-US"/>
         </w:rPr>
-        <w:t>s described. The network is also based on the WGAN-GP, which includes a generator and discriminator. The generator consists of an encoder which has eight sequential convolutional layers, each of which is followed by a rectified linear unit (</w:t>
+        <w:t xml:space="preserve">s described. The network is also based on the WGAN-GP, which includes a generator and discriminator. The generator consists of an encoder which has eight sequential convolutional layers, each of which is followed by a </w:t>
+      </w:r>
+      <w:r>
+        <w:rPr>
+          <w:rFonts w:eastAsia="Times New Roman" w:cstheme="minorHAnsi"/>
+          <w:color w:val="24292E"/>
+          <w:sz w:val="24"/>
+          <w:szCs w:val="24"/>
+          <w:lang w:val="en-US"/>
+        </w:rPr>
+        <w:lastRenderedPageBreak/>
+        <w:t>rectified linear unit (</w:t>
       </w:r>
       <w:proofErr w:type="spellStart"/>
       <w:r>
@@ -647,7 +889,7 @@
     </w:p>
     <w:p>
       <w:pPr>
-        <w:pStyle w:val="Lijstalinea"/>
+        <w:pStyle w:val="ListParagraph"/>
         <w:numPr>
           <w:ilvl w:val="0"/>
           <w:numId w:val="4"/>
@@ -670,7 +912,6 @@
           <w:szCs w:val="24"/>
           <w:lang w:val="en-US"/>
         </w:rPr>
-        <w:lastRenderedPageBreak/>
         <w:t xml:space="preserve">The </w:t>
       </w:r>
       <w:r>
@@ -698,7 +939,7 @@
     </w:p>
     <w:p>
       <w:pPr>
-        <w:pStyle w:val="Lijstalinea"/>
+        <w:pStyle w:val="ListParagraph"/>
         <w:numPr>
           <w:ilvl w:val="0"/>
           <w:numId w:val="4"/>
@@ -748,7 +989,7 @@
     </w:p>
     <w:p>
       <w:pPr>
-        <w:pStyle w:val="Lijstalinea"/>
+        <w:pStyle w:val="ListParagraph"/>
         <w:numPr>
           <w:ilvl w:val="0"/>
           <w:numId w:val="4"/>
@@ -763,7 +1004,7 @@
           <w:lang w:val="en-US"/>
         </w:rPr>
       </w:pPr>
-      <w:commentRangeStart w:id="1"/>
+      <w:commentRangeStart w:id="7"/>
       <w:r>
         <w:rPr>
           <w:rFonts w:eastAsia="Times New Roman" w:cstheme="minorHAnsi"/>
@@ -814,12 +1055,44 @@
           <w:szCs w:val="24"/>
           <w:lang w:val="en-US"/>
         </w:rPr>
-        <w:t xml:space="preserve"> The perceptual loss recovers more details.</w:t>
+        <w:t xml:space="preserve"> The perceptual loss recovers more details</w:t>
+      </w:r>
+      <w:ins w:id="8" w:author="Djennifer" w:date="2020-10-16T16:59:00Z">
+        <w:r>
+          <w:rPr>
+            <w:rFonts w:eastAsia="Times New Roman" w:cstheme="minorHAnsi"/>
+            <w:color w:val="24292E"/>
+            <w:sz w:val="24"/>
+            <w:szCs w:val="24"/>
+            <w:lang w:val="en-US"/>
+          </w:rPr>
+          <w:t xml:space="preserve"> by </w:t>
+        </w:r>
+        <w:r>
+          <w:rPr>
+            <w:rFonts w:eastAsia="Times New Roman" w:cstheme="minorHAnsi"/>
+            <w:color w:val="24292E"/>
+            <w:sz w:val="24"/>
+            <w:szCs w:val="24"/>
+            <w:lang w:val="en-US"/>
+          </w:rPr>
+          <w:t>measuring image similarity in a high-level feature space</w:t>
+        </w:r>
+      </w:ins>
+      <w:r>
+        <w:rPr>
+          <w:rFonts w:eastAsia="Times New Roman" w:cstheme="minorHAnsi"/>
+          <w:color w:val="24292E"/>
+          <w:sz w:val="24"/>
+          <w:szCs w:val="24"/>
+          <w:lang w:val="en-US"/>
+        </w:rPr>
+        <w:t>.</w:t>
       </w:r>
     </w:p>
     <w:p>
       <w:pPr>
-        <w:pStyle w:val="Lijstalinea"/>
+        <w:pStyle w:val="ListParagraph"/>
         <w:numPr>
           <w:ilvl w:val="0"/>
           <w:numId w:val="4"/>
@@ -866,12 +1139,12 @@
         </w:rPr>
         <w:t>contributes to generate an image with great similarity between the output of the generator and the ground truth by statistically matching extracted features.</w:t>
       </w:r>
-      <w:commentRangeEnd w:id="1"/>
-      <w:r>
-        <w:rPr>
-          <w:rStyle w:val="Verwijzingopmerking"/>
-        </w:rPr>
-        <w:commentReference w:id="1"/>
+      <w:commentRangeEnd w:id="7"/>
+      <w:r>
+        <w:rPr>
+          <w:rStyle w:val="CommentReference"/>
+        </w:rPr>
+        <w:commentReference w:id="7"/>
       </w:r>
     </w:p>
     <w:p>
@@ -916,8 +1189,44 @@
           <w:szCs w:val="24"/>
           <w:lang w:val="en-US"/>
         </w:rPr>
-        <w:t xml:space="preserve">. </w:t>
-      </w:r>
+        <w:t>.</w:t>
+      </w:r>
+      <w:ins w:id="9" w:author="Djennifer" w:date="2020-10-16T17:06:00Z">
+        <w:r>
+          <w:rPr>
+            <w:rFonts w:eastAsia="Times New Roman" w:cstheme="minorHAnsi"/>
+            <w:color w:val="24292E"/>
+            <w:sz w:val="24"/>
+            <w:szCs w:val="24"/>
+            <w:lang w:val="en-US"/>
+          </w:rPr>
+          <w:t xml:space="preserve"> The proposed network sequentially up-samples the image in small steps, resulting </w:t>
+        </w:r>
+      </w:ins>
+      <w:ins w:id="10" w:author="Djennifer" w:date="2020-10-16T17:07:00Z">
+        <w:r>
+          <w:rPr>
+            <w:rFonts w:eastAsia="Times New Roman" w:cstheme="minorHAnsi"/>
+            <w:color w:val="24292E"/>
+            <w:sz w:val="24"/>
+            <w:szCs w:val="24"/>
+            <w:lang w:val="en-US"/>
+          </w:rPr>
+          <w:t>in a large up-sampling factor.</w:t>
+        </w:r>
+      </w:ins>
+      <w:del w:id="11" w:author="Djennifer" w:date="2020-10-16T17:14:00Z">
+        <w:r>
+          <w:rPr>
+            <w:rFonts w:eastAsia="Times New Roman" w:cstheme="minorHAnsi"/>
+            <w:color w:val="24292E"/>
+            <w:sz w:val="24"/>
+            <w:szCs w:val="24"/>
+            <w:lang w:val="en-US"/>
+          </w:rPr>
+          <w:delText xml:space="preserve"> </w:delText>
+        </w:r>
+      </w:del>
     </w:p>
     <w:p>
       <w:pPr>
@@ -953,6 +1262,60 @@
         </w:rPr>
         <w:t>evaluation metrics</w:t>
       </w:r>
+      <w:ins w:id="12" w:author="Djennifer" w:date="2020-10-16T17:12:00Z">
+        <w:r>
+          <w:rPr>
+            <w:rFonts w:eastAsia="Times New Roman" w:cstheme="minorHAnsi"/>
+            <w:b/>
+            <w:bCs/>
+            <w:color w:val="24292E"/>
+            <w:sz w:val="24"/>
+            <w:szCs w:val="24"/>
+            <w:lang w:val="en-US"/>
+          </w:rPr>
+          <w:t xml:space="preserve"> </w:t>
+        </w:r>
+        <w:r>
+          <w:rPr>
+            <w:rFonts w:eastAsia="Times New Roman" w:cstheme="minorHAnsi"/>
+            <w:color w:val="24292E"/>
+            <w:sz w:val="24"/>
+            <w:szCs w:val="24"/>
+            <w:lang w:val="en-US"/>
+          </w:rPr>
+          <w:t xml:space="preserve">that </w:t>
+        </w:r>
+        <w:r>
+          <w:rPr>
+            <w:rFonts w:eastAsia="Times New Roman" w:cstheme="minorHAnsi"/>
+            <w:color w:val="24292E"/>
+            <w:sz w:val="24"/>
+            <w:szCs w:val="24"/>
+            <w:lang w:val="en-US"/>
+          </w:rPr>
+          <w:t>are</w:t>
+        </w:r>
+        <w:r>
+          <w:rPr>
+            <w:rFonts w:eastAsia="Times New Roman" w:cstheme="minorHAnsi"/>
+            <w:color w:val="24292E"/>
+            <w:sz w:val="24"/>
+            <w:szCs w:val="24"/>
+            <w:lang w:val="en-US"/>
+          </w:rPr>
+          <w:t xml:space="preserve"> used in this paper are</w:t>
+        </w:r>
+        <w:r>
+          <w:rPr>
+            <w:rFonts w:eastAsia="Times New Roman" w:cstheme="minorHAnsi"/>
+            <w:color w:val="24292E"/>
+            <w:sz w:val="24"/>
+            <w:szCs w:val="24"/>
+            <w:lang w:val="en-US"/>
+          </w:rPr>
+          <w:t xml:space="preserve"> structural similarity, peak signal-to-noise ratio and information fidelity criterion.</w:t>
+        </w:r>
+      </w:ins>
     </w:p>
     <w:p>
       <w:pPr>
@@ -967,19 +1330,470 @@
           <w:color w:val="24292E"/>
           <w:sz w:val="24"/>
           <w:szCs w:val="24"/>
-          <w:lang/>
-        </w:rPr>
-      </w:pPr>
-      <w:r>
-        <w:rPr>
-          <w:rFonts w:eastAsia="Times New Roman" w:cstheme="minorHAnsi"/>
-          <w:color w:val="24292E"/>
-          <w:sz w:val="24"/>
-          <w:szCs w:val="24"/>
-          <w:lang/>
+        </w:rPr>
+      </w:pPr>
+      <w:r>
+        <w:rPr>
+          <w:rFonts w:eastAsia="Times New Roman" w:cstheme="minorHAnsi"/>
+          <w:color w:val="24292E"/>
+          <w:sz w:val="24"/>
+          <w:szCs w:val="24"/>
         </w:rPr>
         <w:t>Discusses the strong and weak points of the methodology and evaluation metrics</w:t>
       </w:r>
+    </w:p>
+    <w:p>
+      <w:pPr>
+        <w:shd w:val="clear" w:color="auto" w:fill="FFFFFF"/>
+        <w:spacing w:before="60" w:after="100" w:afterAutospacing="1" w:line="240" w:lineRule="auto"/>
+        <w:rPr>
+          <w:ins w:id="13" w:author="Djennifer" w:date="2020-10-16T17:35:00Z"/>
+          <w:rFonts w:eastAsia="Times New Roman" w:cstheme="minorHAnsi"/>
+          <w:color w:val="24292E"/>
+          <w:sz w:val="24"/>
+          <w:szCs w:val="24"/>
+          <w:lang w:val="en-US"/>
+        </w:rPr>
+      </w:pPr>
+      <w:ins w:id="14" w:author="Djennifer" w:date="2020-10-16T17:26:00Z">
+        <w:r>
+          <w:rPr>
+            <w:rFonts w:eastAsia="Times New Roman" w:cstheme="minorHAnsi"/>
+            <w:color w:val="24292E"/>
+            <w:sz w:val="24"/>
+            <w:szCs w:val="24"/>
+            <w:lang w:val="en-US"/>
+          </w:rPr>
+          <w:t>One common problem in training a Generative Adversarial Network is that it is highly unstable. This is inherently the case since</w:t>
+        </w:r>
+      </w:ins>
+      <w:ins w:id="15" w:author="Djennifer" w:date="2020-10-16T17:27:00Z">
+        <w:r>
+          <w:rPr>
+            <w:rFonts w:eastAsia="Times New Roman" w:cstheme="minorHAnsi"/>
+            <w:color w:val="24292E"/>
+            <w:sz w:val="24"/>
+            <w:szCs w:val="24"/>
+            <w:lang w:val="en-US"/>
+          </w:rPr>
+          <w:t xml:space="preserve"> often the generator and the discriminator are trained simultaneously</w:t>
+        </w:r>
+        <w:r>
+          <w:rPr>
+            <w:rFonts w:eastAsia="Times New Roman" w:cstheme="minorHAnsi"/>
+            <w:color w:val="24292E"/>
+            <w:sz w:val="24"/>
+            <w:szCs w:val="24"/>
+            <w:lang w:val="en-US"/>
+          </w:rPr>
+          <w:t xml:space="preserve"> while competing against each other. </w:t>
+        </w:r>
+      </w:ins>
+      <w:ins w:id="16" w:author="Djennifer" w:date="2020-10-16T17:28:00Z">
+        <w:r>
+          <w:rPr>
+            <w:rFonts w:eastAsia="Times New Roman" w:cstheme="minorHAnsi"/>
+            <w:color w:val="24292E"/>
+            <w:sz w:val="24"/>
+            <w:szCs w:val="24"/>
+            <w:lang w:val="en-US"/>
+          </w:rPr>
+          <w:t xml:space="preserve">In the aforementioned paper the discriminator was trained four times before the generator was trained once. </w:t>
+        </w:r>
+      </w:ins>
+      <w:ins w:id="17" w:author="Djennifer" w:date="2020-10-16T17:29:00Z">
+        <w:r>
+          <w:rPr>
+            <w:rFonts w:eastAsia="Times New Roman" w:cstheme="minorHAnsi"/>
+            <w:color w:val="24292E"/>
+            <w:sz w:val="24"/>
+            <w:szCs w:val="24"/>
+            <w:lang w:val="en-US"/>
+          </w:rPr>
+          <w:t xml:space="preserve">This might help stabilize the model. </w:t>
+        </w:r>
+      </w:ins>
+    </w:p>
+    <w:p>
+      <w:pPr>
+        <w:shd w:val="clear" w:color="auto" w:fill="FFFFFF"/>
+        <w:spacing w:before="60" w:after="100" w:afterAutospacing="1" w:line="240" w:lineRule="auto"/>
+        <w:rPr>
+          <w:ins w:id="18" w:author="Djennifer" w:date="2020-10-16T17:51:00Z"/>
+          <w:rFonts w:eastAsia="Times New Roman" w:cstheme="minorHAnsi"/>
+          <w:color w:val="24292E"/>
+          <w:sz w:val="24"/>
+          <w:szCs w:val="24"/>
+          <w:lang w:val="en-US"/>
+        </w:rPr>
+      </w:pPr>
+      <w:ins w:id="19" w:author="Djennifer" w:date="2020-10-16T17:35:00Z">
+        <w:r>
+          <w:rPr>
+            <w:rFonts w:eastAsia="Times New Roman" w:cstheme="minorHAnsi"/>
+            <w:color w:val="24292E"/>
+            <w:sz w:val="24"/>
+            <w:szCs w:val="24"/>
+            <w:lang w:val="en-US"/>
+          </w:rPr>
+          <w:t xml:space="preserve">Another strong point of the methodology is the use of multiple loss functions. Each loss function has </w:t>
+        </w:r>
+        <w:r>
+          <w:rPr>
+            <w:rFonts w:eastAsia="Times New Roman" w:cstheme="minorHAnsi"/>
+            <w:color w:val="24292E"/>
+            <w:sz w:val="24"/>
+            <w:szCs w:val="24"/>
+            <w:lang w:val="en-US"/>
+          </w:rPr>
+          <w:t xml:space="preserve">its own </w:t>
+        </w:r>
+      </w:ins>
+      <w:ins w:id="20" w:author="Djennifer" w:date="2020-10-16T17:50:00Z">
+        <w:r>
+          <w:rPr>
+            <w:rFonts w:eastAsia="Times New Roman" w:cstheme="minorHAnsi"/>
+            <w:color w:val="24292E"/>
+            <w:sz w:val="24"/>
+            <w:szCs w:val="24"/>
+            <w:lang w:val="en-US"/>
+          </w:rPr>
+          <w:t>(dis)</w:t>
+        </w:r>
+      </w:ins>
+      <w:ins w:id="21" w:author="Djennifer" w:date="2020-10-16T17:35:00Z">
+        <w:r>
+          <w:rPr>
+            <w:rFonts w:eastAsia="Times New Roman" w:cstheme="minorHAnsi"/>
+            <w:color w:val="24292E"/>
+            <w:sz w:val="24"/>
+            <w:szCs w:val="24"/>
+            <w:lang w:val="en-US"/>
+          </w:rPr>
+          <w:t>advantage</w:t>
+        </w:r>
+      </w:ins>
+      <w:ins w:id="22" w:author="Djennifer" w:date="2020-10-16T17:49:00Z">
+        <w:r>
+          <w:rPr>
+            <w:rFonts w:eastAsia="Times New Roman" w:cstheme="minorHAnsi"/>
+            <w:color w:val="24292E"/>
+            <w:sz w:val="24"/>
+            <w:szCs w:val="24"/>
+            <w:lang w:val="en-US"/>
+          </w:rPr>
+          <w:t>s</w:t>
+        </w:r>
+      </w:ins>
+      <w:ins w:id="23" w:author="Djennifer" w:date="2020-10-16T17:50:00Z">
+        <w:r>
+          <w:rPr>
+            <w:rFonts w:eastAsia="Times New Roman" w:cstheme="minorHAnsi"/>
+            <w:color w:val="24292E"/>
+            <w:sz w:val="24"/>
+            <w:szCs w:val="24"/>
+            <w:lang w:val="en-US"/>
+          </w:rPr>
+          <w:t>. By using the four loss functions, the power of each one is com</w:t>
+        </w:r>
+      </w:ins>
+      <w:ins w:id="24" w:author="Djennifer" w:date="2020-10-16T17:51:00Z">
+        <w:r>
+          <w:rPr>
+            <w:rFonts w:eastAsia="Times New Roman" w:cstheme="minorHAnsi"/>
+            <w:color w:val="24292E"/>
+            <w:sz w:val="24"/>
+            <w:szCs w:val="24"/>
+            <w:lang w:val="en-US"/>
+          </w:rPr>
+          <w:t xml:space="preserve">bined and results in a </w:t>
+        </w:r>
+        <w:r>
+          <w:rPr>
+            <w:rFonts w:eastAsia="Times New Roman" w:cstheme="minorHAnsi"/>
+            <w:color w:val="24292E"/>
+            <w:sz w:val="24"/>
+            <w:szCs w:val="24"/>
+            <w:lang w:val="en-US"/>
+          </w:rPr>
+          <w:t xml:space="preserve">generally </w:t>
+        </w:r>
+      </w:ins>
+      <w:ins w:id="25" w:author="Djennifer" w:date="2020-10-16T18:02:00Z">
+        <w:r>
+          <w:rPr>
+            <w:rFonts w:eastAsia="Times New Roman" w:cstheme="minorHAnsi"/>
+            <w:color w:val="24292E"/>
+            <w:sz w:val="24"/>
+            <w:szCs w:val="24"/>
+            <w:lang w:val="en-US"/>
+          </w:rPr>
+          <w:t>better</w:t>
+        </w:r>
+      </w:ins>
+      <w:ins w:id="26" w:author="Djennifer" w:date="2020-10-16T17:51:00Z">
+        <w:r>
+          <w:rPr>
+            <w:rFonts w:eastAsia="Times New Roman" w:cstheme="minorHAnsi"/>
+            <w:color w:val="24292E"/>
+            <w:sz w:val="24"/>
+            <w:szCs w:val="24"/>
+            <w:lang w:val="en-US"/>
+          </w:rPr>
+          <w:t xml:space="preserve"> applicable loss function for this application</w:t>
+        </w:r>
+      </w:ins>
+      <w:ins w:id="27" w:author="Djennifer" w:date="2020-10-16T17:43:00Z">
+        <w:r>
+          <w:rPr>
+            <w:rFonts w:eastAsia="Times New Roman" w:cstheme="minorHAnsi"/>
+            <w:color w:val="24292E"/>
+            <w:sz w:val="24"/>
+            <w:szCs w:val="24"/>
+            <w:lang w:val="en-US"/>
+          </w:rPr>
+          <w:t>.</w:t>
+        </w:r>
+      </w:ins>
+    </w:p>
+    <w:p>
+      <w:pPr>
+        <w:shd w:val="clear" w:color="auto" w:fill="FFFFFF"/>
+        <w:spacing w:before="60" w:after="100" w:afterAutospacing="1" w:line="240" w:lineRule="auto"/>
+        <w:rPr>
+          <w:rFonts w:eastAsia="Times New Roman" w:cstheme="minorHAnsi"/>
+          <w:color w:val="24292E"/>
+          <w:sz w:val="24"/>
+          <w:szCs w:val="24"/>
+          <w:lang w:val="en-US"/>
+          <w:rPrChange w:id="28" w:author="Djennifer" w:date="2020-10-16T17:26:00Z">
+            <w:rPr>
+              <w:rFonts w:eastAsia="Times New Roman" w:cstheme="minorHAnsi"/>
+              <w:color w:val="24292E"/>
+              <w:sz w:val="24"/>
+              <w:szCs w:val="24"/>
+            </w:rPr>
+          </w:rPrChange>
+        </w:rPr>
+      </w:pPr>
+      <w:ins w:id="29" w:author="Djennifer" w:date="2020-10-16T17:54:00Z">
+        <w:r>
+          <w:rPr>
+            <w:rFonts w:eastAsia="Times New Roman" w:cstheme="minorHAnsi"/>
+            <w:color w:val="24292E"/>
+            <w:sz w:val="24"/>
+            <w:szCs w:val="24"/>
+            <w:lang w:val="en-US"/>
+          </w:rPr>
+          <w:t>Using peak signal-to-noise ratio as a metric is sometimes problematic</w:t>
+        </w:r>
+        <w:r>
+          <w:rPr>
+            <w:rFonts w:eastAsia="Times New Roman" w:cstheme="minorHAnsi"/>
+            <w:color w:val="24292E"/>
+            <w:sz w:val="24"/>
+            <w:szCs w:val="24"/>
+            <w:lang w:val="en-US"/>
+          </w:rPr>
+          <w:t xml:space="preserve">, since a higher PSNR </w:t>
+        </w:r>
+      </w:ins>
+      <w:ins w:id="30" w:author="Djennifer" w:date="2020-10-16T17:55:00Z">
+        <w:r>
+          <w:rPr>
+            <w:rFonts w:eastAsia="Times New Roman" w:cstheme="minorHAnsi"/>
+            <w:color w:val="24292E"/>
+            <w:sz w:val="24"/>
+            <w:szCs w:val="24"/>
+            <w:lang w:val="en-US"/>
+          </w:rPr>
+          <w:t>usually</w:t>
+        </w:r>
+      </w:ins>
+      <w:ins w:id="31" w:author="Djennifer" w:date="2020-10-16T17:54:00Z">
+        <w:r>
+          <w:rPr>
+            <w:rFonts w:eastAsia="Times New Roman" w:cstheme="minorHAnsi"/>
+            <w:color w:val="24292E"/>
+            <w:sz w:val="24"/>
+            <w:szCs w:val="24"/>
+            <w:lang w:val="en-US"/>
+          </w:rPr>
+          <w:t xml:space="preserve"> indicates a reconstruction of higher quality</w:t>
+        </w:r>
+      </w:ins>
+      <w:ins w:id="32" w:author="Djennifer" w:date="2020-10-16T17:55:00Z">
+        <w:r>
+          <w:rPr>
+            <w:rFonts w:eastAsia="Times New Roman" w:cstheme="minorHAnsi"/>
+            <w:color w:val="24292E"/>
+            <w:sz w:val="24"/>
+            <w:szCs w:val="24"/>
+            <w:lang w:val="en-US"/>
+          </w:rPr>
+          <w:t xml:space="preserve">, but </w:t>
+        </w:r>
+      </w:ins>
+      <w:ins w:id="33" w:author="Djennifer" w:date="2020-10-16T17:58:00Z">
+        <w:r>
+          <w:rPr>
+            <w:rFonts w:eastAsia="Times New Roman" w:cstheme="minorHAnsi"/>
+            <w:color w:val="24292E"/>
+            <w:sz w:val="24"/>
+            <w:szCs w:val="24"/>
+            <w:lang w:val="en-US"/>
+          </w:rPr>
+          <w:t>this is not</w:t>
+        </w:r>
+      </w:ins>
+      <w:ins w:id="34" w:author="Djennifer" w:date="2020-10-16T17:55:00Z">
+        <w:r>
+          <w:rPr>
+            <w:rFonts w:eastAsia="Times New Roman" w:cstheme="minorHAnsi"/>
+            <w:color w:val="24292E"/>
+            <w:sz w:val="24"/>
+            <w:szCs w:val="24"/>
+            <w:lang w:val="en-US"/>
+          </w:rPr>
+          <w:t xml:space="preserve"> </w:t>
+        </w:r>
+      </w:ins>
+      <w:ins w:id="35" w:author="Djennifer" w:date="2020-10-16T17:58:00Z">
+        <w:r>
+          <w:rPr>
+            <w:rFonts w:eastAsia="Times New Roman" w:cstheme="minorHAnsi"/>
+            <w:color w:val="24292E"/>
+            <w:sz w:val="24"/>
+            <w:szCs w:val="24"/>
+            <w:lang w:val="en-US"/>
+          </w:rPr>
+          <w:t>guaranteed</w:t>
+        </w:r>
+      </w:ins>
+      <w:ins w:id="36" w:author="Djennifer" w:date="2020-10-16T17:55:00Z">
+        <w:r>
+          <w:rPr>
+            <w:rFonts w:eastAsia="Times New Roman" w:cstheme="minorHAnsi"/>
+            <w:color w:val="24292E"/>
+            <w:sz w:val="24"/>
+            <w:szCs w:val="24"/>
+            <w:lang w:val="en-US"/>
+          </w:rPr>
+          <w:t xml:space="preserve">. </w:t>
+        </w:r>
+        <w:r>
+          <w:rPr>
+            <w:rFonts w:eastAsia="Times New Roman" w:cstheme="minorHAnsi"/>
+            <w:color w:val="24292E"/>
+            <w:sz w:val="24"/>
+            <w:szCs w:val="24"/>
+            <w:lang w:val="en-US"/>
+          </w:rPr>
+          <w:t>PSNR is also proven to be outperformed b</w:t>
+        </w:r>
+      </w:ins>
+      <w:ins w:id="37" w:author="Djennifer" w:date="2020-10-16T17:56:00Z">
+        <w:r>
+          <w:rPr>
+            <w:rFonts w:eastAsia="Times New Roman" w:cstheme="minorHAnsi"/>
+            <w:color w:val="24292E"/>
+            <w:sz w:val="24"/>
+            <w:szCs w:val="24"/>
+            <w:lang w:val="en-US"/>
+          </w:rPr>
+          <w:t xml:space="preserve">y most other popular </w:t>
+        </w:r>
+        <w:r>
+          <w:rPr>
+            <w:rFonts w:eastAsia="Times New Roman" w:cstheme="minorHAnsi"/>
+            <w:color w:val="24292E"/>
+            <w:sz w:val="24"/>
+            <w:szCs w:val="24"/>
+            <w:lang w:val="en-US"/>
+          </w:rPr>
+          <w:t>evaluation metrics</w:t>
+        </w:r>
+      </w:ins>
+      <w:ins w:id="38" w:author="Djennifer" w:date="2020-10-16T17:58:00Z">
+        <w:r>
+          <w:rPr>
+            <w:rFonts w:eastAsia="Times New Roman" w:cstheme="minorHAnsi"/>
+            <w:color w:val="24292E"/>
+            <w:sz w:val="24"/>
+            <w:szCs w:val="24"/>
+            <w:lang w:val="en-US"/>
+          </w:rPr>
+          <w:t>,</w:t>
+        </w:r>
+      </w:ins>
+      <w:ins w:id="39" w:author="Djennifer" w:date="2020-10-16T17:56:00Z">
+        <w:r>
+          <w:rPr>
+            <w:rFonts w:eastAsia="Times New Roman" w:cstheme="minorHAnsi"/>
+            <w:color w:val="24292E"/>
+            <w:sz w:val="24"/>
+            <w:szCs w:val="24"/>
+            <w:lang w:val="en-US"/>
+          </w:rPr>
+          <w:t xml:space="preserve"> so the use of PSNR does not seem necessary in this paper.</w:t>
+        </w:r>
+      </w:ins>
+      <w:ins w:id="40" w:author="Djennifer" w:date="2020-10-16T18:02:00Z">
+        <w:r>
+          <w:rPr>
+            <w:rFonts w:eastAsia="Times New Roman" w:cstheme="minorHAnsi"/>
+            <w:color w:val="24292E"/>
+            <w:sz w:val="24"/>
+            <w:szCs w:val="24"/>
+            <w:lang w:val="en-US"/>
+          </w:rPr>
+          <w:t xml:space="preserve"> But on the</w:t>
+        </w:r>
+      </w:ins>
+      <w:ins w:id="41" w:author="Djennifer" w:date="2020-10-16T18:03:00Z">
+        <w:r>
+          <w:rPr>
+            <w:rFonts w:eastAsia="Times New Roman" w:cstheme="minorHAnsi"/>
+            <w:color w:val="24292E"/>
+            <w:sz w:val="24"/>
+            <w:szCs w:val="24"/>
+            <w:lang w:val="en-US"/>
+          </w:rPr>
+          <w:t xml:space="preserve"> other hand it is </w:t>
+        </w:r>
+        <w:r>
+          <w:rPr>
+            <w:rFonts w:eastAsia="Times New Roman" w:cstheme="minorHAnsi"/>
+            <w:color w:val="24292E"/>
+            <w:sz w:val="24"/>
+            <w:szCs w:val="24"/>
+            <w:lang w:val="en-US"/>
+          </w:rPr>
+          <w:t>beneficial</w:t>
+        </w:r>
+        <w:r>
+          <w:rPr>
+            <w:rFonts w:eastAsia="Times New Roman" w:cstheme="minorHAnsi"/>
+            <w:color w:val="24292E"/>
+            <w:sz w:val="24"/>
+            <w:szCs w:val="24"/>
+            <w:lang w:val="en-US"/>
+          </w:rPr>
+          <w:t xml:space="preserve"> to use multiple evaluation metrics</w:t>
+        </w:r>
+        <w:r>
+          <w:rPr>
+            <w:rFonts w:eastAsia="Times New Roman" w:cstheme="minorHAnsi"/>
+            <w:color w:val="24292E"/>
+            <w:sz w:val="24"/>
+            <w:szCs w:val="24"/>
+            <w:lang w:val="en-US"/>
+          </w:rPr>
+          <w:t xml:space="preserve"> to ensure that the model is working optimally and correctly.</w:t>
+        </w:r>
+      </w:ins>
+      <w:bookmarkStart w:id="42" w:name="_GoBack"/>
+      <w:bookmarkEnd w:id="42"/>
     </w:p>
     <w:p>
       <w:pPr>
@@ -991,7 +1805,6 @@
           <w:color w:val="24292E"/>
           <w:sz w:val="24"/>
           <w:szCs w:val="24"/>
-          <w:lang/>
         </w:rPr>
       </w:pPr>
       <w:r>
@@ -999,6 +1812,7 @@
           <w:rFonts w:cstheme="minorHAnsi"/>
           <w:noProof/>
         </w:rPr>
+        <w:lastRenderedPageBreak/>
         <w:drawing>
           <wp:inline distT="0" distB="0" distL="0" distR="0" wp14:anchorId="5725DE47" wp14:editId="122A2665">
             <wp:extent cx="5731510" cy="2681605"/>
@@ -1015,7 +1829,7 @@
                     <pic:cNvPicPr/>
                   </pic:nvPicPr>
                   <pic:blipFill>
-                    <a:blip r:embed="rId11"/>
+                    <a:blip r:embed="rId12"/>
                     <a:stretch>
                       <a:fillRect/>
                     </a:stretch>
@@ -1049,16 +1863,14 @@
           <w:color w:val="24292E"/>
           <w:sz w:val="24"/>
           <w:szCs w:val="24"/>
-          <w:lang/>
-        </w:rPr>
-      </w:pPr>
-      <w:r>
-        <w:rPr>
-          <w:rFonts w:eastAsia="Times New Roman" w:cstheme="minorHAnsi"/>
-          <w:color w:val="24292E"/>
-          <w:sz w:val="24"/>
-          <w:szCs w:val="24"/>
-          <w:lang/>
+        </w:rPr>
+      </w:pPr>
+      <w:r>
+        <w:rPr>
+          <w:rFonts w:eastAsia="Times New Roman" w:cstheme="minorHAnsi"/>
+          <w:color w:val="24292E"/>
+          <w:sz w:val="24"/>
+          <w:szCs w:val="24"/>
         </w:rPr>
         <w:t>Suggests alternative methodology, evaluation metrics and ideas for improvement</w:t>
       </w:r>
@@ -1073,15 +1885,14 @@
           <w:color w:val="24292E"/>
           <w:sz w:val="24"/>
           <w:szCs w:val="24"/>
-          <w:lang/>
         </w:rPr>
       </w:pPr>
     </w:p>
     <w:p>
       <w:pPr>
-        <w:pStyle w:val="Lijstalinea"/>
+        <w:pStyle w:val="ListParagraph"/>
         <w:numPr>
-          <w:ilvl w:val="0"/>
+          <w:ilvl w:val="1"/>
           <w:numId w:val="1"/>
         </w:numPr>
         <w:rPr>
@@ -1090,6 +1901,18 @@
           <w:bCs/>
           <w:lang w:val="en-US"/>
         </w:rPr>
+        <w:pPrChange w:id="43" w:author="Djennifer" w:date="2020-10-16T17:19:00Z">
+          <w:pPr>
+            <w:pStyle w:val="ListParagraph"/>
+            <w:numPr>
+              <w:numId w:val="1"/>
+            </w:numPr>
+            <w:tabs>
+              <w:tab w:val="num" w:pos="720"/>
+            </w:tabs>
+            <w:ind w:hanging="360"/>
+          </w:pPr>
+        </w:pPrChange>
       </w:pPr>
       <w:r>
         <w:rPr>
@@ -1128,7 +1951,23 @@
           <w:rFonts w:cstheme="minorHAnsi"/>
           <w:lang w:val="en-US"/>
         </w:rPr>
-        <w:t xml:space="preserve">. Therefor they also use perceptual loss. </w:t>
+        <w:t>. Therefor</w:t>
+      </w:r>
+      <w:ins w:id="44" w:author="Djennifer" w:date="2020-10-16T17:16:00Z">
+        <w:r>
+          <w:rPr>
+            <w:rFonts w:cstheme="minorHAnsi"/>
+            <w:lang w:val="en-US"/>
+          </w:rPr>
+          <w:t>e</w:t>
+        </w:r>
+      </w:ins>
+      <w:r>
+        <w:rPr>
+          <w:rFonts w:cstheme="minorHAnsi"/>
+          <w:lang w:val="en-US"/>
+        </w:rPr>
+        <w:t xml:space="preserve"> they also use perceptual loss. </w:t>
       </w:r>
       <w:r>
         <w:rPr>
@@ -1137,8 +1976,19 @@
           <w:bCs/>
           <w:lang w:val="en-US"/>
         </w:rPr>
-        <w:t xml:space="preserve">Is there a way to combine these to so you’re not firstly creating a problem and then solving it with another </w:t>
-      </w:r>
+        <w:t>Is there a way to combine these t</w:t>
+      </w:r>
+      <w:ins w:id="45" w:author="Djennifer" w:date="2020-10-16T17:18:00Z">
+        <w:r>
+          <w:rPr>
+            <w:rFonts w:cstheme="minorHAnsi"/>
+            <w:b/>
+            <w:bCs/>
+            <w:lang w:val="en-US"/>
+          </w:rPr>
+          <w:t>w</w:t>
+        </w:r>
+      </w:ins>
       <w:r>
         <w:rPr>
           <w:rFonts w:cstheme="minorHAnsi"/>
@@ -1146,8 +1996,57 @@
           <w:bCs/>
           <w:lang w:val="en-US"/>
         </w:rPr>
-        <w:t>loss function</w:t>
-      </w:r>
+        <w:t xml:space="preserve">o </w:t>
+      </w:r>
+      <w:ins w:id="46" w:author="Djennifer" w:date="2020-10-16T17:18:00Z">
+        <w:r>
+          <w:rPr>
+            <w:rFonts w:cstheme="minorHAnsi"/>
+            <w:b/>
+            <w:bCs/>
+            <w:lang w:val="en-US"/>
+          </w:rPr>
+          <w:t xml:space="preserve">to avoid one problem being created </w:t>
+        </w:r>
+        <w:r>
+          <w:rPr>
+            <w:rFonts w:cstheme="minorHAnsi"/>
+            <w:b/>
+            <w:bCs/>
+            <w:lang w:val="en-US"/>
+          </w:rPr>
+          <w:t>that has</w:t>
+        </w:r>
+        <w:r>
+          <w:rPr>
+            <w:rFonts w:cstheme="minorHAnsi"/>
+            <w:b/>
+            <w:bCs/>
+            <w:lang w:val="en-US"/>
+          </w:rPr>
+          <w:t xml:space="preserve"> to be solved with another loss function</w:t>
+        </w:r>
+      </w:ins>
+      <w:del w:id="47" w:author="Djennifer" w:date="2020-10-16T17:18:00Z">
+        <w:r>
+          <w:rPr>
+            <w:rFonts w:cstheme="minorHAnsi"/>
+            <w:b/>
+            <w:bCs/>
+            <w:lang w:val="en-US"/>
+          </w:rPr>
+          <w:delText xml:space="preserve">so you’re not firstly creating a problem and then solving it with another </w:delText>
+        </w:r>
+        <w:r>
+          <w:rPr>
+            <w:rFonts w:cstheme="minorHAnsi"/>
+            <w:b/>
+            <w:bCs/>
+            <w:lang w:val="en-US"/>
+          </w:rPr>
+          <w:delText>loss function</w:delText>
+        </w:r>
+      </w:del>
       <w:r>
         <w:rPr>
           <w:rFonts w:cstheme="minorHAnsi"/>
@@ -1160,15 +2059,27 @@
     </w:p>
     <w:p>
       <w:pPr>
-        <w:pStyle w:val="Lijstalinea"/>
+        <w:pStyle w:val="ListParagraph"/>
         <w:numPr>
-          <w:ilvl w:val="0"/>
+          <w:ilvl w:val="1"/>
           <w:numId w:val="1"/>
         </w:numPr>
         <w:rPr>
           <w:rFonts w:cstheme="minorHAnsi"/>
           <w:lang w:val="en-US"/>
         </w:rPr>
+        <w:pPrChange w:id="48" w:author="Djennifer" w:date="2020-10-16T17:19:00Z">
+          <w:pPr>
+            <w:pStyle w:val="ListParagraph"/>
+            <w:numPr>
+              <w:numId w:val="1"/>
+            </w:numPr>
+            <w:tabs>
+              <w:tab w:val="num" w:pos="720"/>
+            </w:tabs>
+            <w:ind w:hanging="360"/>
+          </w:pPr>
+        </w:pPrChange>
       </w:pPr>
       <w:r>
         <w:rPr>
@@ -1183,20 +2094,54 @@
         <w:rPr>
           <w:lang w:val="en-US"/>
         </w:rPr>
-        <w:t xml:space="preserve"> One error might be preferred over the other which is now not addressed with the use of MSE.</w:t>
+        <w:t xml:space="preserve"> One error might be preferred over the other</w:t>
+      </w:r>
+      <w:ins w:id="49" w:author="Djennifer" w:date="2020-10-16T17:16:00Z">
+        <w:r>
+          <w:rPr>
+            <w:lang w:val="en-US"/>
+          </w:rPr>
+          <w:t xml:space="preserve">, </w:t>
+        </w:r>
+      </w:ins>
+      <w:del w:id="50" w:author="Djennifer" w:date="2020-10-16T17:16:00Z">
+        <w:r>
+          <w:rPr>
+            <w:lang w:val="en-US"/>
+          </w:rPr>
+          <w:delText xml:space="preserve"> </w:delText>
+        </w:r>
+      </w:del>
+      <w:r>
+        <w:rPr>
+          <w:lang w:val="en-US"/>
+        </w:rPr>
+        <w:t>which is now not addressed with the use of MSE.</w:t>
       </w:r>
     </w:p>
     <w:p>
       <w:pPr>
-        <w:pStyle w:val="Lijstalinea"/>
+        <w:pStyle w:val="ListParagraph"/>
         <w:numPr>
-          <w:ilvl w:val="0"/>
+          <w:ilvl w:val="1"/>
           <w:numId w:val="1"/>
         </w:numPr>
         <w:rPr>
           <w:rFonts w:cstheme="minorHAnsi"/>
           <w:lang w:val="en-US"/>
         </w:rPr>
+        <w:pPrChange w:id="51" w:author="Djennifer" w:date="2020-10-16T17:19:00Z">
+          <w:pPr>
+            <w:pStyle w:val="ListParagraph"/>
+            <w:numPr>
+              <w:numId w:val="1"/>
+            </w:numPr>
+            <w:tabs>
+              <w:tab w:val="num" w:pos="720"/>
+            </w:tabs>
+            <w:ind w:hanging="360"/>
+          </w:pPr>
+        </w:pPrChange>
       </w:pPr>
       <w:r>
         <w:rPr>
@@ -1231,54 +2176,75 @@
           <w:rFonts w:cstheme="minorHAnsi"/>
           <w:lang w:val="en-US"/>
         </w:rPr>
-        <w:t xml:space="preserve">Bear in mind that none of these objective measures are particularly good at predicting human visual response to image quality. Sometimes PSNRs vary wildly between </w:t>
+        <w:t>Bear in mind that none of these objective measures are particularly good at predicting human visual response to image quality. Sometimes PSNRs vary wildly between two almost indistinguishable images</w:t>
       </w:r>
       <w:r>
         <w:rPr>
           <w:rFonts w:cstheme="minorHAnsi"/>
           <w:lang w:val="en-US"/>
         </w:rPr>
-        <w:lastRenderedPageBreak/>
-        <w:t>two almost indistinguishable images</w:t>
+        <w:t xml:space="preserve">. </w:t>
       </w:r>
       <w:r>
         <w:rPr>
           <w:rFonts w:cstheme="minorHAnsi"/>
           <w:lang w:val="en-US"/>
         </w:rPr>
-        <w:t xml:space="preserve">. </w:t>
+        <w:t>SSIM</w:t>
       </w:r>
       <w:r>
         <w:rPr>
           <w:rFonts w:cstheme="minorHAnsi"/>
           <w:lang w:val="en-US"/>
         </w:rPr>
-        <w:t>SSIM</w:t>
-      </w:r>
-      <w:r>
-        <w:rPr>
-          <w:rFonts w:cstheme="minorHAnsi"/>
-          <w:lang w:val="en-US"/>
-        </w:rPr>
         <w:t xml:space="preserve"> is recommended. So since this is already used we propose just skipping PSNR.</w:t>
       </w:r>
-      <w:bookmarkStart w:id="2" w:name="_GoBack"/>
-      <w:bookmarkEnd w:id="2"/>
     </w:p>
     <w:p>
       <w:pPr>
-        <w:pStyle w:val="Lijstalinea"/>
+        <w:pStyle w:val="ListParagraph"/>
         <w:numPr>
-          <w:ilvl w:val="0"/>
+          <w:ilvl w:val="1"/>
           <w:numId w:val="1"/>
         </w:numPr>
         <w:rPr>
           <w:rFonts w:cstheme="minorHAnsi"/>
           <w:lang w:val="en-US"/>
         </w:rPr>
-      </w:pPr>
-      <w:r>
-        <w:t>The Cognitive Interaction Problem. It is widely known that cognitive understanding and interactive visual processing (e.g., eye movements) influence the perceived quality of images. For example, a human observer will give different quality scores to the same image if s/he is provided with different instructions</w:t>
+        <w:pPrChange w:id="52" w:author="Djennifer" w:date="2020-10-16T17:19:00Z">
+          <w:pPr>
+            <w:pStyle w:val="ListParagraph"/>
+            <w:numPr>
+              <w:numId w:val="1"/>
+            </w:numPr>
+            <w:tabs>
+              <w:tab w:val="num" w:pos="720"/>
+            </w:tabs>
+            <w:ind w:hanging="360"/>
+          </w:pPr>
+        </w:pPrChange>
+      </w:pPr>
+      <w:r>
+        <w:t xml:space="preserve">The Cognitive Interaction Problem. It is widely known that cognitive understanding and interactive visual processing (e.g., eye movements) influence the perceived quality of images. For example, a human observer will give different quality scores to the same image if </w:t>
+      </w:r>
+      <w:ins w:id="53" w:author="Djennifer" w:date="2020-10-16T17:17:00Z">
+        <w:r>
+          <w:rPr>
+            <w:lang w:val="en-US"/>
+          </w:rPr>
+          <w:t xml:space="preserve">given </w:t>
+        </w:r>
+      </w:ins>
+      <w:del w:id="54" w:author="Djennifer" w:date="2020-10-16T17:17:00Z">
+        <w:r>
+          <w:delText>s/he is provided with</w:delText>
+        </w:r>
+        <w:r>
+          <w:delText xml:space="preserve"> </w:delText>
+        </w:r>
+      </w:del>
+      <w:r>
+        <w:t>different instructions</w:t>
       </w:r>
       <w:r>
         <w:rPr>
@@ -1301,7 +2267,7 @@
         </w:rPr>
         <w:t xml:space="preserve">[1] </w:t>
       </w:r>
-      <w:hyperlink r:id="rId12" w:history="1">
+      <w:hyperlink r:id="rId13" w:history="1">
         <w:r>
           <w:rPr>
             <w:rStyle w:val="Hyperlink"/>
@@ -1334,14 +2300,14 @@
   <w:comment w:id="0" w:author="Derwig, S." w:date="2020-10-15T14:48:00Z" w:initials="DS">
     <w:p>
       <w:pPr>
-        <w:pStyle w:val="Tekstopmerking"/>
+        <w:pStyle w:val="CommentText"/>
         <w:rPr>
           <w:lang w:val="nl-NL"/>
         </w:rPr>
       </w:pPr>
       <w:r>
         <w:rPr>
-          <w:rStyle w:val="Verwijzingopmerking"/>
+          <w:rStyle w:val="CommentReference"/>
         </w:rPr>
         <w:annotationRef/>
       </w:r>
@@ -1353,17 +2319,17 @@
       </w:r>
     </w:p>
   </w:comment>
-  <w:comment w:id="1" w:author="Derwig, S." w:date="2020-10-15T15:20:00Z" w:initials="DS">
+  <w:comment w:id="7" w:author="Derwig, S." w:date="2020-10-15T15:20:00Z" w:initials="DS">
     <w:p>
       <w:pPr>
-        <w:pStyle w:val="Tekstopmerking"/>
+        <w:pStyle w:val="CommentText"/>
         <w:rPr>
           <w:lang w:val="nl-NL"/>
         </w:rPr>
       </w:pPr>
       <w:r>
         <w:rPr>
-          <w:rStyle w:val="Verwijzingopmerking"/>
+          <w:rStyle w:val="CommentReference"/>
         </w:rPr>
         <w:annotationRef/>
       </w:r>
@@ -1732,7 +2698,7 @@
         <w:sz w:val="20"/>
       </w:rPr>
     </w:lvl>
-    <w:lvl w:ilvl="1" w:tentative="1">
+    <w:lvl w:ilvl="1">
       <w:start w:val="1"/>
       <w:numFmt w:val="bullet"/>
       <w:lvlText w:val="o"/>
@@ -1878,6 +2844,9 @@
 
 <file path=word/people.xml><?xml version="1.0" encoding="utf-8"?>
 <w15:people xmlns:wpc="http://schemas.microsoft.com/office/word/2010/wordprocessingCanvas" xmlns:cx="http://schemas.microsoft.com/office/drawing/2014/chartex" xmlns:cx1="http://schemas.microsoft.com/office/drawing/2015/9/8/chartex" xmlns:cx2="http://schemas.microsoft.com/office/drawing/2015/10/21/chartex" xmlns:cx3="http://schemas.microsoft.com/office/drawing/2016/5/9/chartex" xmlns:cx4="http://schemas.microsoft.com/office/drawing/2016/5/10/chartex" xmlns:cx5="http://schemas.microsoft.com/office/drawing/2016/5/11/chartex" xmlns:cx6="http://schemas.microsoft.com/office/drawing/2016/5/12/chartex" xmlns:cx7="http://schemas.microsoft.com/office/drawing/2016/5/13/chartex" xmlns:cx8="http://schemas.microsoft.com/office/drawing/2016/5/14/chartex" xmlns:mc="http://schemas.openxmlformats.org/markup-compatibility/2006" xmlns:aink="http://schemas.microsoft.com/office/drawing/2016/ink" xmlns:am3d="http://schemas.microsoft.com/office/drawing/2017/model3d" xmlns:o="urn:schemas-microsoft-com:office:office" xmlns:r="http://schemas.openxmlformats.org/officeDocument/2006/relationships" xmlns:m="http://schemas.openxmlformats.org/officeDocument/2006/math" xmlns:v="urn:schemas-microsoft-com:vml" xmlns:wp14="http://schemas.microsoft.com/office/word/2010/wordprocessingDrawing" xmlns:wp="http://schemas.openxmlformats.org/drawingml/2006/wordprocessingDrawing" xmlns:w10="urn:schemas-microsoft-com:office:word" xmlns:w="http://schemas.openxmlformats.org/wordprocessingml/2006/main" xmlns:w14="http://schemas.microsoft.com/office/word/2010/wordml" xmlns:w15="http://schemas.microsoft.com/office/word/2012/wordml" xmlns:w16cid="http://schemas.microsoft.com/office/word/2016/wordml/cid" xmlns:w16se="http://schemas.microsoft.com/office/word/2015/wordml/symex" xmlns:wpg="http://schemas.microsoft.com/office/word/2010/wordprocessingGroup" xmlns:wpi="http://schemas.microsoft.com/office/word/2010/wordprocessingInk" xmlns:wne="http://schemas.microsoft.com/office/word/2006/wordml" xmlns:wps="http://schemas.microsoft.com/office/word/2010/wordprocessingShape" mc:Ignorable="w14 w15 w16se w16cid wp14">
+  <w15:person w15:author="Djennifer">
+    <w15:presenceInfo w15:providerId="None" w15:userId="Djennifer"/>
+  </w15:person>
   <w15:person w15:author="Derwig, S.">
     <w15:presenceInfo w15:providerId="AD" w15:userId="S::s.derwig@student.tue.nl::6880ef77-45eb-4123-beae-4b41b3e312fa"/>
   </w15:person>
@@ -1892,7 +2861,7 @@
         <w:rFonts w:asciiTheme="minorHAnsi" w:eastAsiaTheme="minorHAnsi" w:hAnsiTheme="minorHAnsi" w:cstheme="minorBidi"/>
         <w:sz w:val="22"/>
         <w:szCs w:val="22"/>
-        <w:lang w:eastAsia="en-US" w:bidi="ar-SA"/>
+        <w:lang w:val="en-NL" w:eastAsia="en-US" w:bidi="ar-SA"/>
       </w:rPr>
     </w:rPrDefault>
     <w:pPrDefault>
@@ -2279,17 +3248,17 @@
     <w:lsdException w:name="Unresolved Mention" w:semiHidden="1" w:unhideWhenUsed="1"/>
     <w:lsdException w:name="Smart Link" w:semiHidden="1" w:unhideWhenUsed="1"/>
   </w:latentStyles>
-  <w:style w:type="paragraph" w:default="1" w:styleId="Standaard">
+  <w:style w:type="paragraph" w:default="1" w:styleId="Normal">
     <w:name w:val="Normal"/>
     <w:qFormat/>
   </w:style>
-  <w:style w:type="character" w:default="1" w:styleId="Standaardalinea-lettertype">
+  <w:style w:type="character" w:default="1" w:styleId="DefaultParagraphFont">
     <w:name w:val="Default Paragraph Font"/>
     <w:uiPriority w:val="1"/>
     <w:semiHidden/>
     <w:unhideWhenUsed/>
   </w:style>
-  <w:style w:type="table" w:default="1" w:styleId="Standaardtabel">
+  <w:style w:type="table" w:default="1" w:styleId="TableNormal">
     <w:name w:val="Normal Table"/>
     <w:uiPriority w:val="99"/>
     <w:semiHidden/>
@@ -2304,15 +3273,15 @@
       </w:tblCellMar>
     </w:tblPr>
   </w:style>
-  <w:style w:type="numbering" w:default="1" w:styleId="Geenlijst">
+  <w:style w:type="numbering" w:default="1" w:styleId="NoList">
     <w:name w:val="No List"/>
     <w:uiPriority w:val="99"/>
     <w:semiHidden/>
     <w:unhideWhenUsed/>
   </w:style>
-  <w:style w:type="paragraph" w:styleId="Normaalweb">
+  <w:style w:type="paragraph" w:styleId="NormalWeb">
     <w:name w:val="Normal (Web)"/>
-    <w:basedOn w:val="Standaard"/>
+    <w:basedOn w:val="Normal"/>
     <w:uiPriority w:val="99"/>
     <w:semiHidden/>
     <w:unhideWhenUsed/>
@@ -2324,12 +3293,11 @@
       <w:rFonts w:ascii="Times New Roman" w:eastAsia="Times New Roman" w:hAnsi="Times New Roman" w:cs="Times New Roman"/>
       <w:sz w:val="24"/>
       <w:szCs w:val="24"/>
-      <w:lang/>
     </w:rPr>
   </w:style>
-  <w:style w:type="paragraph" w:styleId="Lijstalinea">
+  <w:style w:type="paragraph" w:styleId="ListParagraph">
     <w:name w:val="List Paragraph"/>
-    <w:basedOn w:val="Standaard"/>
+    <w:basedOn w:val="Normal"/>
     <w:uiPriority w:val="34"/>
     <w:qFormat/>
     <w:rsid w:val="005F064C"/>
@@ -2340,7 +3308,7 @@
   </w:style>
   <w:style w:type="character" w:styleId="Hyperlink">
     <w:name w:val="Hyperlink"/>
-    <w:basedOn w:val="Standaardalinea-lettertype"/>
+    <w:basedOn w:val="DefaultParagraphFont"/>
     <w:uiPriority w:val="99"/>
     <w:unhideWhenUsed/>
     <w:rsid w:val="00D70A53"/>
@@ -2349,9 +3317,9 @@
       <w:u w:val="single"/>
     </w:rPr>
   </w:style>
-  <w:style w:type="character" w:styleId="Onopgelostemelding">
+  <w:style w:type="character" w:styleId="UnresolvedMention">
     <w:name w:val="Unresolved Mention"/>
-    <w:basedOn w:val="Standaardalinea-lettertype"/>
+    <w:basedOn w:val="DefaultParagraphFont"/>
     <w:uiPriority w:val="99"/>
     <w:semiHidden/>
     <w:unhideWhenUsed/>
@@ -2361,9 +3329,9 @@
       <w:shd w:val="clear" w:color="auto" w:fill="E1DFDD"/>
     </w:rPr>
   </w:style>
-  <w:style w:type="character" w:styleId="Verwijzingopmerking">
+  <w:style w:type="character" w:styleId="CommentReference">
     <w:name w:val="annotation reference"/>
-    <w:basedOn w:val="Standaardalinea-lettertype"/>
+    <w:basedOn w:val="DefaultParagraphFont"/>
     <w:uiPriority w:val="99"/>
     <w:semiHidden/>
     <w:unhideWhenUsed/>
@@ -2373,10 +3341,10 @@
       <w:szCs w:val="16"/>
     </w:rPr>
   </w:style>
-  <w:style w:type="paragraph" w:styleId="Tekstopmerking">
+  <w:style w:type="paragraph" w:styleId="CommentText">
     <w:name w:val="annotation text"/>
-    <w:basedOn w:val="Standaard"/>
-    <w:link w:val="TekstopmerkingChar"/>
+    <w:basedOn w:val="Normal"/>
+    <w:link w:val="CommentTextChar"/>
     <w:uiPriority w:val="99"/>
     <w:semiHidden/>
     <w:unhideWhenUsed/>
@@ -2389,10 +3357,10 @@
       <w:szCs w:val="20"/>
     </w:rPr>
   </w:style>
-  <w:style w:type="character" w:customStyle="1" w:styleId="TekstopmerkingChar">
-    <w:name w:val="Tekst opmerking Char"/>
-    <w:basedOn w:val="Standaardalinea-lettertype"/>
-    <w:link w:val="Tekstopmerking"/>
+  <w:style w:type="character" w:customStyle="1" w:styleId="CommentTextChar">
+    <w:name w:val="Comment Text Char"/>
+    <w:basedOn w:val="DefaultParagraphFont"/>
+    <w:link w:val="CommentText"/>
     <w:uiPriority w:val="99"/>
     <w:semiHidden/>
     <w:rsid w:val="006C1838"/>
@@ -2401,11 +3369,11 @@
       <w:szCs w:val="20"/>
     </w:rPr>
   </w:style>
-  <w:style w:type="paragraph" w:styleId="Onderwerpvanopmerking">
+  <w:style w:type="paragraph" w:styleId="CommentSubject">
     <w:name w:val="annotation subject"/>
-    <w:basedOn w:val="Tekstopmerking"/>
-    <w:next w:val="Tekstopmerking"/>
-    <w:link w:val="OnderwerpvanopmerkingChar"/>
+    <w:basedOn w:val="CommentText"/>
+    <w:next w:val="CommentText"/>
+    <w:link w:val="CommentSubjectChar"/>
     <w:uiPriority w:val="99"/>
     <w:semiHidden/>
     <w:unhideWhenUsed/>
@@ -2415,10 +3383,10 @@
       <w:bCs/>
     </w:rPr>
   </w:style>
-  <w:style w:type="character" w:customStyle="1" w:styleId="OnderwerpvanopmerkingChar">
-    <w:name w:val="Onderwerp van opmerking Char"/>
-    <w:basedOn w:val="TekstopmerkingChar"/>
-    <w:link w:val="Onderwerpvanopmerking"/>
+  <w:style w:type="character" w:customStyle="1" w:styleId="CommentSubjectChar">
+    <w:name w:val="Comment Subject Char"/>
+    <w:basedOn w:val="CommentTextChar"/>
+    <w:link w:val="CommentSubject"/>
     <w:uiPriority w:val="99"/>
     <w:semiHidden/>
     <w:rsid w:val="006C1838"/>
@@ -2429,10 +3397,10 @@
       <w:szCs w:val="20"/>
     </w:rPr>
   </w:style>
-  <w:style w:type="paragraph" w:styleId="Ballontekst">
+  <w:style w:type="paragraph" w:styleId="BalloonText">
     <w:name w:val="Balloon Text"/>
-    <w:basedOn w:val="Standaard"/>
-    <w:link w:val="BallontekstChar"/>
+    <w:basedOn w:val="Normal"/>
+    <w:link w:val="BalloonTextChar"/>
     <w:uiPriority w:val="99"/>
     <w:semiHidden/>
     <w:unhideWhenUsed/>
@@ -2446,10 +3414,10 @@
       <w:szCs w:val="18"/>
     </w:rPr>
   </w:style>
-  <w:style w:type="character" w:customStyle="1" w:styleId="BallontekstChar">
-    <w:name w:val="Ballontekst Char"/>
-    <w:basedOn w:val="Standaardalinea-lettertype"/>
-    <w:link w:val="Ballontekst"/>
+  <w:style w:type="character" w:customStyle="1" w:styleId="BalloonTextChar">
+    <w:name w:val="Balloon Text Char"/>
+    <w:basedOn w:val="DefaultParagraphFont"/>
+    <w:link w:val="BalloonText"/>
     <w:uiPriority w:val="99"/>
     <w:semiHidden/>
     <w:rsid w:val="006C1838"/>
@@ -2930,18 +3898,22 @@
 </file>
 
 <file path=customXml/item2.xml><?xml version="1.0" encoding="utf-8"?>
-<p:properties xmlns:p="http://schemas.microsoft.com/office/2006/metadata/properties" xmlns:xsi="http://www.w3.org/2001/XMLSchema-instance" xmlns:pc="http://schemas.microsoft.com/office/infopath/2007/PartnerControls">
-  <documentManagement/>
-</p:properties>
-</file>
-
-<file path=customXml/item3.xml><?xml version="1.0" encoding="utf-8"?>
 <?mso-contentType ?>
 <FormTemplates xmlns="http://schemas.microsoft.com/sharepoint/v3/contenttype/forms">
   <Display>DocumentLibraryForm</Display>
   <Edit>DocumentLibraryForm</Edit>
   <New>DocumentLibraryForm</New>
 </FormTemplates>
+</file>
+
+<file path=customXml/item3.xml><?xml version="1.0" encoding="utf-8"?>
+<p:properties xmlns:p="http://schemas.microsoft.com/office/2006/metadata/properties" xmlns:xsi="http://www.w3.org/2001/XMLSchema-instance" xmlns:pc="http://schemas.microsoft.com/office/infopath/2007/PartnerControls">
+  <documentManagement/>
+</p:properties>
+</file>
+
+<file path=customXml/item4.xml><?xml version="1.0" encoding="utf-8"?>
+<b:Sources xmlns:b="http://schemas.openxmlformats.org/officeDocument/2006/bibliography" xmlns="http://schemas.openxmlformats.org/officeDocument/2006/bibliography" SelectedStyle="\APASixthEditionOfficeOnline.xsl" StyleName="APA" Version="6"/>
 </file>
 
 <file path=customXml/itemProps1.xml><?xml version="1.0" encoding="utf-8"?>
@@ -2963,6 +3935,14 @@
 </file>
 
 <file path=customXml/itemProps2.xml><?xml version="1.0" encoding="utf-8"?>
+<ds:datastoreItem xmlns:ds="http://schemas.openxmlformats.org/officeDocument/2006/customXml" ds:itemID="{F4E1315F-38DB-4084-942C-50AAE58A1F5B}">
+  <ds:schemaRefs>
+    <ds:schemaRef ds:uri="http://schemas.microsoft.com/sharepoint/v3/contenttype/forms"/>
+  </ds:schemaRefs>
+</ds:datastoreItem>
+</file>
+
+<file path=customXml/itemProps3.xml><?xml version="1.0" encoding="utf-8"?>
 <ds:datastoreItem xmlns:ds="http://schemas.openxmlformats.org/officeDocument/2006/customXml" ds:itemID="{839DCAF2-4FD1-471C-8412-B09A2ABBC91D}">
   <ds:schemaRefs>
     <ds:schemaRef ds:uri="http://schemas.microsoft.com/office/2006/metadata/properties"/>
@@ -2971,10 +3951,10 @@
 </ds:datastoreItem>
 </file>
 
-<file path=customXml/itemProps3.xml><?xml version="1.0" encoding="utf-8"?>
-<ds:datastoreItem xmlns:ds="http://schemas.openxmlformats.org/officeDocument/2006/customXml" ds:itemID="{F4E1315F-38DB-4084-942C-50AAE58A1F5B}">
+<file path=customXml/itemProps4.xml><?xml version="1.0" encoding="utf-8"?>
+<ds:datastoreItem xmlns:ds="http://schemas.openxmlformats.org/officeDocument/2006/customXml" ds:itemID="{7526277C-DED4-443F-ABF6-35BDEB257E2D}">
   <ds:schemaRefs>
-    <ds:schemaRef ds:uri="http://schemas.microsoft.com/sharepoint/v3/contenttype/forms"/>
+    <ds:schemaRef ds:uri="http://schemas.openxmlformats.org/officeDocument/2006/bibliography"/>
   </ds:schemaRefs>
 </ds:datastoreItem>
 </file>
</xml_diff>

<commit_message>
Verfijnd summary paper review met comments
Dirk zijn Method stukje oogt fijner om door te lezen maar heb die er nog niet lettelijk ingezet. Misschien goed om die ook even door te lezen en een mening te vormen.
</commit_message>
<xml_diff>
--- a/PaperReview/Paper review summary.docx
+++ b/PaperReview/Paper review summary.docx
@@ -39,8 +39,8 @@
           <w:lang w:val="en-US"/>
         </w:rPr>
         <w:br/>
-        <w:t xml:space="preserve">Multi-Contrast Super-Resolution MRI Through a </w:t>
-      </w:r>
+      </w:r>
+      <w:commentRangeStart w:id="0"/>
       <w:r>
         <w:rPr>
           <w:rFonts w:eastAsia="Times New Roman" w:cstheme="minorHAnsi"/>
@@ -51,7 +51,7 @@
           <w:szCs w:val="28"/>
           <w:lang w:val="en-US"/>
         </w:rPr>
-        <w:t>Progressive</w:t>
+        <w:t xml:space="preserve">Multi-Contrast Super-Resolution MRI Through a </w:t>
       </w:r>
       <w:r>
         <w:rPr>
@@ -63,7 +63,26 @@
           <w:szCs w:val="28"/>
           <w:lang w:val="en-US"/>
         </w:rPr>
+        <w:t>Progressive</w:t>
+      </w:r>
+      <w:r>
+        <w:rPr>
+          <w:rFonts w:eastAsia="Times New Roman" w:cstheme="minorHAnsi"/>
+          <w:b/>
+          <w:bCs/>
+          <w:color w:val="24292E"/>
+          <w:sz w:val="28"/>
+          <w:szCs w:val="28"/>
+          <w:lang w:val="en-US"/>
+        </w:rPr>
         <w:t xml:space="preserve"> Network</w:t>
+      </w:r>
+      <w:commentRangeEnd w:id="0"/>
+      <w:r>
+        <w:rPr>
+          <w:rStyle w:val="CommentReference"/>
+        </w:rPr>
+        <w:commentReference w:id="0"/>
       </w:r>
     </w:p>
     <w:p>
@@ -71,15 +90,15 @@
         <w:shd w:val="clear" w:color="auto" w:fill="FFFFFF"/>
         <w:spacing w:before="100" w:beforeAutospacing="1" w:after="100" w:afterAutospacing="1" w:line="240" w:lineRule="auto"/>
         <w:rPr>
-          <w:del w:id="0" w:author="Derwig, S." w:date="2020-10-19T10:21:00Z"/>
-          <w:rFonts w:eastAsia="Times New Roman" w:cstheme="minorHAnsi"/>
-          <w:color w:val="24292E"/>
-          <w:sz w:val="24"/>
-          <w:szCs w:val="24"/>
+          <w:del w:id="1" w:author="Derwig, S." w:date="2020-10-19T10:21:00Z"/>
+          <w:rFonts w:eastAsia="Times New Roman" w:cstheme="minorHAnsi"/>
+          <w:color w:val="24292E"/>
+          <w:sz w:val="28"/>
+          <w:szCs w:val="28"/>
           <w:u w:val="single"/>
-          <w:rPrChange w:id="1" w:author="Derwig, S." w:date="2020-10-19T10:23:00Z">
+          <w:rPrChange w:id="2" w:author="Derwig, S." w:date="2020-10-19T11:12:00Z">
             <w:rPr>
-              <w:del w:id="2" w:author="Derwig, S." w:date="2020-10-19T10:21:00Z"/>
+              <w:del w:id="3" w:author="Derwig, S." w:date="2020-10-19T10:21:00Z"/>
               <w:rFonts w:eastAsia="Times New Roman" w:cstheme="minorHAnsi"/>
               <w:color w:val="24292E"/>
               <w:sz w:val="24"/>
@@ -88,15 +107,15 @@
           </w:rPrChange>
         </w:rPr>
       </w:pPr>
-      <w:del w:id="3" w:author="Derwig, S." w:date="2020-10-19T10:21:00Z">
-        <w:r>
-          <w:rPr>
-            <w:rFonts w:eastAsia="Times New Roman" w:cstheme="minorHAnsi"/>
-            <w:color w:val="24292E"/>
-            <w:sz w:val="24"/>
-            <w:szCs w:val="24"/>
+      <w:del w:id="4" w:author="Derwig, S." w:date="2020-10-19T10:21:00Z">
+        <w:r>
+          <w:rPr>
+            <w:rFonts w:eastAsia="Times New Roman" w:cstheme="minorHAnsi"/>
+            <w:color w:val="24292E"/>
+            <w:sz w:val="28"/>
+            <w:szCs w:val="28"/>
             <w:u w:val="single"/>
-            <w:rPrChange w:id="4" w:author="Derwig, S." w:date="2020-10-19T10:23:00Z">
+            <w:rPrChange w:id="5" w:author="Derwig, S." w:date="2020-10-19T11:12:00Z">
               <w:rPr>
                 <w:rFonts w:eastAsia="Times New Roman" w:cstheme="minorHAnsi"/>
                 <w:color w:val="24292E"/>
@@ -111,11 +130,11 @@
           <w:rPr>
             <w:rFonts w:eastAsia="Times New Roman" w:cstheme="minorHAnsi"/>
             <w:color w:val="24292E"/>
-            <w:sz w:val="24"/>
-            <w:szCs w:val="24"/>
+            <w:sz w:val="28"/>
+            <w:szCs w:val="28"/>
             <w:u w:val="single"/>
             <w:lang w:val="en-US"/>
-            <w:rPrChange w:id="5" w:author="Derwig, S." w:date="2020-10-19T10:23:00Z">
+            <w:rPrChange w:id="6" w:author="Derwig, S." w:date="2020-10-19T11:12:00Z">
               <w:rPr>
                 <w:rFonts w:eastAsia="Times New Roman" w:cstheme="minorHAnsi"/>
                 <w:color w:val="24292E"/>
@@ -134,16 +153,16 @@
         <w:shd w:val="clear" w:color="auto" w:fill="FFFFFF"/>
         <w:spacing w:before="100" w:beforeAutospacing="1" w:after="100" w:afterAutospacing="1" w:line="240" w:lineRule="auto"/>
         <w:rPr>
-          <w:ins w:id="6" w:author="Derwig, S." w:date="2020-10-19T10:22:00Z"/>
-          <w:rFonts w:eastAsia="Times New Roman" w:cstheme="minorHAnsi"/>
-          <w:color w:val="24292E"/>
-          <w:sz w:val="24"/>
-          <w:szCs w:val="24"/>
+          <w:ins w:id="7" w:author="Derwig, S." w:date="2020-10-19T10:22:00Z"/>
+          <w:rFonts w:eastAsia="Times New Roman" w:cstheme="minorHAnsi"/>
+          <w:color w:val="24292E"/>
+          <w:sz w:val="28"/>
+          <w:szCs w:val="28"/>
           <w:u w:val="single"/>
           <w:lang w:val="en-US"/>
-          <w:rPrChange w:id="7" w:author="Derwig, S." w:date="2020-10-19T10:23:00Z">
+          <w:rPrChange w:id="8" w:author="Derwig, S." w:date="2020-10-19T11:12:00Z">
             <w:rPr>
-              <w:ins w:id="8" w:author="Derwig, S." w:date="2020-10-19T10:22:00Z"/>
+              <w:ins w:id="9" w:author="Derwig, S." w:date="2020-10-19T10:22:00Z"/>
               <w:rFonts w:eastAsia="Times New Roman" w:cstheme="minorHAnsi"/>
               <w:color w:val="24292E"/>
               <w:sz w:val="24"/>
@@ -152,7 +171,7 @@
             </w:rPr>
           </w:rPrChange>
         </w:rPr>
-        <w:pPrChange w:id="9" w:author="Derwig, S." w:date="2020-10-19T10:22:00Z">
+        <w:pPrChange w:id="10" w:author="Derwig, S." w:date="2020-10-19T10:22:00Z">
           <w:pPr>
             <w:numPr>
               <w:numId w:val="1"/>
@@ -166,16 +185,16 @@
           </w:pPr>
         </w:pPrChange>
       </w:pPr>
-      <w:ins w:id="10" w:author="Derwig, S." w:date="2020-10-19T10:22:00Z">
-        <w:r>
-          <w:rPr>
-            <w:rFonts w:eastAsia="Times New Roman" w:cstheme="minorHAnsi"/>
-            <w:color w:val="24292E"/>
-            <w:sz w:val="24"/>
-            <w:szCs w:val="24"/>
+      <w:ins w:id="11" w:author="Derwig, S." w:date="2020-10-19T10:22:00Z">
+        <w:r>
+          <w:rPr>
+            <w:rFonts w:eastAsia="Times New Roman" w:cstheme="minorHAnsi"/>
+            <w:color w:val="24292E"/>
+            <w:sz w:val="28"/>
+            <w:szCs w:val="28"/>
             <w:u w:val="single"/>
             <w:lang w:val="en-US"/>
-            <w:rPrChange w:id="11" w:author="Derwig, S." w:date="2020-10-19T10:23:00Z">
+            <w:rPrChange w:id="12" w:author="Derwig, S." w:date="2020-10-19T11:12:00Z">
               <w:rPr>
                 <w:rFonts w:eastAsia="Times New Roman" w:cstheme="minorHAnsi"/>
                 <w:color w:val="24292E"/>
@@ -188,16 +207,16 @@
           <w:t xml:space="preserve">Application </w:t>
         </w:r>
       </w:ins>
-      <w:ins w:id="12" w:author="Derwig, S." w:date="2020-10-19T10:23:00Z">
-        <w:r>
-          <w:rPr>
-            <w:rFonts w:eastAsia="Times New Roman" w:cstheme="minorHAnsi"/>
-            <w:color w:val="24292E"/>
-            <w:sz w:val="24"/>
-            <w:szCs w:val="24"/>
+      <w:ins w:id="13" w:author="Derwig, S." w:date="2020-10-19T10:23:00Z">
+        <w:r>
+          <w:rPr>
+            <w:rFonts w:eastAsia="Times New Roman" w:cstheme="minorHAnsi"/>
+            <w:color w:val="24292E"/>
+            <w:sz w:val="28"/>
+            <w:szCs w:val="28"/>
             <w:u w:val="single"/>
             <w:lang w:val="en-US"/>
-            <w:rPrChange w:id="13" w:author="Derwig, S." w:date="2020-10-19T10:23:00Z">
+            <w:rPrChange w:id="14" w:author="Derwig, S." w:date="2020-10-19T11:12:00Z">
               <w:rPr>
                 <w:rFonts w:eastAsia="Times New Roman" w:cstheme="minorHAnsi"/>
                 <w:color w:val="24292E"/>
@@ -207,489 +226,48 @@
               </w:rPr>
             </w:rPrChange>
           </w:rPr>
-          <w:t>domain.</w:t>
+          <w:t>domain</w:t>
         </w:r>
       </w:ins>
     </w:p>
     <w:p>
       <w:pPr>
+        <w:pStyle w:val="Standard"/>
         <w:shd w:val="clear" w:color="auto" w:fill="FFFFFF"/>
-        <w:spacing w:before="100" w:beforeAutospacing="1" w:after="100" w:afterAutospacing="1" w:line="240" w:lineRule="auto"/>
-        <w:rPr>
-          <w:rFonts w:eastAsia="Times New Roman" w:cstheme="minorHAnsi"/>
-          <w:color w:val="24292E"/>
-          <w:sz w:val="24"/>
-          <w:szCs w:val="24"/>
-          <w:lang w:val="en-US"/>
-        </w:rPr>
-      </w:pPr>
-      <w:r>
-        <w:rPr>
-          <w:rFonts w:eastAsia="Times New Roman" w:cstheme="minorHAnsi"/>
-          <w:color w:val="24292E"/>
-          <w:sz w:val="24"/>
-          <w:szCs w:val="24"/>
-          <w:lang w:val="en-US"/>
-        </w:rPr>
-        <w:t xml:space="preserve">A summary of the application domain of this paper would be the use of </w:t>
-      </w:r>
-      <w:r>
-        <w:rPr>
-          <w:rFonts w:eastAsia="Times New Roman" w:cstheme="minorHAnsi"/>
-          <w:color w:val="24292E"/>
-          <w:sz w:val="24"/>
-          <w:szCs w:val="24"/>
-          <w:lang w:val="en-US"/>
-        </w:rPr>
-        <w:t xml:space="preserve">a one-level </w:t>
-      </w:r>
-      <w:r>
-        <w:rPr>
-          <w:rFonts w:eastAsia="Times New Roman" w:cstheme="minorHAnsi"/>
-          <w:color w:val="24292E"/>
-          <w:sz w:val="24"/>
-          <w:szCs w:val="24"/>
-          <w:lang w:val="en-US"/>
-        </w:rPr>
-        <w:t>non-progressive</w:t>
-      </w:r>
-      <w:r>
-        <w:rPr>
-          <w:rFonts w:eastAsia="Times New Roman" w:cstheme="minorHAnsi"/>
-          <w:color w:val="24292E"/>
-          <w:sz w:val="24"/>
-          <w:szCs w:val="24"/>
-          <w:lang w:val="en-US"/>
-        </w:rPr>
-        <w:t xml:space="preserve"> neural network</w:t>
-      </w:r>
-      <w:r>
-        <w:rPr>
-          <w:rFonts w:eastAsia="Times New Roman" w:cstheme="minorHAnsi"/>
-          <w:color w:val="24292E"/>
-          <w:sz w:val="24"/>
-          <w:szCs w:val="24"/>
-          <w:lang w:val="en-US"/>
-        </w:rPr>
-        <w:t xml:space="preserve"> and </w:t>
-      </w:r>
-      <w:r>
-        <w:rPr>
-          <w:rFonts w:eastAsia="Times New Roman" w:cstheme="minorHAnsi"/>
-          <w:color w:val="24292E"/>
-          <w:sz w:val="24"/>
-          <w:szCs w:val="24"/>
-          <w:lang w:val="en-US"/>
-        </w:rPr>
-        <w:t xml:space="preserve">a two-level </w:t>
-      </w:r>
-      <w:r>
-        <w:rPr>
-          <w:rFonts w:eastAsia="Times New Roman" w:cstheme="minorHAnsi"/>
-          <w:color w:val="24292E"/>
-          <w:sz w:val="24"/>
-          <w:szCs w:val="24"/>
-          <w:lang w:val="en-US"/>
-        </w:rPr>
-        <w:t xml:space="preserve">progressive neural network to sample multi-contrast super-resolution (SR) MRI images. </w:t>
-      </w:r>
-      <w:r>
-        <w:rPr>
-          <w:rFonts w:eastAsia="Times New Roman" w:cstheme="minorHAnsi"/>
-          <w:color w:val="24292E"/>
-          <w:sz w:val="24"/>
-          <w:szCs w:val="24"/>
-          <w:lang w:val="en-US"/>
-        </w:rPr>
-        <w:t>The non-progressive network is used for low up-sampling and the two-level progressive network is used for high</w:t>
-      </w:r>
-      <w:r>
-        <w:rPr>
-          <w:rFonts w:eastAsia="Times New Roman" w:cstheme="minorHAnsi"/>
-          <w:color w:val="24292E"/>
-          <w:sz w:val="24"/>
-          <w:szCs w:val="24"/>
-          <w:lang w:val="en-US"/>
-        </w:rPr>
-        <w:t xml:space="preserve"> </w:t>
-      </w:r>
-      <w:r>
-        <w:rPr>
-          <w:rFonts w:eastAsia="Times New Roman" w:cstheme="minorHAnsi"/>
-          <w:color w:val="24292E"/>
-          <w:sz w:val="24"/>
-          <w:szCs w:val="24"/>
-          <w:lang w:val="en-US"/>
-        </w:rPr>
-        <w:t>up</w:t>
-      </w:r>
-      <w:r>
-        <w:rPr>
-          <w:rFonts w:eastAsia="Times New Roman" w:cstheme="minorHAnsi"/>
-          <w:color w:val="24292E"/>
-          <w:sz w:val="24"/>
-          <w:szCs w:val="24"/>
-          <w:lang w:val="en-US"/>
-        </w:rPr>
-        <w:t>-</w:t>
-      </w:r>
-      <w:r>
-        <w:rPr>
-          <w:rFonts w:eastAsia="Times New Roman" w:cstheme="minorHAnsi"/>
-          <w:color w:val="24292E"/>
-          <w:sz w:val="24"/>
-          <w:szCs w:val="24"/>
-          <w:lang w:val="en-US"/>
-        </w:rPr>
-        <w:t xml:space="preserve">sampling. </w:t>
-      </w:r>
-    </w:p>
-    <w:p>
-      <w:pPr>
-        <w:shd w:val="clear" w:color="auto" w:fill="FFFFFF"/>
-        <w:spacing w:before="60" w:after="100" w:afterAutospacing="1" w:line="240" w:lineRule="auto"/>
-        <w:rPr>
-          <w:rFonts w:eastAsia="Times New Roman" w:cstheme="minorHAnsi"/>
-          <w:color w:val="24292E"/>
-          <w:sz w:val="24"/>
-          <w:szCs w:val="24"/>
-          <w:lang w:val="en-GB"/>
-        </w:rPr>
-      </w:pPr>
-      <w:r>
-        <w:rPr>
-          <w:rFonts w:eastAsia="Times New Roman" w:cstheme="minorHAnsi"/>
-          <w:color w:val="24292E"/>
-          <w:sz w:val="24"/>
-          <w:szCs w:val="24"/>
-          <w:lang w:val="en-GB"/>
-        </w:rPr>
-        <w:t>The paper has three main contributions which will be described to give more detail:</w:t>
-      </w:r>
-    </w:p>
-    <w:p>
-      <w:pPr>
-        <w:shd w:val="clear" w:color="auto" w:fill="FFFFFF"/>
-        <w:spacing w:before="60" w:after="100" w:afterAutospacing="1" w:line="240" w:lineRule="auto"/>
-        <w:rPr>
-          <w:rFonts w:eastAsia="Times New Roman" w:cstheme="minorHAnsi"/>
-          <w:color w:val="24292E"/>
-          <w:sz w:val="24"/>
-          <w:szCs w:val="24"/>
-          <w:lang w:val="en-GB"/>
-        </w:rPr>
-      </w:pPr>
-      <w:r>
-        <w:rPr>
-          <w:rFonts w:eastAsia="Times New Roman" w:cstheme="minorHAnsi"/>
-          <w:color w:val="24292E"/>
-          <w:sz w:val="24"/>
-          <w:szCs w:val="24"/>
-          <w:lang w:val="en-GB"/>
-        </w:rPr>
-        <w:t xml:space="preserve">1) </w:t>
-      </w:r>
-      <w:r>
-        <w:rPr>
-          <w:rFonts w:eastAsia="Times New Roman" w:cstheme="minorHAnsi"/>
-          <w:color w:val="24292E"/>
-          <w:sz w:val="24"/>
-          <w:szCs w:val="24"/>
-          <w:lang w:val="en-GB"/>
-        </w:rPr>
-        <w:t>The Wasserstein generative adversarial network with gradient penalty</w:t>
-      </w:r>
-      <w:r>
-        <w:rPr>
-          <w:rFonts w:eastAsia="Times New Roman" w:cstheme="minorHAnsi"/>
-          <w:color w:val="24292E"/>
-          <w:sz w:val="24"/>
-          <w:szCs w:val="24"/>
-          <w:lang w:val="en-GB"/>
-        </w:rPr>
-        <w:t xml:space="preserve"> </w:t>
-      </w:r>
-      <w:r>
-        <w:rPr>
-          <w:rFonts w:eastAsia="Times New Roman" w:cstheme="minorHAnsi"/>
-          <w:color w:val="24292E"/>
-          <w:sz w:val="24"/>
-          <w:szCs w:val="24"/>
-          <w:lang w:val="en-GB"/>
-        </w:rPr>
-        <w:t>(WGAN-GP) architecture</w:t>
-      </w:r>
-      <w:r>
-        <w:rPr>
-          <w:rFonts w:eastAsia="Times New Roman" w:cstheme="minorHAnsi"/>
-          <w:color w:val="24292E"/>
-          <w:sz w:val="24"/>
-          <w:szCs w:val="24"/>
-          <w:lang w:val="en-GB"/>
-        </w:rPr>
-        <w:t>,</w:t>
-      </w:r>
-      <w:r>
-        <w:rPr>
-          <w:rFonts w:eastAsia="Times New Roman" w:cstheme="minorHAnsi"/>
-          <w:color w:val="24292E"/>
-          <w:sz w:val="24"/>
-          <w:szCs w:val="24"/>
-          <w:lang w:val="en-GB"/>
-        </w:rPr>
-        <w:t xml:space="preserve"> which is used in the two-level progressive neural</w:t>
-      </w:r>
-      <w:r>
-        <w:rPr>
-          <w:rFonts w:eastAsia="Times New Roman" w:cstheme="minorHAnsi"/>
-          <w:color w:val="24292E"/>
-          <w:sz w:val="24"/>
-          <w:szCs w:val="24"/>
-          <w:lang w:val="en-GB"/>
-        </w:rPr>
-        <w:t xml:space="preserve"> that can obtain excellent MCSR results with the use of a high up-sampling factor</w:t>
-      </w:r>
-      <w:r>
-        <w:rPr>
-          <w:rFonts w:eastAsia="Times New Roman" w:cstheme="minorHAnsi"/>
-          <w:color w:val="24292E"/>
-          <w:sz w:val="24"/>
-          <w:szCs w:val="24"/>
-          <w:lang w:val="en-GB"/>
-        </w:rPr>
-        <w:t>.</w:t>
-      </w:r>
-    </w:p>
-    <w:p>
-      <w:pPr>
-        <w:shd w:val="clear" w:color="auto" w:fill="FFFFFF"/>
-        <w:spacing w:before="60" w:after="100" w:afterAutospacing="1" w:line="240" w:lineRule="auto"/>
-        <w:rPr>
-          <w:sz w:val="24"/>
-          <w:szCs w:val="24"/>
-          <w:lang w:val="en-US"/>
-        </w:rPr>
-      </w:pPr>
-      <w:r>
-        <w:rPr>
-          <w:rFonts w:eastAsia="Times New Roman" w:cstheme="minorHAnsi"/>
-          <w:color w:val="24292E"/>
-          <w:sz w:val="24"/>
-          <w:szCs w:val="24"/>
-          <w:lang w:val="en-GB"/>
-        </w:rPr>
-        <w:t>2)</w:t>
-      </w:r>
-      <w:r>
-        <w:rPr>
-          <w:sz w:val="24"/>
-          <w:szCs w:val="24"/>
-        </w:rPr>
-        <w:t xml:space="preserve"> </w:t>
-      </w:r>
-      <w:r>
-        <w:rPr>
-          <w:rFonts w:eastAsia="Times New Roman" w:cstheme="minorHAnsi"/>
-          <w:color w:val="24292E"/>
-          <w:sz w:val="24"/>
-          <w:szCs w:val="24"/>
-          <w:lang w:val="en-GB"/>
-        </w:rPr>
-        <w:t>When combining multi-contrast information in a high-level feature space leads to a significantly improved results over the combination in the low level pixel space</w:t>
-      </w:r>
-    </w:p>
-    <w:p>
-      <w:pPr>
-        <w:shd w:val="clear" w:color="auto" w:fill="FFFFFF"/>
-        <w:spacing w:before="60" w:after="100" w:afterAutospacing="1" w:line="240" w:lineRule="auto"/>
-        <w:rPr>
-          <w:del w:id="14" w:author="Derwig, S." w:date="2020-10-19T10:21:00Z"/>
-          <w:sz w:val="24"/>
-          <w:szCs w:val="24"/>
-          <w:lang w:val="en-US"/>
-        </w:rPr>
-      </w:pPr>
-      <w:r>
-        <w:rPr>
-          <w:rFonts w:eastAsia="Times New Roman" w:cstheme="minorHAnsi"/>
-          <w:color w:val="24292E"/>
-          <w:sz w:val="24"/>
-          <w:szCs w:val="24"/>
-          <w:lang w:val="en-GB"/>
-        </w:rPr>
-        <w:t>3)</w:t>
-      </w:r>
-      <w:r>
-        <w:rPr>
-          <w:sz w:val="24"/>
-          <w:szCs w:val="24"/>
-        </w:rPr>
-        <w:t xml:space="preserve"> </w:t>
-      </w:r>
-      <w:r>
-        <w:rPr>
-          <w:sz w:val="24"/>
-          <w:szCs w:val="24"/>
-          <w:lang w:val="en-US"/>
-        </w:rPr>
-        <w:t>The contribution of a composite loss function including the mean-squared-error (MSE), perceptual loss and a texture matching loss to ensure that the generated images are able to recover texture details and are faithful to the ground truth.</w:t>
-      </w:r>
-    </w:p>
-    <w:p>
-      <w:pPr>
-        <w:shd w:val="clear" w:color="auto" w:fill="FFFFFF"/>
-        <w:spacing w:before="60" w:after="100" w:afterAutospacing="1" w:line="240" w:lineRule="auto"/>
-        <w:rPr>
-          <w:sz w:val="24"/>
-          <w:szCs w:val="24"/>
-          <w:lang w:val="en-US"/>
-        </w:rPr>
-      </w:pPr>
-    </w:p>
-    <w:p>
-      <w:pPr>
-        <w:shd w:val="clear" w:color="auto" w:fill="FFFFFF"/>
-        <w:spacing w:before="60" w:after="100" w:afterAutospacing="1" w:line="240" w:lineRule="auto"/>
-        <w:rPr>
-          <w:rFonts w:eastAsia="Times New Roman" w:cstheme="minorHAnsi"/>
-          <w:color w:val="24292E"/>
-          <w:sz w:val="24"/>
-          <w:szCs w:val="24"/>
-          <w:u w:val="single"/>
-          <w:lang w:val="en-US"/>
-        </w:rPr>
-      </w:pPr>
-      <w:del w:id="15" w:author="Derwig, S." w:date="2020-10-19T10:46:00Z">
-        <w:r>
-          <w:rPr>
-            <w:rFonts w:eastAsia="Times New Roman" w:cstheme="minorHAnsi"/>
-            <w:color w:val="24292E"/>
-            <w:sz w:val="24"/>
-            <w:szCs w:val="24"/>
-            <w:u w:val="single"/>
-            <w:lang w:val="en-US"/>
-          </w:rPr>
-          <w:delText>The methodology</w:delText>
-        </w:r>
-        <w:r>
-          <w:rPr>
-            <w:rFonts w:eastAsia="Times New Roman" w:cstheme="minorHAnsi"/>
-            <w:color w:val="24292E"/>
-            <w:sz w:val="24"/>
-            <w:szCs w:val="24"/>
-            <w:u w:val="single"/>
-            <w:lang w:val="en-US"/>
-          </w:rPr>
-          <w:delText xml:space="preserve"> summary</w:delText>
-        </w:r>
-        <w:r>
-          <w:rPr>
-            <w:rFonts w:eastAsia="Times New Roman" w:cstheme="minorHAnsi"/>
-            <w:color w:val="24292E"/>
-            <w:sz w:val="24"/>
-            <w:szCs w:val="24"/>
-            <w:u w:val="single"/>
-            <w:lang w:val="en-US"/>
-          </w:rPr>
-          <w:delText xml:space="preserve"> is divided in five sections</w:delText>
-        </w:r>
-      </w:del>
-      <w:ins w:id="16" w:author="Derwig, S." w:date="2020-10-19T10:46:00Z">
-        <w:r>
-          <w:rPr>
-            <w:rFonts w:eastAsia="Times New Roman" w:cstheme="minorHAnsi"/>
-            <w:color w:val="24292E"/>
-            <w:sz w:val="24"/>
-            <w:szCs w:val="24"/>
-            <w:u w:val="single"/>
-            <w:lang w:val="en-US"/>
-          </w:rPr>
-          <w:t>Methods</w:t>
-        </w:r>
-      </w:ins>
-      <w:r>
-        <w:rPr>
-          <w:rFonts w:eastAsia="Times New Roman" w:cstheme="minorHAnsi"/>
-          <w:color w:val="24292E"/>
-          <w:sz w:val="24"/>
-          <w:szCs w:val="24"/>
-          <w:u w:val="single"/>
-          <w:lang w:val="en-US"/>
-        </w:rPr>
-        <w:t>.</w:t>
-      </w:r>
-    </w:p>
-    <w:p>
-      <w:pPr>
-        <w:shd w:val="clear" w:color="auto" w:fill="FFFFFF"/>
-        <w:spacing w:before="60" w:after="100" w:afterAutospacing="1" w:line="240" w:lineRule="auto"/>
-        <w:rPr>
-          <w:rFonts w:eastAsia="Times New Roman" w:cstheme="minorHAnsi"/>
-          <w:color w:val="24292E"/>
-          <w:sz w:val="24"/>
-          <w:szCs w:val="24"/>
-          <w:lang w:val="en-US"/>
-        </w:rPr>
-      </w:pPr>
-      <w:ins w:id="17" w:author="Derwig, S." w:date="2020-10-19T10:46:00Z">
-        <w:r>
-          <w:rPr>
-            <w:rFonts w:eastAsia="Times New Roman" w:cstheme="minorHAnsi"/>
-            <w:color w:val="24292E"/>
-            <w:sz w:val="24"/>
-            <w:szCs w:val="24"/>
-            <w:lang w:val="en-US"/>
-          </w:rPr>
-          <w:t>The methodology is divided in 5 sections.</w:t>
-        </w:r>
-        <w:r>
-          <w:rPr>
-            <w:rFonts w:eastAsia="Times New Roman" w:cstheme="minorHAnsi"/>
-            <w:color w:val="24292E"/>
-            <w:sz w:val="24"/>
-            <w:szCs w:val="24"/>
-            <w:lang w:val="en-US"/>
-          </w:rPr>
-          <w:br/>
-        </w:r>
-      </w:ins>
-      <w:r>
-        <w:rPr>
-          <w:rFonts w:eastAsia="Times New Roman" w:cstheme="minorHAnsi"/>
-          <w:color w:val="24292E"/>
-          <w:sz w:val="24"/>
-          <w:szCs w:val="24"/>
-          <w:lang w:val="en-US"/>
-        </w:rPr>
-        <w:t xml:space="preserve">In section 1 the </w:t>
-      </w:r>
-      <w:r>
-        <w:rPr>
-          <w:rFonts w:eastAsia="Times New Roman" w:cstheme="minorHAnsi"/>
-          <w:b/>
-          <w:bCs/>
-          <w:color w:val="24292E"/>
-          <w:sz w:val="24"/>
-          <w:szCs w:val="24"/>
-          <w:lang w:val="en-US"/>
-        </w:rPr>
-        <w:t>overall super-resolution process</w:t>
-      </w:r>
-      <w:r>
-        <w:rPr>
-          <w:rFonts w:eastAsia="Times New Roman" w:cstheme="minorHAnsi"/>
-          <w:color w:val="24292E"/>
-          <w:sz w:val="24"/>
-          <w:szCs w:val="24"/>
-          <w:lang w:val="en-US"/>
-        </w:rPr>
-        <w:t xml:space="preserve"> is described.</w:t>
-      </w:r>
-      <w:ins w:id="18" w:author="Djennifer" w:date="2020-10-16T16:55:00Z">
-        <w:r>
-          <w:rPr>
-            <w:rFonts w:eastAsia="Times New Roman" w:cstheme="minorHAnsi"/>
-            <w:color w:val="24292E"/>
+        <w:spacing w:before="60" w:after="280" w:line="240" w:lineRule="auto"/>
+        <w:rPr>
+          <w:del w:id="15" w:author="Derwig, S." w:date="2020-10-19T10:54:00Z"/>
+          <w:rPrChange w:id="16" w:author="Derwig, S." w:date="2020-10-19T10:55:00Z">
+            <w:rPr>
+              <w:del w:id="17" w:author="Derwig, S." w:date="2020-10-19T10:54:00Z"/>
+              <w:rFonts w:eastAsia="Times New Roman" w:cstheme="minorHAnsi"/>
+              <w:color w:val="24292E"/>
+              <w:sz w:val="24"/>
+              <w:szCs w:val="24"/>
+              <w:lang w:val="en-US"/>
+            </w:rPr>
+          </w:rPrChange>
+        </w:rPr>
+        <w:pPrChange w:id="18" w:author="Derwig, S." w:date="2020-10-19T10:55:00Z">
+          <w:pPr>
+            <w:shd w:val="clear" w:color="auto" w:fill="FFFFFF"/>
+            <w:spacing w:before="100" w:beforeAutospacing="1" w:after="100" w:afterAutospacing="1" w:line="240" w:lineRule="auto"/>
+          </w:pPr>
+        </w:pPrChange>
+      </w:pPr>
+      <w:ins w:id="19" w:author="Derwig, S." w:date="2020-10-19T10:55:00Z">
+        <w:r>
+          <w:rPr>
+            <w:sz w:val="24"/>
+            <w:szCs w:val="24"/>
+            <w:lang w:val="en-US"/>
+          </w:rPr>
+          <w:t>One of the limitations of the resolution of magnetic resonance (MR) imaging is acquisition time. Acquisition time has to be limited in order for MR imaging remain convenient for patients. To increase resolution without increasing acquisition time, one could try one of several super-resolution (SR) techniques. A more recent technique to reach super-resolution is deep learning. The reviewed paper demonstrates two super resolution networks.</w:t>
+        </w:r>
+      </w:ins>
+      <w:ins w:id="20" w:author="Derwig, S." w:date="2020-10-19T10:56:00Z">
+        <w:r>
+          <w:rPr>
             <w:sz w:val="24"/>
             <w:szCs w:val="24"/>
             <w:lang w:val="en-US"/>
@@ -698,42 +276,28 @@
         </w:r>
         <w:r>
           <w:rPr>
-            <w:rFonts w:eastAsia="Times New Roman" w:cstheme="minorHAnsi"/>
-            <w:color w:val="24292E"/>
-            <w:sz w:val="24"/>
-            <w:szCs w:val="24"/>
-            <w:lang w:val="en-US"/>
-          </w:rPr>
-          <w:t>A super resolution process is finding the inverse</w:t>
-        </w:r>
-      </w:ins>
-      <w:ins w:id="19" w:author="Djennifer" w:date="2020-10-16T16:56:00Z">
-        <w:r>
-          <w:rPr>
-            <w:rFonts w:eastAsia="Times New Roman" w:cstheme="minorHAnsi"/>
-            <w:color w:val="24292E"/>
-            <w:sz w:val="24"/>
-            <w:szCs w:val="24"/>
-            <w:lang w:val="en-US"/>
-          </w:rPr>
-          <w:t xml:space="preserve"> solution to a down-sampling process</w:t>
-        </w:r>
-        <w:r>
-          <w:rPr>
-            <w:rFonts w:eastAsia="Times New Roman" w:cstheme="minorHAnsi"/>
-            <w:color w:val="24292E"/>
-            <w:sz w:val="24"/>
-            <w:szCs w:val="24"/>
-            <w:lang w:val="en-US"/>
-          </w:rPr>
-          <w:t>. It is impossible to find the exact inverse, however close estimations are possible</w:t>
-        </w:r>
-      </w:ins>
-      <w:ins w:id="20" w:author="Djennifer" w:date="2020-10-16T16:57:00Z">
-        <w:r>
-          <w:rPr>
-            <w:rFonts w:eastAsia="Times New Roman" w:cstheme="minorHAnsi"/>
-            <w:color w:val="24292E"/>
+            <w:sz w:val="24"/>
+            <w:szCs w:val="24"/>
+          </w:rPr>
+          <w:t xml:space="preserve">1) A </w:t>
+        </w:r>
+        <w:r>
+          <w:rPr>
+            <w:sz w:val="24"/>
+            <w:szCs w:val="24"/>
+            <w:lang w:val="en-US"/>
+          </w:rPr>
+          <w:t>o</w:t>
+        </w:r>
+        <w:r>
+          <w:rPr>
+            <w:sz w:val="24"/>
+            <w:szCs w:val="24"/>
+          </w:rPr>
+          <w:t>ne-level non-progressive neural</w:t>
+        </w:r>
+        <w:r>
+          <w:rPr>
             <w:sz w:val="24"/>
             <w:szCs w:val="24"/>
             <w:lang w:val="en-US"/>
@@ -742,111 +306,580 @@
         </w:r>
         <w:r>
           <w:rPr>
-            <w:rFonts w:eastAsia="Times New Roman" w:cstheme="minorHAnsi"/>
-            <w:color w:val="24292E"/>
-            <w:sz w:val="24"/>
-            <w:szCs w:val="24"/>
-            <w:lang w:val="en-US"/>
-          </w:rPr>
-          <w:t>using a deep learning-based multi-contrast super resolution method</w:t>
-        </w:r>
-        <w:r>
-          <w:rPr>
-            <w:rFonts w:eastAsia="Times New Roman" w:cstheme="minorHAnsi"/>
-            <w:color w:val="24292E"/>
-            <w:sz w:val="24"/>
-            <w:szCs w:val="24"/>
-            <w:lang w:val="en-US"/>
-          </w:rPr>
-          <w:t xml:space="preserve"> for SR T2 weighted imaging by incorporating high-resolution P</w:t>
-        </w:r>
-      </w:ins>
-      <w:ins w:id="21" w:author="Djennifer" w:date="2020-10-16T16:58:00Z">
-        <w:r>
-          <w:rPr>
-            <w:rFonts w:eastAsia="Times New Roman" w:cstheme="minorHAnsi"/>
-            <w:color w:val="24292E"/>
-            <w:sz w:val="24"/>
-            <w:szCs w:val="24"/>
-            <w:lang w:val="en-US"/>
-          </w:rPr>
-          <w:t>D or T1 weighted images as reference</w:t>
-        </w:r>
-        <w:r>
-          <w:rPr>
-            <w:rFonts w:eastAsia="Times New Roman" w:cstheme="minorHAnsi"/>
-            <w:color w:val="24292E"/>
-            <w:sz w:val="24"/>
-            <w:szCs w:val="24"/>
-            <w:lang w:val="en-US"/>
-          </w:rPr>
-          <w:t xml:space="preserve"> images.</w:t>
-        </w:r>
-      </w:ins>
-      <w:r>
-        <w:rPr>
-          <w:rFonts w:eastAsia="Times New Roman" w:cstheme="minorHAnsi"/>
-          <w:color w:val="24292E"/>
-          <w:sz w:val="24"/>
-          <w:szCs w:val="24"/>
-          <w:lang w:val="en-US"/>
-        </w:rPr>
-        <w:t xml:space="preserve"> </w:t>
-      </w:r>
-      <w:del w:id="22" w:author="Djennifer" w:date="2020-10-16T16:58:00Z">
-        <w:r>
-          <w:rPr>
-            <w:rFonts w:eastAsia="Times New Roman" w:cstheme="minorHAnsi"/>
-            <w:color w:val="24292E"/>
-            <w:sz w:val="24"/>
-            <w:szCs w:val="24"/>
-            <w:lang w:val="en-US"/>
-          </w:rPr>
-          <w:delText>In their previous single-image super-resolution study a deep learning framework to achieve</w:delText>
-        </w:r>
-        <w:r>
-          <w:rPr>
-            <w:rFonts w:eastAsia="Times New Roman" w:cstheme="minorHAnsi"/>
-            <w:color w:val="24292E"/>
-            <w:sz w:val="24"/>
-            <w:szCs w:val="24"/>
-            <w:lang w:val="en-US"/>
-          </w:rPr>
-          <w:delText xml:space="preserve"> MRI SR imaging with complementary image priors</w:delText>
-        </w:r>
-        <w:r>
-          <w:rPr>
-            <w:rFonts w:eastAsia="Times New Roman" w:cstheme="minorHAnsi"/>
-            <w:color w:val="24292E"/>
-            <w:sz w:val="24"/>
-            <w:szCs w:val="24"/>
-            <w:lang w:val="en-US"/>
-          </w:rPr>
-          <w:delText>. The amount of prior information gathered from single-contrast images is limited. For multi-contrast images for MRI SR imaging an advantage is taken, because the multi-contrast images contain more prior information than single-contrast images. A deep learning-based MCSR method for SR T2 weighted imaging is used by incorporating high-resolution proton density (PD) or T1 weighted images as reference images.</w:delText>
+            <w:sz w:val="24"/>
+            <w:szCs w:val="24"/>
+          </w:rPr>
+          <w:t>network and 2) two-level progressive neural network.</w:t>
+        </w:r>
+      </w:ins>
+      <w:ins w:id="21" w:author="Derwig, S." w:date="2020-10-19T11:53:00Z">
+        <w:r>
+          <w:rPr>
+            <w:sz w:val="24"/>
+            <w:szCs w:val="24"/>
+            <w:lang w:val="en-US"/>
+          </w:rPr>
+          <w:t xml:space="preserve"> </w:t>
+        </w:r>
+        <w:commentRangeStart w:id="22"/>
+        <w:r>
+          <w:rPr>
+            <w:sz w:val="24"/>
+            <w:szCs w:val="24"/>
+            <w:lang w:val="en-US"/>
+          </w:rPr>
+          <w:t>[1]</w:t>
+        </w:r>
+      </w:ins>
+      <w:commentRangeEnd w:id="22"/>
+      <w:ins w:id="23" w:author="Derwig, S." w:date="2020-10-19T11:55:00Z">
+        <w:r>
+          <w:rPr>
+            <w:rStyle w:val="CommentReference"/>
+            <w:rFonts w:asciiTheme="minorHAnsi" w:eastAsiaTheme="minorHAnsi" w:hAnsiTheme="minorHAnsi" w:cstheme="minorBidi"/>
+          </w:rPr>
+          <w:commentReference w:id="22"/>
+        </w:r>
+      </w:ins>
+      <w:del w:id="24" w:author="Derwig, S." w:date="2020-10-19T10:54:00Z">
+        <w:r>
+          <w:rPr>
+            <w:rFonts w:eastAsia="Times New Roman" w:cstheme="minorHAnsi"/>
+            <w:color w:val="24292E"/>
+            <w:sz w:val="24"/>
+            <w:szCs w:val="24"/>
+            <w:lang w:val="en-US"/>
+          </w:rPr>
+          <w:delText xml:space="preserve">A summary of the application domain of this paper would be the use of </w:delText>
+        </w:r>
+        <w:r>
+          <w:rPr>
+            <w:rFonts w:eastAsia="Times New Roman" w:cstheme="minorHAnsi"/>
+            <w:color w:val="24292E"/>
+            <w:sz w:val="24"/>
+            <w:szCs w:val="24"/>
+            <w:lang w:val="en-US"/>
+          </w:rPr>
+          <w:delText xml:space="preserve">a one-level </w:delText>
+        </w:r>
+        <w:r>
+          <w:rPr>
+            <w:rFonts w:eastAsia="Times New Roman" w:cstheme="minorHAnsi"/>
+            <w:color w:val="24292E"/>
+            <w:sz w:val="24"/>
+            <w:szCs w:val="24"/>
+            <w:lang w:val="en-US"/>
+          </w:rPr>
+          <w:delText>non-progressive</w:delText>
+        </w:r>
+        <w:r>
+          <w:rPr>
+            <w:rFonts w:eastAsia="Times New Roman" w:cstheme="minorHAnsi"/>
+            <w:color w:val="24292E"/>
+            <w:sz w:val="24"/>
+            <w:szCs w:val="24"/>
+            <w:lang w:val="en-US"/>
+          </w:rPr>
+          <w:delText xml:space="preserve"> neural network</w:delText>
+        </w:r>
+        <w:r>
+          <w:rPr>
+            <w:rFonts w:eastAsia="Times New Roman" w:cstheme="minorHAnsi"/>
+            <w:color w:val="24292E"/>
+            <w:sz w:val="24"/>
+            <w:szCs w:val="24"/>
+            <w:lang w:val="en-US"/>
+          </w:rPr>
+          <w:delText xml:space="preserve"> and </w:delText>
+        </w:r>
+        <w:r>
+          <w:rPr>
+            <w:rFonts w:eastAsia="Times New Roman" w:cstheme="minorHAnsi"/>
+            <w:color w:val="24292E"/>
+            <w:sz w:val="24"/>
+            <w:szCs w:val="24"/>
+            <w:lang w:val="en-US"/>
+          </w:rPr>
+          <w:delText xml:space="preserve">a two-level </w:delText>
+        </w:r>
+        <w:r>
+          <w:rPr>
+            <w:rFonts w:eastAsia="Times New Roman" w:cstheme="minorHAnsi"/>
+            <w:color w:val="24292E"/>
+            <w:sz w:val="24"/>
+            <w:szCs w:val="24"/>
+            <w:lang w:val="en-US"/>
+          </w:rPr>
+          <w:delText xml:space="preserve">progressive neural network to sample multi-contrast super-resolution (SR) MRI images. </w:delText>
+        </w:r>
+        <w:r>
+          <w:rPr>
+            <w:rFonts w:eastAsia="Times New Roman" w:cstheme="minorHAnsi"/>
+            <w:color w:val="24292E"/>
+            <w:sz w:val="24"/>
+            <w:szCs w:val="24"/>
+            <w:lang w:val="en-US"/>
+          </w:rPr>
+          <w:delText>The non-progressive network is used for low up-sampling and the two-level progressive network is used for high</w:delText>
+        </w:r>
+        <w:r>
+          <w:rPr>
+            <w:rFonts w:eastAsia="Times New Roman" w:cstheme="minorHAnsi"/>
+            <w:color w:val="24292E"/>
+            <w:sz w:val="24"/>
+            <w:szCs w:val="24"/>
+            <w:lang w:val="en-US"/>
+          </w:rPr>
+          <w:delText xml:space="preserve"> </w:delText>
+        </w:r>
+        <w:r>
+          <w:rPr>
+            <w:rFonts w:eastAsia="Times New Roman" w:cstheme="minorHAnsi"/>
+            <w:color w:val="24292E"/>
+            <w:sz w:val="24"/>
+            <w:szCs w:val="24"/>
+            <w:lang w:val="en-US"/>
+          </w:rPr>
+          <w:delText>up</w:delText>
+        </w:r>
+        <w:r>
+          <w:rPr>
+            <w:rFonts w:eastAsia="Times New Roman" w:cstheme="minorHAnsi"/>
+            <w:color w:val="24292E"/>
+            <w:sz w:val="24"/>
+            <w:szCs w:val="24"/>
+            <w:lang w:val="en-US"/>
+          </w:rPr>
+          <w:delText>-</w:delText>
+        </w:r>
+        <w:r>
+          <w:rPr>
+            <w:rFonts w:eastAsia="Times New Roman" w:cstheme="minorHAnsi"/>
+            <w:color w:val="24292E"/>
+            <w:sz w:val="24"/>
+            <w:szCs w:val="24"/>
+            <w:lang w:val="en-US"/>
+          </w:rPr>
+          <w:delText xml:space="preserve">sampling. </w:delText>
         </w:r>
       </w:del>
     </w:p>
     <w:p>
       <w:pPr>
+        <w:pStyle w:val="Standard"/>
+        <w:rPr>
+          <w:del w:id="25" w:author="Derwig, S." w:date="2020-10-19T10:54:00Z"/>
+          <w:rFonts w:eastAsia="Times New Roman" w:cstheme="minorHAnsi"/>
+          <w:color w:val="24292E"/>
+          <w:sz w:val="24"/>
+          <w:szCs w:val="24"/>
+          <w:lang w:val="en-GB"/>
+        </w:rPr>
+        <w:pPrChange w:id="26" w:author="Derwig, S." w:date="2020-10-19T10:55:00Z">
+          <w:pPr>
+            <w:shd w:val="clear" w:color="auto" w:fill="FFFFFF"/>
+            <w:spacing w:before="60" w:after="100" w:afterAutospacing="1" w:line="240" w:lineRule="auto"/>
+          </w:pPr>
+        </w:pPrChange>
+      </w:pPr>
+      <w:del w:id="27" w:author="Derwig, S." w:date="2020-10-19T10:54:00Z">
+        <w:r>
+          <w:rPr>
+            <w:rFonts w:eastAsia="Times New Roman" w:cstheme="minorHAnsi"/>
+            <w:color w:val="24292E"/>
+            <w:sz w:val="24"/>
+            <w:szCs w:val="24"/>
+            <w:lang w:val="en-GB"/>
+          </w:rPr>
+          <w:delText>The paper has three main contributions which will be described to give more detail:</w:delText>
+        </w:r>
+      </w:del>
+    </w:p>
+    <w:p>
+      <w:pPr>
+        <w:pStyle w:val="Standard"/>
+        <w:rPr>
+          <w:del w:id="28" w:author="Derwig, S." w:date="2020-10-19T10:54:00Z"/>
+          <w:rFonts w:eastAsia="Times New Roman" w:cstheme="minorHAnsi"/>
+          <w:color w:val="24292E"/>
+          <w:sz w:val="24"/>
+          <w:szCs w:val="24"/>
+          <w:lang w:val="en-GB"/>
+        </w:rPr>
+        <w:pPrChange w:id="29" w:author="Derwig, S." w:date="2020-10-19T10:55:00Z">
+          <w:pPr>
+            <w:shd w:val="clear" w:color="auto" w:fill="FFFFFF"/>
+            <w:spacing w:before="60" w:after="100" w:afterAutospacing="1" w:line="240" w:lineRule="auto"/>
+          </w:pPr>
+        </w:pPrChange>
+      </w:pPr>
+      <w:del w:id="30" w:author="Derwig, S." w:date="2020-10-19T10:54:00Z">
+        <w:r>
+          <w:rPr>
+            <w:rFonts w:eastAsia="Times New Roman" w:cstheme="minorHAnsi"/>
+            <w:color w:val="24292E"/>
+            <w:sz w:val="24"/>
+            <w:szCs w:val="24"/>
+            <w:lang w:val="en-GB"/>
+          </w:rPr>
+          <w:delText xml:space="preserve">1) </w:delText>
+        </w:r>
+        <w:r>
+          <w:rPr>
+            <w:rFonts w:eastAsia="Times New Roman" w:cstheme="minorHAnsi"/>
+            <w:color w:val="24292E"/>
+            <w:sz w:val="24"/>
+            <w:szCs w:val="24"/>
+            <w:lang w:val="en-GB"/>
+          </w:rPr>
+          <w:delText>The Wasserstein generative adversarial network with gradient penalty</w:delText>
+        </w:r>
+        <w:r>
+          <w:rPr>
+            <w:rFonts w:eastAsia="Times New Roman" w:cstheme="minorHAnsi"/>
+            <w:color w:val="24292E"/>
+            <w:sz w:val="24"/>
+            <w:szCs w:val="24"/>
+            <w:lang w:val="en-GB"/>
+          </w:rPr>
+          <w:delText xml:space="preserve"> </w:delText>
+        </w:r>
+        <w:r>
+          <w:rPr>
+            <w:rFonts w:eastAsia="Times New Roman" w:cstheme="minorHAnsi"/>
+            <w:color w:val="24292E"/>
+            <w:sz w:val="24"/>
+            <w:szCs w:val="24"/>
+            <w:lang w:val="en-GB"/>
+          </w:rPr>
+          <w:delText>(WGAN-GP) architecture</w:delText>
+        </w:r>
+        <w:r>
+          <w:rPr>
+            <w:rFonts w:eastAsia="Times New Roman" w:cstheme="minorHAnsi"/>
+            <w:color w:val="24292E"/>
+            <w:sz w:val="24"/>
+            <w:szCs w:val="24"/>
+            <w:lang w:val="en-GB"/>
+          </w:rPr>
+          <w:delText>,</w:delText>
+        </w:r>
+        <w:r>
+          <w:rPr>
+            <w:rFonts w:eastAsia="Times New Roman" w:cstheme="minorHAnsi"/>
+            <w:color w:val="24292E"/>
+            <w:sz w:val="24"/>
+            <w:szCs w:val="24"/>
+            <w:lang w:val="en-GB"/>
+          </w:rPr>
+          <w:delText xml:space="preserve"> which is used in the two-level progressive neural</w:delText>
+        </w:r>
+        <w:r>
+          <w:rPr>
+            <w:rFonts w:eastAsia="Times New Roman" w:cstheme="minorHAnsi"/>
+            <w:color w:val="24292E"/>
+            <w:sz w:val="24"/>
+            <w:szCs w:val="24"/>
+            <w:lang w:val="en-GB"/>
+          </w:rPr>
+          <w:delText xml:space="preserve"> that can obtain excellent MCSR results with the use of a high up-sampling factor</w:delText>
+        </w:r>
+        <w:r>
+          <w:rPr>
+            <w:rFonts w:eastAsia="Times New Roman" w:cstheme="minorHAnsi"/>
+            <w:color w:val="24292E"/>
+            <w:sz w:val="24"/>
+            <w:szCs w:val="24"/>
+            <w:lang w:val="en-GB"/>
+          </w:rPr>
+          <w:delText>.</w:delText>
+        </w:r>
+      </w:del>
+    </w:p>
+    <w:p>
+      <w:pPr>
+        <w:pStyle w:val="Standard"/>
+        <w:rPr>
+          <w:del w:id="31" w:author="Derwig, S." w:date="2020-10-19T10:54:00Z"/>
+          <w:sz w:val="24"/>
+          <w:szCs w:val="24"/>
+          <w:lang w:val="en-US"/>
+        </w:rPr>
+        <w:pPrChange w:id="32" w:author="Derwig, S." w:date="2020-10-19T10:55:00Z">
+          <w:pPr>
+            <w:shd w:val="clear" w:color="auto" w:fill="FFFFFF"/>
+            <w:spacing w:before="60" w:after="100" w:afterAutospacing="1" w:line="240" w:lineRule="auto"/>
+          </w:pPr>
+        </w:pPrChange>
+      </w:pPr>
+      <w:del w:id="33" w:author="Derwig, S." w:date="2020-10-19T10:54:00Z">
+        <w:r>
+          <w:rPr>
+            <w:rFonts w:eastAsia="Times New Roman" w:cstheme="minorHAnsi"/>
+            <w:color w:val="24292E"/>
+            <w:sz w:val="24"/>
+            <w:szCs w:val="24"/>
+            <w:lang w:val="en-GB"/>
+          </w:rPr>
+          <w:delText>2)</w:delText>
+        </w:r>
+        <w:r>
+          <w:rPr>
+            <w:sz w:val="24"/>
+            <w:szCs w:val="24"/>
+          </w:rPr>
+          <w:delText xml:space="preserve"> </w:delText>
+        </w:r>
+        <w:r>
+          <w:rPr>
+            <w:rFonts w:eastAsia="Times New Roman" w:cstheme="minorHAnsi"/>
+            <w:color w:val="24292E"/>
+            <w:sz w:val="24"/>
+            <w:szCs w:val="24"/>
+            <w:lang w:val="en-GB"/>
+          </w:rPr>
+          <w:delText>When combining multi-contrast information in a high-level feature space leads to a significantly improved results over the combination in the low level pixel space</w:delText>
+        </w:r>
+      </w:del>
+    </w:p>
+    <w:p>
+      <w:pPr>
+        <w:pStyle w:val="Standard"/>
+        <w:rPr>
+          <w:del w:id="34" w:author="Derwig, S." w:date="2020-10-19T10:21:00Z"/>
+          <w:sz w:val="24"/>
+          <w:szCs w:val="24"/>
+          <w:lang w:val="en-US"/>
+        </w:rPr>
+        <w:pPrChange w:id="35" w:author="Derwig, S." w:date="2020-10-19T10:55:00Z">
+          <w:pPr>
+            <w:shd w:val="clear" w:color="auto" w:fill="FFFFFF"/>
+            <w:spacing w:before="60" w:after="100" w:afterAutospacing="1" w:line="240" w:lineRule="auto"/>
+          </w:pPr>
+        </w:pPrChange>
+      </w:pPr>
+      <w:del w:id="36" w:author="Derwig, S." w:date="2020-10-19T10:54:00Z">
+        <w:r>
+          <w:rPr>
+            <w:rFonts w:eastAsia="Times New Roman" w:cstheme="minorHAnsi"/>
+            <w:color w:val="24292E"/>
+            <w:sz w:val="24"/>
+            <w:szCs w:val="24"/>
+            <w:lang w:val="en-GB"/>
+          </w:rPr>
+          <w:delText>3)</w:delText>
+        </w:r>
+        <w:r>
+          <w:rPr>
+            <w:sz w:val="24"/>
+            <w:szCs w:val="24"/>
+          </w:rPr>
+          <w:delText xml:space="preserve"> </w:delText>
+        </w:r>
+        <w:r>
+          <w:rPr>
+            <w:sz w:val="24"/>
+            <w:szCs w:val="24"/>
+            <w:lang w:val="en-US"/>
+          </w:rPr>
+          <w:delText>The contribution of a composite loss function including the mean-squared-error (MSE), perceptual loss and a texture matching loss to ensure that the generated images are able to recover texture details and are faithful to the ground truth.</w:delText>
+        </w:r>
+      </w:del>
+    </w:p>
+    <w:p>
+      <w:pPr>
+        <w:pStyle w:val="Standard"/>
+        <w:rPr>
+          <w:sz w:val="24"/>
+          <w:szCs w:val="24"/>
+          <w:lang w:val="en-US"/>
+        </w:rPr>
+        <w:pPrChange w:id="37" w:author="Derwig, S." w:date="2020-10-19T10:55:00Z">
+          <w:pPr>
+            <w:shd w:val="clear" w:color="auto" w:fill="FFFFFF"/>
+            <w:spacing w:before="60" w:after="100" w:afterAutospacing="1" w:line="240" w:lineRule="auto"/>
+          </w:pPr>
+        </w:pPrChange>
+      </w:pPr>
+    </w:p>
+    <w:p>
+      <w:pPr>
         <w:shd w:val="clear" w:color="auto" w:fill="FFFFFF"/>
         <w:spacing w:before="60" w:after="100" w:afterAutospacing="1" w:line="240" w:lineRule="auto"/>
         <w:rPr>
           <w:rFonts w:eastAsia="Times New Roman" w:cstheme="minorHAnsi"/>
           <w:color w:val="24292E"/>
-          <w:sz w:val="24"/>
-          <w:szCs w:val="24"/>
-          <w:lang w:val="en-US"/>
-        </w:rPr>
-      </w:pPr>
-      <w:r>
-        <w:rPr>
-          <w:rFonts w:eastAsia="Times New Roman" w:cstheme="minorHAnsi"/>
-          <w:color w:val="24292E"/>
-          <w:sz w:val="24"/>
-          <w:szCs w:val="24"/>
-          <w:lang w:val="en-US"/>
-        </w:rPr>
-        <w:t xml:space="preserve">In section 2 </w:t>
+          <w:sz w:val="28"/>
+          <w:szCs w:val="28"/>
+          <w:u w:val="single"/>
+          <w:lang w:val="en-US"/>
+          <w:rPrChange w:id="38" w:author="Derwig, S." w:date="2020-10-19T11:13:00Z">
+            <w:rPr>
+              <w:rFonts w:eastAsia="Times New Roman" w:cstheme="minorHAnsi"/>
+              <w:color w:val="24292E"/>
+              <w:sz w:val="24"/>
+              <w:szCs w:val="24"/>
+              <w:u w:val="single"/>
+              <w:lang w:val="en-US"/>
+            </w:rPr>
+          </w:rPrChange>
+        </w:rPr>
+      </w:pPr>
+      <w:del w:id="39" w:author="Derwig, S." w:date="2020-10-19T10:46:00Z">
+        <w:r>
+          <w:rPr>
+            <w:rFonts w:eastAsia="Times New Roman" w:cstheme="minorHAnsi"/>
+            <w:color w:val="24292E"/>
+            <w:sz w:val="28"/>
+            <w:szCs w:val="28"/>
+            <w:u w:val="single"/>
+            <w:lang w:val="en-US"/>
+            <w:rPrChange w:id="40" w:author="Derwig, S." w:date="2020-10-19T11:13:00Z">
+              <w:rPr>
+                <w:rFonts w:eastAsia="Times New Roman" w:cstheme="minorHAnsi"/>
+                <w:color w:val="24292E"/>
+                <w:sz w:val="24"/>
+                <w:szCs w:val="24"/>
+                <w:u w:val="single"/>
+                <w:lang w:val="en-US"/>
+              </w:rPr>
+            </w:rPrChange>
+          </w:rPr>
+          <w:delText>The methodology</w:delText>
+        </w:r>
+        <w:r>
+          <w:rPr>
+            <w:rFonts w:eastAsia="Times New Roman" w:cstheme="minorHAnsi"/>
+            <w:color w:val="24292E"/>
+            <w:sz w:val="28"/>
+            <w:szCs w:val="28"/>
+            <w:u w:val="single"/>
+            <w:lang w:val="en-US"/>
+            <w:rPrChange w:id="41" w:author="Derwig, S." w:date="2020-10-19T11:13:00Z">
+              <w:rPr>
+                <w:rFonts w:eastAsia="Times New Roman" w:cstheme="minorHAnsi"/>
+                <w:color w:val="24292E"/>
+                <w:sz w:val="24"/>
+                <w:szCs w:val="24"/>
+                <w:u w:val="single"/>
+                <w:lang w:val="en-US"/>
+              </w:rPr>
+            </w:rPrChange>
+          </w:rPr>
+          <w:delText xml:space="preserve"> summary</w:delText>
+        </w:r>
+        <w:r>
+          <w:rPr>
+            <w:rFonts w:eastAsia="Times New Roman" w:cstheme="minorHAnsi"/>
+            <w:color w:val="24292E"/>
+            <w:sz w:val="28"/>
+            <w:szCs w:val="28"/>
+            <w:u w:val="single"/>
+            <w:lang w:val="en-US"/>
+            <w:rPrChange w:id="42" w:author="Derwig, S." w:date="2020-10-19T11:13:00Z">
+              <w:rPr>
+                <w:rFonts w:eastAsia="Times New Roman" w:cstheme="minorHAnsi"/>
+                <w:color w:val="24292E"/>
+                <w:sz w:val="24"/>
+                <w:szCs w:val="24"/>
+                <w:u w:val="single"/>
+                <w:lang w:val="en-US"/>
+              </w:rPr>
+            </w:rPrChange>
+          </w:rPr>
+          <w:delText xml:space="preserve"> is divided in five sections</w:delText>
+        </w:r>
+      </w:del>
+      <w:ins w:id="43" w:author="Derwig, S." w:date="2020-10-19T10:46:00Z">
+        <w:r>
+          <w:rPr>
+            <w:rFonts w:eastAsia="Times New Roman" w:cstheme="minorHAnsi"/>
+            <w:color w:val="24292E"/>
+            <w:sz w:val="28"/>
+            <w:szCs w:val="28"/>
+            <w:u w:val="single"/>
+            <w:lang w:val="en-US"/>
+            <w:rPrChange w:id="44" w:author="Derwig, S." w:date="2020-10-19T11:13:00Z">
+              <w:rPr>
+                <w:rFonts w:eastAsia="Times New Roman" w:cstheme="minorHAnsi"/>
+                <w:color w:val="24292E"/>
+                <w:sz w:val="24"/>
+                <w:szCs w:val="24"/>
+                <w:u w:val="single"/>
+                <w:lang w:val="en-US"/>
+              </w:rPr>
+            </w:rPrChange>
+          </w:rPr>
+          <w:t>Methods</w:t>
+        </w:r>
+      </w:ins>
+      <w:del w:id="45" w:author="Derwig, S." w:date="2020-10-19T11:12:00Z">
+        <w:r>
+          <w:rPr>
+            <w:rFonts w:eastAsia="Times New Roman" w:cstheme="minorHAnsi"/>
+            <w:color w:val="24292E"/>
+            <w:sz w:val="28"/>
+            <w:szCs w:val="28"/>
+            <w:u w:val="single"/>
+            <w:lang w:val="en-US"/>
+            <w:rPrChange w:id="46" w:author="Derwig, S." w:date="2020-10-19T11:13:00Z">
+              <w:rPr>
+                <w:rFonts w:eastAsia="Times New Roman" w:cstheme="minorHAnsi"/>
+                <w:color w:val="24292E"/>
+                <w:sz w:val="24"/>
+                <w:szCs w:val="24"/>
+                <w:u w:val="single"/>
+                <w:lang w:val="en-US"/>
+              </w:rPr>
+            </w:rPrChange>
+          </w:rPr>
+          <w:delText>.</w:delText>
+        </w:r>
+      </w:del>
+    </w:p>
+    <w:p>
+      <w:pPr>
+        <w:shd w:val="clear" w:color="auto" w:fill="FFFFFF"/>
+        <w:spacing w:before="60" w:after="100" w:afterAutospacing="1" w:line="240" w:lineRule="auto"/>
+        <w:rPr>
+          <w:rFonts w:eastAsia="Times New Roman" w:cstheme="minorHAnsi"/>
+          <w:color w:val="24292E"/>
+          <w:sz w:val="24"/>
+          <w:szCs w:val="24"/>
+          <w:lang w:val="en-US"/>
+        </w:rPr>
+      </w:pPr>
+      <w:ins w:id="47" w:author="Derwig, S." w:date="2020-10-19T10:46:00Z">
+        <w:r>
+          <w:rPr>
+            <w:rFonts w:eastAsia="Times New Roman" w:cstheme="minorHAnsi"/>
+            <w:color w:val="24292E"/>
+            <w:sz w:val="24"/>
+            <w:szCs w:val="24"/>
+            <w:lang w:val="en-US"/>
+          </w:rPr>
+          <w:t>The methodology is divided in 5 sections.</w:t>
+        </w:r>
+        <w:r>
+          <w:rPr>
+            <w:rFonts w:eastAsia="Times New Roman" w:cstheme="minorHAnsi"/>
+            <w:color w:val="24292E"/>
+            <w:sz w:val="24"/>
+            <w:szCs w:val="24"/>
+            <w:lang w:val="en-US"/>
+          </w:rPr>
+          <w:br/>
+        </w:r>
+      </w:ins>
+      <w:r>
+        <w:rPr>
+          <w:rFonts w:eastAsia="Times New Roman" w:cstheme="minorHAnsi"/>
+          <w:color w:val="24292E"/>
+          <w:sz w:val="24"/>
+          <w:szCs w:val="24"/>
+          <w:lang w:val="en-US"/>
+        </w:rPr>
+        <w:t xml:space="preserve">In section 1 the </w:t>
       </w:r>
       <w:r>
         <w:rPr>
@@ -858,40 +891,158 @@
           <w:szCs w:val="24"/>
           <w:lang w:val="en-US"/>
         </w:rPr>
-        <w:t>down-sampling and zero-filling</w:t>
-      </w:r>
-      <w:r>
-        <w:rPr>
-          <w:rFonts w:eastAsia="Times New Roman" w:cstheme="minorHAnsi"/>
-          <w:color w:val="24292E"/>
-          <w:sz w:val="24"/>
-          <w:szCs w:val="24"/>
-          <w:lang w:val="en-US"/>
-        </w:rPr>
-        <w:t xml:space="preserve"> is described to produce low resolution (LR) images. By down-sampling and zero-filling</w:t>
-      </w:r>
-      <w:ins w:id="23" w:author="Djennifer" w:date="2020-10-16T18:00:00Z">
-        <w:r>
-          <w:rPr>
-            <w:rFonts w:eastAsia="Times New Roman" w:cstheme="minorHAnsi"/>
-            <w:color w:val="24292E"/>
-            <w:sz w:val="24"/>
-            <w:szCs w:val="24"/>
-            <w:lang w:val="en-US"/>
-          </w:rPr>
-          <w:t xml:space="preserve"> in Fourier space</w:t>
-        </w:r>
-      </w:ins>
-      <w:r>
-        <w:rPr>
-          <w:rFonts w:eastAsia="Times New Roman" w:cstheme="minorHAnsi"/>
-          <w:color w:val="24292E"/>
-          <w:sz w:val="24"/>
-          <w:szCs w:val="24"/>
-          <w:lang w:val="en-US"/>
-        </w:rPr>
-        <w:t xml:space="preserve"> the image size is unchanged but the image quality is degraded.</w:t>
-      </w:r>
+        <w:t>overall super-resolution process</w:t>
+      </w:r>
+      <w:r>
+        <w:rPr>
+          <w:rFonts w:eastAsia="Times New Roman" w:cstheme="minorHAnsi"/>
+          <w:color w:val="24292E"/>
+          <w:sz w:val="24"/>
+          <w:szCs w:val="24"/>
+          <w:lang w:val="en-US"/>
+        </w:rPr>
+        <w:t xml:space="preserve"> is described.</w:t>
+      </w:r>
+      <w:ins w:id="48" w:author="Djennifer" w:date="2020-10-16T16:55:00Z">
+        <w:r>
+          <w:rPr>
+            <w:rFonts w:eastAsia="Times New Roman" w:cstheme="minorHAnsi"/>
+            <w:color w:val="24292E"/>
+            <w:sz w:val="24"/>
+            <w:szCs w:val="24"/>
+            <w:lang w:val="en-US"/>
+          </w:rPr>
+          <w:t xml:space="preserve"> </w:t>
+        </w:r>
+        <w:r>
+          <w:rPr>
+            <w:rFonts w:eastAsia="Times New Roman" w:cstheme="minorHAnsi"/>
+            <w:color w:val="24292E"/>
+            <w:sz w:val="24"/>
+            <w:szCs w:val="24"/>
+            <w:lang w:val="en-US"/>
+          </w:rPr>
+          <w:t>A super resolution process is finding the inverse</w:t>
+        </w:r>
+      </w:ins>
+      <w:ins w:id="49" w:author="Djennifer" w:date="2020-10-16T16:56:00Z">
+        <w:r>
+          <w:rPr>
+            <w:rFonts w:eastAsia="Times New Roman" w:cstheme="minorHAnsi"/>
+            <w:color w:val="24292E"/>
+            <w:sz w:val="24"/>
+            <w:szCs w:val="24"/>
+            <w:lang w:val="en-US"/>
+          </w:rPr>
+          <w:t xml:space="preserve"> solution to a down-sampling process</w:t>
+        </w:r>
+        <w:r>
+          <w:rPr>
+            <w:rFonts w:eastAsia="Times New Roman" w:cstheme="minorHAnsi"/>
+            <w:color w:val="24292E"/>
+            <w:sz w:val="24"/>
+            <w:szCs w:val="24"/>
+            <w:lang w:val="en-US"/>
+          </w:rPr>
+          <w:t>. It is impossible to find the exact inverse, however close estimations are possible</w:t>
+        </w:r>
+      </w:ins>
+      <w:ins w:id="50" w:author="Djennifer" w:date="2020-10-16T16:57:00Z">
+        <w:r>
+          <w:rPr>
+            <w:rFonts w:eastAsia="Times New Roman" w:cstheme="minorHAnsi"/>
+            <w:color w:val="24292E"/>
+            <w:sz w:val="24"/>
+            <w:szCs w:val="24"/>
+            <w:lang w:val="en-US"/>
+          </w:rPr>
+          <w:t xml:space="preserve"> </w:t>
+        </w:r>
+        <w:r>
+          <w:rPr>
+            <w:rFonts w:eastAsia="Times New Roman" w:cstheme="minorHAnsi"/>
+            <w:color w:val="24292E"/>
+            <w:sz w:val="24"/>
+            <w:szCs w:val="24"/>
+            <w:lang w:val="en-US"/>
+          </w:rPr>
+          <w:t>using a deep learning-based multi-contrast super resolution method</w:t>
+        </w:r>
+        <w:r>
+          <w:rPr>
+            <w:rFonts w:eastAsia="Times New Roman" w:cstheme="minorHAnsi"/>
+            <w:color w:val="24292E"/>
+            <w:sz w:val="24"/>
+            <w:szCs w:val="24"/>
+            <w:lang w:val="en-US"/>
+          </w:rPr>
+          <w:t xml:space="preserve"> for SR T2 weighted imaging by incorporating high-resolution P</w:t>
+        </w:r>
+      </w:ins>
+      <w:ins w:id="51" w:author="Djennifer" w:date="2020-10-16T16:58:00Z">
+        <w:r>
+          <w:rPr>
+            <w:rFonts w:eastAsia="Times New Roman" w:cstheme="minorHAnsi"/>
+            <w:color w:val="24292E"/>
+            <w:sz w:val="24"/>
+            <w:szCs w:val="24"/>
+            <w:lang w:val="en-US"/>
+          </w:rPr>
+          <w:t>D or T1 weighted images as reference</w:t>
+        </w:r>
+        <w:r>
+          <w:rPr>
+            <w:rFonts w:eastAsia="Times New Roman" w:cstheme="minorHAnsi"/>
+            <w:color w:val="24292E"/>
+            <w:sz w:val="24"/>
+            <w:szCs w:val="24"/>
+            <w:lang w:val="en-US"/>
+          </w:rPr>
+          <w:t xml:space="preserve"> images.</w:t>
+        </w:r>
+      </w:ins>
+      <w:r>
+        <w:rPr>
+          <w:rFonts w:eastAsia="Times New Roman" w:cstheme="minorHAnsi"/>
+          <w:color w:val="24292E"/>
+          <w:sz w:val="24"/>
+          <w:szCs w:val="24"/>
+          <w:lang w:val="en-US"/>
+        </w:rPr>
+        <w:t xml:space="preserve"> </w:t>
+      </w:r>
+      <w:del w:id="52" w:author="Djennifer" w:date="2020-10-16T16:58:00Z">
+        <w:r>
+          <w:rPr>
+            <w:rFonts w:eastAsia="Times New Roman" w:cstheme="minorHAnsi"/>
+            <w:color w:val="24292E"/>
+            <w:sz w:val="24"/>
+            <w:szCs w:val="24"/>
+            <w:lang w:val="en-US"/>
+          </w:rPr>
+          <w:delText>In their previous single-image super-resolution study a deep learning framework to achieve</w:delText>
+        </w:r>
+        <w:r>
+          <w:rPr>
+            <w:rFonts w:eastAsia="Times New Roman" w:cstheme="minorHAnsi"/>
+            <w:color w:val="24292E"/>
+            <w:sz w:val="24"/>
+            <w:szCs w:val="24"/>
+            <w:lang w:val="en-US"/>
+          </w:rPr>
+          <w:delText xml:space="preserve"> MRI SR imaging with complementary image priors</w:delText>
+        </w:r>
+        <w:r>
+          <w:rPr>
+            <w:rFonts w:eastAsia="Times New Roman" w:cstheme="minorHAnsi"/>
+            <w:color w:val="24292E"/>
+            <w:sz w:val="24"/>
+            <w:szCs w:val="24"/>
+            <w:lang w:val="en-US"/>
+          </w:rPr>
+          <w:delText>. The amount of prior information gathered from single-contrast images is limited. For multi-contrast images for MRI SR imaging an advantage is taken, because the multi-contrast images contain more prior information than single-contrast images. A deep learning-based MCSR method for SR T2 weighted imaging is used by incorporating high-resolution proton density (PD) or T1 weighted images as reference images.</w:delText>
+        </w:r>
+      </w:del>
     </w:p>
     <w:p>
       <w:pPr>
@@ -913,7 +1064,7 @@
           <w:szCs w:val="24"/>
           <w:lang w:val="en-US"/>
         </w:rPr>
-        <w:t xml:space="preserve">In section 3 the </w:t>
+        <w:t xml:space="preserve">In section 2 </w:t>
       </w:r>
       <w:r>
         <w:rPr>
@@ -925,6 +1076,74 @@
           <w:szCs w:val="24"/>
           <w:lang w:val="en-US"/>
         </w:rPr>
+        <w:t>down-sampling and zero-filling</w:t>
+      </w:r>
+      <w:r>
+        <w:rPr>
+          <w:rFonts w:eastAsia="Times New Roman" w:cstheme="minorHAnsi"/>
+          <w:color w:val="24292E"/>
+          <w:sz w:val="24"/>
+          <w:szCs w:val="24"/>
+          <w:lang w:val="en-US"/>
+        </w:rPr>
+        <w:t xml:space="preserve"> is described to produce low resolution (LR) images. By down-sampling and zero-filling</w:t>
+      </w:r>
+      <w:ins w:id="53" w:author="Djennifer" w:date="2020-10-16T18:00:00Z">
+        <w:r>
+          <w:rPr>
+            <w:rFonts w:eastAsia="Times New Roman" w:cstheme="minorHAnsi"/>
+            <w:color w:val="24292E"/>
+            <w:sz w:val="24"/>
+            <w:szCs w:val="24"/>
+            <w:lang w:val="en-US"/>
+          </w:rPr>
+          <w:t xml:space="preserve"> in Fourier space</w:t>
+        </w:r>
+      </w:ins>
+      <w:r>
+        <w:rPr>
+          <w:rFonts w:eastAsia="Times New Roman" w:cstheme="minorHAnsi"/>
+          <w:color w:val="24292E"/>
+          <w:sz w:val="24"/>
+          <w:szCs w:val="24"/>
+          <w:lang w:val="en-US"/>
+        </w:rPr>
+        <w:t xml:space="preserve"> the image size is unchanged but the image quality is degraded.</w:t>
+      </w:r>
+    </w:p>
+    <w:p>
+      <w:pPr>
+        <w:shd w:val="clear" w:color="auto" w:fill="FFFFFF"/>
+        <w:spacing w:before="60" w:after="100" w:afterAutospacing="1" w:line="240" w:lineRule="auto"/>
+        <w:rPr>
+          <w:rFonts w:eastAsia="Times New Roman" w:cstheme="minorHAnsi"/>
+          <w:color w:val="24292E"/>
+          <w:sz w:val="24"/>
+          <w:szCs w:val="24"/>
+          <w:lang w:val="en-US"/>
+        </w:rPr>
+      </w:pPr>
+      <w:commentRangeStart w:id="54"/>
+      <w:r>
+        <w:rPr>
+          <w:rFonts w:eastAsia="Times New Roman" w:cstheme="minorHAnsi"/>
+          <w:color w:val="24292E"/>
+          <w:sz w:val="24"/>
+          <w:szCs w:val="24"/>
+          <w:lang w:val="en-US"/>
+        </w:rPr>
+        <w:t xml:space="preserve">In section 3 the </w:t>
+      </w:r>
+      <w:r>
+        <w:rPr>
+          <w:rFonts w:eastAsia="Times New Roman" w:cstheme="minorHAnsi"/>
+          <w:b/>
+          <w:bCs/>
+          <w:color w:val="24292E"/>
+          <w:sz w:val="24"/>
+          <w:szCs w:val="24"/>
+          <w:lang w:val="en-US"/>
+        </w:rPr>
         <w:t>one-level non-progressive network</w:t>
       </w:r>
       <w:r>
@@ -969,6 +1188,27 @@
         </w:rPr>
         <w:t>). The generator also consists of a reference feature extraction network.</w:t>
       </w:r>
+      <w:ins w:id="55" w:author="Derwig, S." w:date="2020-10-19T11:38:00Z">
+        <w:r>
+          <w:rPr>
+            <w:rFonts w:eastAsia="Times New Roman" w:cstheme="minorHAnsi"/>
+            <w:color w:val="24292E"/>
+            <w:sz w:val="24"/>
+            <w:szCs w:val="24"/>
+            <w:lang w:val="en-US"/>
+          </w:rPr>
+          <w:t xml:space="preserve"> </w:t>
+        </w:r>
+      </w:ins>
+      <w:commentRangeEnd w:id="54"/>
+      <w:ins w:id="56" w:author="Derwig, S." w:date="2020-10-19T11:40:00Z">
+        <w:r>
+          <w:rPr>
+            <w:rStyle w:val="CommentReference"/>
+          </w:rPr>
+          <w:commentReference w:id="54"/>
+        </w:r>
+      </w:ins>
     </w:p>
     <w:p>
       <w:pPr>
@@ -1031,7 +1271,7 @@
           <w:szCs w:val="24"/>
           <w:lang w:val="en-US"/>
         </w:rPr>
-        <w:pPrChange w:id="24" w:author="Derwig, S." w:date="2020-10-19T10:26:00Z">
+        <w:pPrChange w:id="57" w:author="Derwig, S." w:date="2020-10-19T10:26:00Z">
           <w:pPr>
             <w:pStyle w:val="ListParagraph"/>
             <w:numPr>
@@ -1092,7 +1332,7 @@
           <w:szCs w:val="24"/>
           <w:lang w:val="en-US"/>
         </w:rPr>
-        <w:pPrChange w:id="25" w:author="Derwig, S." w:date="2020-10-19T10:26:00Z">
+        <w:pPrChange w:id="58" w:author="Derwig, S." w:date="2020-10-19T10:26:00Z">
           <w:pPr>
             <w:pStyle w:val="ListParagraph"/>
             <w:numPr>
@@ -1112,7 +1352,6 @@
           <w:szCs w:val="24"/>
           <w:lang w:val="en-US"/>
         </w:rPr>
-        <w:lastRenderedPageBreak/>
         <w:t xml:space="preserve">The </w:t>
       </w:r>
       <w:r>
@@ -1135,19 +1374,7 @@
           <w:szCs w:val="24"/>
           <w:lang w:val="en-US"/>
         </w:rPr>
-        <w:t xml:space="preserve"> evaluates the difference between the output of the generator and the corresponding ground truth at pixel-wise level. It can greatly improve the signal-to-noise</w:t>
-      </w:r>
-      <w:bookmarkStart w:id="26" w:name="_GoBack"/>
-      <w:bookmarkEnd w:id="26"/>
-      <w:r>
-        <w:rPr>
-          <w:rFonts w:eastAsia="Times New Roman" w:cstheme="minorHAnsi"/>
-          <w:color w:val="24292E"/>
-          <w:sz w:val="24"/>
-          <w:szCs w:val="24"/>
-          <w:lang w:val="en-US"/>
-        </w:rPr>
-        <w:t xml:space="preserve"> ratio of generated images.</w:t>
+        <w:t xml:space="preserve"> evaluates the difference between the output of the generator and the corresponding ground truth at pixel-wise level. It can greatly improve the signal-to-noise ratio of generated images.</w:t>
       </w:r>
     </w:p>
     <w:p>
@@ -1166,7 +1393,7 @@
           <w:szCs w:val="24"/>
           <w:lang w:val="en-US"/>
         </w:rPr>
-        <w:pPrChange w:id="27" w:author="Derwig, S." w:date="2020-10-19T10:26:00Z">
+        <w:pPrChange w:id="59" w:author="Derwig, S." w:date="2020-10-19T10:26:00Z">
           <w:pPr>
             <w:pStyle w:val="ListParagraph"/>
             <w:numPr>
@@ -1230,7 +1457,7 @@
         </w:rPr>
         <w:t xml:space="preserve"> The perceptual loss recovers more details</w:t>
       </w:r>
-      <w:ins w:id="28" w:author="Djennifer" w:date="2020-10-16T16:59:00Z">
+      <w:ins w:id="60" w:author="Djennifer" w:date="2020-10-16T16:59:00Z">
         <w:r>
           <w:rPr>
             <w:rFonts w:eastAsia="Times New Roman" w:cstheme="minorHAnsi"/>
@@ -1279,7 +1506,7 @@
           <w:szCs w:val="24"/>
           <w:lang w:val="en-US"/>
         </w:rPr>
-        <w:pPrChange w:id="29" w:author="Derwig, S." w:date="2020-10-19T10:26:00Z">
+        <w:pPrChange w:id="61" w:author="Derwig, S." w:date="2020-10-19T10:26:00Z">
           <w:pPr>
             <w:pStyle w:val="ListParagraph"/>
             <w:numPr>
@@ -1368,7 +1595,7 @@
         </w:rPr>
         <w:t>.</w:t>
       </w:r>
-      <w:ins w:id="30" w:author="Djennifer" w:date="2020-10-16T17:06:00Z">
+      <w:ins w:id="62" w:author="Djennifer" w:date="2020-10-16T17:06:00Z">
         <w:r>
           <w:rPr>
             <w:rFonts w:eastAsia="Times New Roman" w:cstheme="minorHAnsi"/>
@@ -1380,7 +1607,7 @@
           <w:t xml:space="preserve"> The proposed network sequentially up-samples the image in small steps, resulting </w:t>
         </w:r>
       </w:ins>
-      <w:ins w:id="31" w:author="Djennifer" w:date="2020-10-16T17:07:00Z">
+      <w:ins w:id="63" w:author="Djennifer" w:date="2020-10-16T17:07:00Z">
         <w:r>
           <w:rPr>
             <w:rFonts w:eastAsia="Times New Roman" w:cstheme="minorHAnsi"/>
@@ -1392,7 +1619,42 @@
           <w:t>in a large up-sampling factor.</w:t>
         </w:r>
       </w:ins>
-      <w:del w:id="32" w:author="Djennifer" w:date="2020-10-16T17:14:00Z">
+      <w:ins w:id="64" w:author="Derwig, S." w:date="2020-10-19T11:47:00Z">
+        <w:r>
+          <w:rPr>
+            <w:rFonts w:eastAsia="Times New Roman" w:cstheme="minorHAnsi"/>
+            <w:color w:val="24292E"/>
+            <w:sz w:val="24"/>
+            <w:szCs w:val="24"/>
+            <w:lang w:val="en-US"/>
+          </w:rPr>
+          <w:t xml:space="preserve"> Th</w:t>
+        </w:r>
+      </w:ins>
+      <w:ins w:id="65" w:author="Derwig, S." w:date="2020-10-19T11:48:00Z">
+        <w:r>
+          <w:rPr>
+            <w:rFonts w:eastAsia="Times New Roman" w:cstheme="minorHAnsi"/>
+            <w:color w:val="24292E"/>
+            <w:sz w:val="24"/>
+            <w:szCs w:val="24"/>
+            <w:lang w:val="en-US"/>
+          </w:rPr>
+          <w:t>e encoder-</w:t>
+        </w:r>
+        <w:r>
+          <w:rPr>
+            <w:rFonts w:eastAsia="Times New Roman" w:cstheme="minorHAnsi"/>
+            <w:color w:val="24292E"/>
+            <w:sz w:val="24"/>
+            <w:szCs w:val="24"/>
+            <w:lang w:val="en-US"/>
+          </w:rPr>
+          <w:lastRenderedPageBreak/>
+          <w:t>decoder system is applied two times. The features from the other MR sequences are fed into the network twice, once in each encoder-decoder system.</w:t>
+        </w:r>
+      </w:ins>
+      <w:del w:id="66" w:author="Djennifer" w:date="2020-10-16T17:14:00Z">
         <w:r>
           <w:rPr>
             <w:rFonts w:eastAsia="Times New Roman" w:cstheme="minorHAnsi"/>
@@ -1417,6 +1679,7 @@
           <w:lang w:val="en-US"/>
         </w:rPr>
       </w:pPr>
+      <w:commentRangeStart w:id="67"/>
       <w:r>
         <w:rPr>
           <w:rFonts w:eastAsia="Times New Roman" w:cstheme="minorHAnsi"/>
@@ -1439,7 +1702,7 @@
         </w:rPr>
         <w:t>evaluation metrics</w:t>
       </w:r>
-      <w:ins w:id="33" w:author="Djennifer" w:date="2020-10-16T17:12:00Z">
+      <w:ins w:id="68" w:author="Djennifer" w:date="2020-10-16T17:12:00Z">
         <w:r>
           <w:rPr>
             <w:rFonts w:eastAsia="Times New Roman" w:cstheme="minorHAnsi"/>
@@ -1493,21 +1756,28 @@
           <w:t xml:space="preserve"> structural similarity, peak signal-to-noise ratio and information fidelity criterion.</w:t>
         </w:r>
       </w:ins>
+      <w:commentRangeEnd w:id="67"/>
+      <w:r>
+        <w:rPr>
+          <w:rStyle w:val="CommentReference"/>
+        </w:rPr>
+        <w:commentReference w:id="67"/>
+      </w:r>
     </w:p>
     <w:p>
       <w:pPr>
         <w:shd w:val="clear" w:color="auto" w:fill="FFFFFF"/>
         <w:spacing w:before="60" w:after="100" w:afterAutospacing="1" w:line="240" w:lineRule="auto"/>
         <w:rPr>
-          <w:del w:id="34" w:author="Derwig, S." w:date="2020-10-19T10:23:00Z"/>
-          <w:rFonts w:eastAsia="Times New Roman" w:cstheme="minorHAnsi"/>
-          <w:color w:val="24292E"/>
-          <w:sz w:val="24"/>
-          <w:szCs w:val="24"/>
+          <w:del w:id="69" w:author="Derwig, S." w:date="2020-10-19T10:23:00Z"/>
+          <w:rFonts w:eastAsia="Times New Roman" w:cstheme="minorHAnsi"/>
+          <w:color w:val="24292E"/>
+          <w:sz w:val="28"/>
+          <w:szCs w:val="28"/>
           <w:u w:val="single"/>
-          <w:rPrChange w:id="35" w:author="Derwig, S." w:date="2020-10-19T10:47:00Z">
+          <w:rPrChange w:id="70" w:author="Derwig, S." w:date="2020-10-19T11:13:00Z">
             <w:rPr>
-              <w:del w:id="36" w:author="Derwig, S." w:date="2020-10-19T10:23:00Z"/>
+              <w:del w:id="71" w:author="Derwig, S." w:date="2020-10-19T10:23:00Z"/>
               <w:rFonts w:eastAsia="Times New Roman" w:cstheme="minorHAnsi"/>
               <w:color w:val="24292E"/>
               <w:sz w:val="24"/>
@@ -1516,15 +1786,15 @@
           </w:rPrChange>
         </w:rPr>
       </w:pPr>
-      <w:del w:id="37" w:author="Derwig, S." w:date="2020-10-19T10:23:00Z">
-        <w:r>
-          <w:rPr>
-            <w:rFonts w:eastAsia="Times New Roman" w:cstheme="minorHAnsi"/>
-            <w:color w:val="24292E"/>
-            <w:sz w:val="24"/>
-            <w:szCs w:val="24"/>
+      <w:del w:id="72" w:author="Derwig, S." w:date="2020-10-19T10:23:00Z">
+        <w:r>
+          <w:rPr>
+            <w:rFonts w:eastAsia="Times New Roman" w:cstheme="minorHAnsi"/>
+            <w:color w:val="24292E"/>
+            <w:sz w:val="28"/>
+            <w:szCs w:val="28"/>
             <w:u w:val="single"/>
-            <w:rPrChange w:id="38" w:author="Derwig, S." w:date="2020-10-19T10:47:00Z">
+            <w:rPrChange w:id="73" w:author="Derwig, S." w:date="2020-10-19T11:13:00Z">
               <w:rPr>
                 <w:rFonts w:eastAsia="Times New Roman" w:cstheme="minorHAnsi"/>
                 <w:color w:val="24292E"/>
@@ -1542,16 +1812,16 @@
         <w:shd w:val="clear" w:color="auto" w:fill="FFFFFF"/>
         <w:spacing w:before="60" w:after="100" w:afterAutospacing="1" w:line="240" w:lineRule="auto"/>
         <w:rPr>
-          <w:ins w:id="39" w:author="Derwig, S." w:date="2020-10-19T10:23:00Z"/>
-          <w:rFonts w:eastAsia="Times New Roman" w:cstheme="minorHAnsi"/>
-          <w:color w:val="24292E"/>
-          <w:sz w:val="24"/>
-          <w:szCs w:val="24"/>
+          <w:ins w:id="74" w:author="Derwig, S." w:date="2020-10-19T10:23:00Z"/>
+          <w:rFonts w:eastAsia="Times New Roman" w:cstheme="minorHAnsi"/>
+          <w:color w:val="24292E"/>
+          <w:sz w:val="28"/>
+          <w:szCs w:val="28"/>
           <w:u w:val="single"/>
           <w:lang w:val="en-US"/>
-          <w:rPrChange w:id="40" w:author="Derwig, S." w:date="2020-10-19T10:23:00Z">
+          <w:rPrChange w:id="75" w:author="Derwig, S." w:date="2020-10-19T11:13:00Z">
             <w:rPr>
-              <w:ins w:id="41" w:author="Derwig, S." w:date="2020-10-19T10:23:00Z"/>
+              <w:ins w:id="76" w:author="Derwig, S." w:date="2020-10-19T10:23:00Z"/>
               <w:rFonts w:eastAsia="Times New Roman" w:cstheme="minorHAnsi"/>
               <w:color w:val="24292E"/>
               <w:sz w:val="24"/>
@@ -1559,7 +1829,7 @@
             </w:rPr>
           </w:rPrChange>
         </w:rPr>
-        <w:pPrChange w:id="42" w:author="Derwig, S." w:date="2020-10-19T10:23:00Z">
+        <w:pPrChange w:id="77" w:author="Derwig, S." w:date="2020-10-19T10:23:00Z">
           <w:pPr>
             <w:numPr>
               <w:numId w:val="1"/>
@@ -1573,16 +1843,16 @@
           </w:pPr>
         </w:pPrChange>
       </w:pPr>
-      <w:ins w:id="43" w:author="Derwig, S." w:date="2020-10-19T10:47:00Z">
-        <w:r>
-          <w:rPr>
-            <w:rFonts w:eastAsia="Times New Roman" w:cstheme="minorHAnsi"/>
-            <w:color w:val="24292E"/>
-            <w:sz w:val="24"/>
-            <w:szCs w:val="24"/>
+      <w:ins w:id="78" w:author="Derwig, S." w:date="2020-10-19T10:47:00Z">
+        <w:r>
+          <w:rPr>
+            <w:rFonts w:eastAsia="Times New Roman" w:cstheme="minorHAnsi"/>
+            <w:color w:val="24292E"/>
+            <w:sz w:val="28"/>
+            <w:szCs w:val="28"/>
             <w:u w:val="single"/>
             <w:lang w:val="en-US"/>
-            <w:rPrChange w:id="44" w:author="Derwig, S." w:date="2020-10-19T10:47:00Z">
+            <w:rPrChange w:id="79" w:author="Derwig, S." w:date="2020-10-19T11:13:00Z">
               <w:rPr>
                 <w:rFonts w:eastAsia="Times New Roman" w:cstheme="minorHAnsi"/>
                 <w:color w:val="24292E"/>
@@ -1595,34 +1865,21 @@
           <w:t>Discussion</w:t>
         </w:r>
       </w:ins>
-      <w:ins w:id="45" w:author="Derwig, S." w:date="2020-10-19T10:23:00Z">
-        <w:r>
-          <w:rPr>
-            <w:rFonts w:eastAsia="Times New Roman" w:cstheme="minorHAnsi"/>
-            <w:color w:val="24292E"/>
-            <w:sz w:val="24"/>
-            <w:szCs w:val="24"/>
-            <w:u w:val="single"/>
-            <w:lang w:val="en-US"/>
-          </w:rPr>
-          <w:t>.</w:t>
-        </w:r>
-      </w:ins>
     </w:p>
     <w:p>
       <w:pPr>
         <w:shd w:val="clear" w:color="auto" w:fill="FFFFFF"/>
         <w:spacing w:before="60" w:after="100" w:afterAutospacing="1" w:line="240" w:lineRule="auto"/>
         <w:rPr>
-          <w:ins w:id="46" w:author="Djennifer" w:date="2020-10-16T17:35:00Z"/>
-          <w:rFonts w:eastAsia="Times New Roman" w:cstheme="minorHAnsi"/>
-          <w:color w:val="24292E"/>
-          <w:sz w:val="24"/>
-          <w:szCs w:val="24"/>
-          <w:lang w:val="en-US"/>
-        </w:rPr>
-      </w:pPr>
-      <w:ins w:id="47" w:author="Djennifer" w:date="2020-10-16T17:26:00Z">
+          <w:ins w:id="80" w:author="Djennifer" w:date="2020-10-16T17:35:00Z"/>
+          <w:rFonts w:eastAsia="Times New Roman" w:cstheme="minorHAnsi"/>
+          <w:color w:val="24292E"/>
+          <w:sz w:val="24"/>
+          <w:szCs w:val="24"/>
+          <w:lang w:val="en-US"/>
+        </w:rPr>
+      </w:pPr>
+      <w:ins w:id="81" w:author="Djennifer" w:date="2020-10-16T17:26:00Z">
         <w:r>
           <w:rPr>
             <w:rFonts w:eastAsia="Times New Roman" w:cstheme="minorHAnsi"/>
@@ -1634,7 +1891,7 @@
           <w:t>One common problem in training a Generative Adversarial Network is that it is highly unstable. This is inherently the case since</w:t>
         </w:r>
       </w:ins>
-      <w:ins w:id="48" w:author="Djennifer" w:date="2020-10-16T17:27:00Z">
+      <w:ins w:id="82" w:author="Djennifer" w:date="2020-10-16T17:27:00Z">
         <w:r>
           <w:rPr>
             <w:rFonts w:eastAsia="Times New Roman" w:cstheme="minorHAnsi"/>
@@ -1656,7 +1913,7 @@
           <w:t xml:space="preserve"> while competing against each other. </w:t>
         </w:r>
       </w:ins>
-      <w:ins w:id="49" w:author="Djennifer" w:date="2020-10-16T17:28:00Z">
+      <w:ins w:id="83" w:author="Djennifer" w:date="2020-10-16T17:28:00Z">
         <w:r>
           <w:rPr>
             <w:rFonts w:eastAsia="Times New Roman" w:cstheme="minorHAnsi"/>
@@ -1668,7 +1925,7 @@
           <w:t xml:space="preserve">In the aforementioned paper the discriminator was trained four times before the generator was trained once. </w:t>
         </w:r>
       </w:ins>
-      <w:ins w:id="50" w:author="Djennifer" w:date="2020-10-16T17:29:00Z">
+      <w:ins w:id="84" w:author="Djennifer" w:date="2020-10-16T17:29:00Z">
         <w:r>
           <w:rPr>
             <w:rFonts w:eastAsia="Times New Roman" w:cstheme="minorHAnsi"/>
@@ -1686,15 +1943,15 @@
         <w:shd w:val="clear" w:color="auto" w:fill="FFFFFF"/>
         <w:spacing w:before="60" w:after="100" w:afterAutospacing="1" w:line="240" w:lineRule="auto"/>
         <w:rPr>
-          <w:ins w:id="51" w:author="Djennifer" w:date="2020-10-16T17:51:00Z"/>
-          <w:rFonts w:eastAsia="Times New Roman" w:cstheme="minorHAnsi"/>
-          <w:color w:val="24292E"/>
-          <w:sz w:val="24"/>
-          <w:szCs w:val="24"/>
-          <w:lang w:val="en-US"/>
-        </w:rPr>
-      </w:pPr>
-      <w:ins w:id="52" w:author="Djennifer" w:date="2020-10-16T17:35:00Z">
+          <w:ins w:id="85" w:author="Djennifer" w:date="2020-10-16T17:51:00Z"/>
+          <w:rFonts w:eastAsia="Times New Roman" w:cstheme="minorHAnsi"/>
+          <w:color w:val="24292E"/>
+          <w:sz w:val="24"/>
+          <w:szCs w:val="24"/>
+          <w:lang w:val="en-US"/>
+        </w:rPr>
+      </w:pPr>
+      <w:ins w:id="86" w:author="Djennifer" w:date="2020-10-16T17:35:00Z">
         <w:r>
           <w:rPr>
             <w:rFonts w:eastAsia="Times New Roman" w:cstheme="minorHAnsi"/>
@@ -1716,7 +1973,7 @@
           <w:t xml:space="preserve">its own </w:t>
         </w:r>
       </w:ins>
-      <w:ins w:id="53" w:author="Djennifer" w:date="2020-10-16T17:50:00Z">
+      <w:ins w:id="87" w:author="Djennifer" w:date="2020-10-16T17:50:00Z">
         <w:r>
           <w:rPr>
             <w:rFonts w:eastAsia="Times New Roman" w:cstheme="minorHAnsi"/>
@@ -1728,7 +1985,7 @@
           <w:t>(dis)</w:t>
         </w:r>
       </w:ins>
-      <w:ins w:id="54" w:author="Djennifer" w:date="2020-10-16T17:35:00Z">
+      <w:ins w:id="88" w:author="Djennifer" w:date="2020-10-16T17:35:00Z">
         <w:r>
           <w:rPr>
             <w:rFonts w:eastAsia="Times New Roman" w:cstheme="minorHAnsi"/>
@@ -1740,7 +1997,7 @@
           <w:t>advantage</w:t>
         </w:r>
       </w:ins>
-      <w:ins w:id="55" w:author="Djennifer" w:date="2020-10-16T17:49:00Z">
+      <w:ins w:id="89" w:author="Djennifer" w:date="2020-10-16T17:49:00Z">
         <w:r>
           <w:rPr>
             <w:rFonts w:eastAsia="Times New Roman" w:cstheme="minorHAnsi"/>
@@ -1752,7 +2009,7 @@
           <w:t>s</w:t>
         </w:r>
       </w:ins>
-      <w:ins w:id="56" w:author="Djennifer" w:date="2020-10-16T17:50:00Z">
+      <w:ins w:id="90" w:author="Djennifer" w:date="2020-10-16T17:50:00Z">
         <w:r>
           <w:rPr>
             <w:rFonts w:eastAsia="Times New Roman" w:cstheme="minorHAnsi"/>
@@ -1764,7 +2021,7 @@
           <w:t>. By using the four loss functions, the power of each one is com</w:t>
         </w:r>
       </w:ins>
-      <w:ins w:id="57" w:author="Djennifer" w:date="2020-10-16T17:51:00Z">
+      <w:ins w:id="91" w:author="Djennifer" w:date="2020-10-16T17:51:00Z">
         <w:r>
           <w:rPr>
             <w:rFonts w:eastAsia="Times New Roman" w:cstheme="minorHAnsi"/>
@@ -1786,7 +2043,7 @@
           <w:t xml:space="preserve">generally </w:t>
         </w:r>
       </w:ins>
-      <w:ins w:id="58" w:author="Djennifer" w:date="2020-10-16T18:02:00Z">
+      <w:ins w:id="92" w:author="Djennifer" w:date="2020-10-16T18:02:00Z">
         <w:r>
           <w:rPr>
             <w:rFonts w:eastAsia="Times New Roman" w:cstheme="minorHAnsi"/>
@@ -1798,7 +2055,7 @@
           <w:t>better</w:t>
         </w:r>
       </w:ins>
-      <w:ins w:id="59" w:author="Djennifer" w:date="2020-10-16T17:51:00Z">
+      <w:ins w:id="93" w:author="Djennifer" w:date="2020-10-16T17:51:00Z">
         <w:r>
           <w:rPr>
             <w:rFonts w:eastAsia="Times New Roman" w:cstheme="minorHAnsi"/>
@@ -1810,7 +2067,7 @@
           <w:t xml:space="preserve"> applicable loss function for this application</w:t>
         </w:r>
       </w:ins>
-      <w:ins w:id="60" w:author="Djennifer" w:date="2020-10-16T17:43:00Z">
+      <w:ins w:id="94" w:author="Djennifer" w:date="2020-10-16T17:43:00Z">
         <w:r>
           <w:rPr>
             <w:rFonts w:eastAsia="Times New Roman" w:cstheme="minorHAnsi"/>
@@ -1828,15 +2085,15 @@
         <w:shd w:val="clear" w:color="auto" w:fill="FFFFFF"/>
         <w:spacing w:before="60" w:after="100" w:afterAutospacing="1" w:line="240" w:lineRule="auto"/>
         <w:rPr>
-          <w:del w:id="61" w:author="Derwig, S." w:date="2020-10-19T10:17:00Z"/>
-          <w:rFonts w:eastAsia="Times New Roman" w:cstheme="minorHAnsi"/>
-          <w:color w:val="24292E"/>
-          <w:sz w:val="24"/>
-          <w:szCs w:val="24"/>
-          <w:lang w:val="en-US"/>
-          <w:rPrChange w:id="62" w:author="Djennifer" w:date="2020-10-16T17:26:00Z">
+          <w:del w:id="95" w:author="Derwig, S." w:date="2020-10-19T10:17:00Z"/>
+          <w:rFonts w:eastAsia="Times New Roman" w:cstheme="minorHAnsi"/>
+          <w:color w:val="24292E"/>
+          <w:sz w:val="24"/>
+          <w:szCs w:val="24"/>
+          <w:lang w:val="en-US"/>
+          <w:rPrChange w:id="96" w:author="Djennifer" w:date="2020-10-16T17:26:00Z">
             <w:rPr>
-              <w:del w:id="63" w:author="Derwig, S." w:date="2020-10-19T10:17:00Z"/>
+              <w:del w:id="97" w:author="Derwig, S." w:date="2020-10-19T10:17:00Z"/>
               <w:rFonts w:eastAsia="Times New Roman" w:cstheme="minorHAnsi"/>
               <w:color w:val="24292E"/>
               <w:sz w:val="24"/>
@@ -1845,7 +2102,7 @@
           </w:rPrChange>
         </w:rPr>
       </w:pPr>
-      <w:ins w:id="64" w:author="Djennifer" w:date="2020-10-16T17:54:00Z">
+      <w:ins w:id="98" w:author="Djennifer" w:date="2020-10-16T17:54:00Z">
         <w:r>
           <w:rPr>
             <w:rFonts w:eastAsia="Times New Roman" w:cstheme="minorHAnsi"/>
@@ -1857,7 +2114,7 @@
           <w:t>Using peak signal-to-noise ratio</w:t>
         </w:r>
       </w:ins>
-      <w:ins w:id="65" w:author="Derwig, S." w:date="2020-10-19T10:31:00Z">
+      <w:ins w:id="99" w:author="Derwig, S." w:date="2020-10-19T10:31:00Z">
         <w:r>
           <w:rPr>
             <w:rFonts w:eastAsia="Times New Roman" w:cstheme="minorHAnsi"/>
@@ -1869,7 +2126,7 @@
           <w:t xml:space="preserve"> (PSNR)</w:t>
         </w:r>
       </w:ins>
-      <w:ins w:id="66" w:author="Djennifer" w:date="2020-10-16T17:54:00Z">
+      <w:ins w:id="100" w:author="Djennifer" w:date="2020-10-16T17:54:00Z">
         <w:r>
           <w:rPr>
             <w:rFonts w:eastAsia="Times New Roman" w:cstheme="minorHAnsi"/>
@@ -1891,7 +2148,7 @@
           <w:t xml:space="preserve">, since a higher PSNR </w:t>
         </w:r>
       </w:ins>
-      <w:ins w:id="67" w:author="Djennifer" w:date="2020-10-16T17:55:00Z">
+      <w:ins w:id="101" w:author="Djennifer" w:date="2020-10-16T17:55:00Z">
         <w:r>
           <w:rPr>
             <w:rFonts w:eastAsia="Times New Roman" w:cstheme="minorHAnsi"/>
@@ -1903,7 +2160,7 @@
           <w:t>usually</w:t>
         </w:r>
       </w:ins>
-      <w:ins w:id="68" w:author="Djennifer" w:date="2020-10-16T17:54:00Z">
+      <w:ins w:id="102" w:author="Djennifer" w:date="2020-10-16T17:54:00Z">
         <w:r>
           <w:rPr>
             <w:rFonts w:eastAsia="Times New Roman" w:cstheme="minorHAnsi"/>
@@ -1915,7 +2172,7 @@
           <w:t xml:space="preserve"> indicates a reconstruction of higher quality</w:t>
         </w:r>
       </w:ins>
-      <w:ins w:id="69" w:author="Djennifer" w:date="2020-10-16T17:55:00Z">
+      <w:ins w:id="103" w:author="Djennifer" w:date="2020-10-16T17:55:00Z">
         <w:r>
           <w:rPr>
             <w:rFonts w:eastAsia="Times New Roman" w:cstheme="minorHAnsi"/>
@@ -1927,7 +2184,7 @@
           <w:t xml:space="preserve">, but </w:t>
         </w:r>
       </w:ins>
-      <w:ins w:id="70" w:author="Djennifer" w:date="2020-10-16T17:58:00Z">
+      <w:ins w:id="104" w:author="Djennifer" w:date="2020-10-16T17:58:00Z">
         <w:r>
           <w:rPr>
             <w:rFonts w:eastAsia="Times New Roman" w:cstheme="minorHAnsi"/>
@@ -1939,7 +2196,7 @@
           <w:t>this is not</w:t>
         </w:r>
       </w:ins>
-      <w:ins w:id="71" w:author="Djennifer" w:date="2020-10-16T17:55:00Z">
+      <w:ins w:id="105" w:author="Djennifer" w:date="2020-10-16T17:55:00Z">
         <w:r>
           <w:rPr>
             <w:rFonts w:eastAsia="Times New Roman" w:cstheme="minorHAnsi"/>
@@ -1951,7 +2208,7 @@
           <w:t xml:space="preserve"> </w:t>
         </w:r>
       </w:ins>
-      <w:ins w:id="72" w:author="Djennifer" w:date="2020-10-16T17:58:00Z">
+      <w:ins w:id="106" w:author="Djennifer" w:date="2020-10-16T17:58:00Z">
         <w:r>
           <w:rPr>
             <w:rFonts w:eastAsia="Times New Roman" w:cstheme="minorHAnsi"/>
@@ -1963,7 +2220,7 @@
           <w:t>guaranteed</w:t>
         </w:r>
       </w:ins>
-      <w:ins w:id="73" w:author="Djennifer" w:date="2020-10-16T17:55:00Z">
+      <w:ins w:id="107" w:author="Djennifer" w:date="2020-10-16T17:55:00Z">
         <w:r>
           <w:rPr>
             <w:rFonts w:eastAsia="Times New Roman" w:cstheme="minorHAnsi"/>
@@ -1985,7 +2242,7 @@
           <w:t>PSNR is also proven to be outperformed b</w:t>
         </w:r>
       </w:ins>
-      <w:ins w:id="74" w:author="Djennifer" w:date="2020-10-16T17:56:00Z">
+      <w:ins w:id="108" w:author="Djennifer" w:date="2020-10-16T17:56:00Z">
         <w:r>
           <w:rPr>
             <w:rFonts w:eastAsia="Times New Roman" w:cstheme="minorHAnsi"/>
@@ -2007,7 +2264,7 @@
           <w:t>evaluation metrics</w:t>
         </w:r>
       </w:ins>
-      <w:ins w:id="75" w:author="Djennifer" w:date="2020-10-16T17:58:00Z">
+      <w:ins w:id="109" w:author="Djennifer" w:date="2020-10-16T17:58:00Z">
         <w:r>
           <w:rPr>
             <w:rFonts w:eastAsia="Times New Roman" w:cstheme="minorHAnsi"/>
@@ -2019,7 +2276,7 @@
           <w:t>,</w:t>
         </w:r>
       </w:ins>
-      <w:ins w:id="76" w:author="Djennifer" w:date="2020-10-16T17:56:00Z">
+      <w:ins w:id="110" w:author="Djennifer" w:date="2020-10-16T17:56:00Z">
         <w:r>
           <w:rPr>
             <w:rFonts w:eastAsia="Times New Roman" w:cstheme="minorHAnsi"/>
@@ -2031,7 +2288,7 @@
           <w:t xml:space="preserve"> so the use of PSNR does not seem necessary in this paper.</w:t>
         </w:r>
       </w:ins>
-      <w:ins w:id="77" w:author="Djennifer" w:date="2020-10-16T18:02:00Z">
+      <w:ins w:id="111" w:author="Djennifer" w:date="2020-10-16T18:02:00Z">
         <w:r>
           <w:rPr>
             <w:rFonts w:eastAsia="Times New Roman" w:cstheme="minorHAnsi"/>
@@ -2043,7 +2300,7 @@
           <w:t xml:space="preserve"> But on the</w:t>
         </w:r>
       </w:ins>
-      <w:ins w:id="78" w:author="Djennifer" w:date="2020-10-16T18:03:00Z">
+      <w:ins w:id="112" w:author="Djennifer" w:date="2020-10-16T18:03:00Z">
         <w:r>
           <w:rPr>
             <w:rFonts w:eastAsia="Times New Roman" w:cstheme="minorHAnsi"/>
@@ -2096,7 +2353,7 @@
           <w:sz w:val="24"/>
           <w:szCs w:val="24"/>
         </w:rPr>
-        <w:pPrChange w:id="79" w:author="Derwig, S." w:date="2020-10-19T10:17:00Z">
+        <w:pPrChange w:id="113" w:author="Derwig, S." w:date="2020-10-19T10:17:00Z">
           <w:pPr>
             <w:shd w:val="clear" w:color="auto" w:fill="FFFFFF"/>
             <w:spacing w:before="60" w:after="100" w:afterAutospacing="1" w:line="240" w:lineRule="auto"/>
@@ -2104,7 +2361,7 @@
           </w:pPr>
         </w:pPrChange>
       </w:pPr>
-      <w:del w:id="80" w:author="Derwig, S." w:date="2020-10-19T10:16:00Z">
+      <w:del w:id="114" w:author="Derwig, S." w:date="2020-10-19T10:16:00Z">
         <w:r>
           <w:rPr>
             <w:rFonts w:cstheme="minorHAnsi"/>
@@ -2126,7 +2383,7 @@
                       <pic:cNvPicPr/>
                     </pic:nvPicPr>
                     <pic:blipFill>
-                      <a:blip r:embed="rId9"/>
+                      <a:blip r:embed="rId12"/>
                       <a:stretch>
                         <a:fillRect/>
                       </a:stretch>
@@ -2153,16 +2410,16 @@
         <w:shd w:val="clear" w:color="auto" w:fill="FFFFFF"/>
         <w:spacing w:before="60" w:after="100" w:afterAutospacing="1" w:line="240" w:lineRule="auto"/>
         <w:rPr>
-          <w:del w:id="81" w:author="Derwig, S." w:date="2020-10-19T10:25:00Z"/>
-          <w:rFonts w:eastAsia="Times New Roman" w:cstheme="minorHAnsi"/>
-          <w:color w:val="24292E"/>
-          <w:sz w:val="24"/>
-          <w:szCs w:val="24"/>
+          <w:del w:id="115" w:author="Derwig, S." w:date="2020-10-19T10:25:00Z"/>
+          <w:rFonts w:eastAsia="Times New Roman" w:cstheme="minorHAnsi"/>
+          <w:color w:val="24292E"/>
+          <w:sz w:val="28"/>
+          <w:szCs w:val="28"/>
           <w:u w:val="single"/>
           <w:lang w:val="en-US"/>
-          <w:rPrChange w:id="82" w:author="Derwig, S." w:date="2020-10-19T10:25:00Z">
+          <w:rPrChange w:id="116" w:author="Derwig, S." w:date="2020-10-19T11:13:00Z">
             <w:rPr>
-              <w:del w:id="83" w:author="Derwig, S." w:date="2020-10-19T10:25:00Z"/>
+              <w:del w:id="117" w:author="Derwig, S." w:date="2020-10-19T10:25:00Z"/>
               <w:rFonts w:eastAsia="Times New Roman" w:cstheme="minorHAnsi"/>
               <w:color w:val="24292E"/>
               <w:sz w:val="24"/>
@@ -2170,7 +2427,7 @@
             </w:rPr>
           </w:rPrChange>
         </w:rPr>
-        <w:pPrChange w:id="84" w:author="Derwig, S." w:date="2020-10-19T10:25:00Z">
+        <w:pPrChange w:id="118" w:author="Derwig, S." w:date="2020-10-19T10:25:00Z">
           <w:pPr>
             <w:numPr>
               <w:numId w:val="1"/>
@@ -2184,15 +2441,15 @@
           </w:pPr>
         </w:pPrChange>
       </w:pPr>
-      <w:del w:id="85" w:author="Derwig, S." w:date="2020-10-19T10:25:00Z">
-        <w:r>
-          <w:rPr>
-            <w:rFonts w:eastAsia="Times New Roman" w:cstheme="minorHAnsi"/>
-            <w:color w:val="24292E"/>
-            <w:sz w:val="24"/>
-            <w:szCs w:val="24"/>
+      <w:del w:id="119" w:author="Derwig, S." w:date="2020-10-19T10:25:00Z">
+        <w:r>
+          <w:rPr>
+            <w:rFonts w:eastAsia="Times New Roman" w:cstheme="minorHAnsi"/>
+            <w:color w:val="24292E"/>
+            <w:sz w:val="28"/>
+            <w:szCs w:val="28"/>
             <w:u w:val="single"/>
-            <w:rPrChange w:id="86" w:author="Derwig, S." w:date="2020-10-19T10:25:00Z">
+            <w:rPrChange w:id="120" w:author="Derwig, S." w:date="2020-10-19T11:13:00Z">
               <w:rPr>
                 <w:rFonts w:eastAsia="Times New Roman" w:cstheme="minorHAnsi"/>
                 <w:color w:val="24292E"/>
@@ -2204,28 +2461,38 @@
           <w:delText xml:space="preserve">Suggests </w:delText>
         </w:r>
       </w:del>
-      <w:ins w:id="87" w:author="Derwig, S." w:date="2020-10-19T10:47:00Z">
-        <w:r>
-          <w:rPr>
-            <w:rFonts w:eastAsia="Times New Roman" w:cstheme="minorHAnsi"/>
-            <w:color w:val="24292E"/>
-            <w:sz w:val="24"/>
-            <w:szCs w:val="24"/>
+      <w:ins w:id="121" w:author="Derwig, S." w:date="2020-10-19T10:47:00Z">
+        <w:r>
+          <w:rPr>
+            <w:rFonts w:eastAsia="Times New Roman" w:cstheme="minorHAnsi"/>
+            <w:color w:val="24292E"/>
+            <w:sz w:val="28"/>
+            <w:szCs w:val="28"/>
             <w:u w:val="single"/>
             <w:lang w:val="en-US"/>
+            <w:rPrChange w:id="122" w:author="Derwig, S." w:date="2020-10-19T11:13:00Z">
+              <w:rPr>
+                <w:rFonts w:eastAsia="Times New Roman" w:cstheme="minorHAnsi"/>
+                <w:color w:val="24292E"/>
+                <w:sz w:val="24"/>
+                <w:szCs w:val="24"/>
+                <w:u w:val="single"/>
+                <w:lang w:val="en-US"/>
+              </w:rPr>
+            </w:rPrChange>
           </w:rPr>
           <w:t>Recommendations</w:t>
         </w:r>
       </w:ins>
-      <w:del w:id="88" w:author="Derwig, S." w:date="2020-10-19T10:25:00Z">
-        <w:r>
-          <w:rPr>
-            <w:rFonts w:eastAsia="Times New Roman" w:cstheme="minorHAnsi"/>
-            <w:color w:val="24292E"/>
-            <w:sz w:val="24"/>
-            <w:szCs w:val="24"/>
+      <w:del w:id="123" w:author="Derwig, S." w:date="2020-10-19T10:25:00Z">
+        <w:r>
+          <w:rPr>
+            <w:rFonts w:eastAsia="Times New Roman" w:cstheme="minorHAnsi"/>
+            <w:color w:val="24292E"/>
+            <w:sz w:val="28"/>
+            <w:szCs w:val="28"/>
             <w:u w:val="single"/>
-            <w:rPrChange w:id="89" w:author="Derwig, S." w:date="2020-10-19T10:25:00Z">
+            <w:rPrChange w:id="124" w:author="Derwig, S." w:date="2020-10-19T11:13:00Z">
               <w:rPr>
                 <w:rFonts w:eastAsia="Times New Roman" w:cstheme="minorHAnsi"/>
                 <w:color w:val="24292E"/>
@@ -2237,15 +2504,15 @@
           <w:delText>a</w:delText>
         </w:r>
       </w:del>
-      <w:del w:id="90" w:author="Derwig, S." w:date="2020-10-19T10:47:00Z">
-        <w:r>
-          <w:rPr>
-            <w:rFonts w:eastAsia="Times New Roman" w:cstheme="minorHAnsi"/>
-            <w:color w:val="24292E"/>
-            <w:sz w:val="24"/>
-            <w:szCs w:val="24"/>
+      <w:del w:id="125" w:author="Derwig, S." w:date="2020-10-19T10:47:00Z">
+        <w:r>
+          <w:rPr>
+            <w:rFonts w:eastAsia="Times New Roman" w:cstheme="minorHAnsi"/>
+            <w:color w:val="24292E"/>
+            <w:sz w:val="28"/>
+            <w:szCs w:val="28"/>
             <w:u w:val="single"/>
-            <w:rPrChange w:id="91" w:author="Derwig, S." w:date="2020-10-19T10:25:00Z">
+            <w:rPrChange w:id="126" w:author="Derwig, S." w:date="2020-10-19T11:13:00Z">
               <w:rPr>
                 <w:rFonts w:eastAsia="Times New Roman" w:cstheme="minorHAnsi"/>
                 <w:color w:val="24292E"/>
@@ -2257,19 +2524,6 @@
           <w:delText>lternative methodology, evaluation metrics and ideas for improvement</w:delText>
         </w:r>
       </w:del>
-      <w:ins w:id="92" w:author="Derwig, S." w:date="2020-10-19T10:25:00Z">
-        <w:r>
-          <w:rPr>
-            <w:rFonts w:eastAsia="Times New Roman" w:cstheme="minorHAnsi"/>
-            <w:color w:val="24292E"/>
-            <w:sz w:val="24"/>
-            <w:szCs w:val="24"/>
-            <w:u w:val="single"/>
-            <w:lang w:val="en-US"/>
-          </w:rPr>
-          <w:t>.</w:t>
-        </w:r>
-      </w:ins>
     </w:p>
     <w:p>
       <w:pPr>
@@ -2281,7 +2535,7 @@
           <w:sz w:val="24"/>
           <w:szCs w:val="24"/>
         </w:rPr>
-        <w:pPrChange w:id="93" w:author="Derwig, S." w:date="2020-10-19T10:25:00Z">
+        <w:pPrChange w:id="127" w:author="Derwig, S." w:date="2020-10-19T10:25:00Z">
           <w:pPr>
             <w:shd w:val="clear" w:color="auto" w:fill="FFFFFF"/>
             <w:spacing w:before="60" w:after="100" w:afterAutospacing="1" w:line="240" w:lineRule="auto"/>
@@ -2292,181 +2546,23 @@
     </w:p>
     <w:p>
       <w:pPr>
-        <w:pStyle w:val="ListParagraph"/>
-        <w:numPr>
-          <w:ilvl w:val="0"/>
-          <w:numId w:val="1"/>
-        </w:numPr>
         <w:rPr>
           <w:rFonts w:cstheme="minorHAnsi"/>
           <w:b/>
           <w:bCs/>
-          <w:lang w:val="en-US"/>
-        </w:rPr>
-      </w:pPr>
-      <w:commentRangeStart w:id="94"/>
-      <w:r>
-        <w:rPr>
-          <w:rFonts w:cstheme="minorHAnsi"/>
-        </w:rPr>
-        <w:t>Although MSE leads to a high signal</w:t>
-      </w:r>
-      <w:r>
-        <w:rPr>
-          <w:rFonts w:cstheme="minorHAnsi"/>
-          <w:lang w:val="en-US"/>
-        </w:rPr>
-        <w:t>-</w:t>
-      </w:r>
-      <w:r>
-        <w:rPr>
-          <w:rFonts w:cstheme="minorHAnsi"/>
-        </w:rPr>
-        <w:t>to-noise ratio in reference to the ground truth, it tends to</w:t>
-      </w:r>
-      <w:r>
-        <w:rPr>
-          <w:rFonts w:cstheme="minorHAnsi"/>
-          <w:lang w:val="en-US"/>
-        </w:rPr>
-        <w:t xml:space="preserve"> </w:t>
-      </w:r>
-      <w:r>
-        <w:rPr>
-          <w:rFonts w:cstheme="minorHAnsi"/>
-        </w:rPr>
-        <w:t>produce over-smoothed SR results</w:t>
-      </w:r>
-      <w:r>
-        <w:rPr>
-          <w:rFonts w:cstheme="minorHAnsi"/>
-          <w:lang w:val="en-US"/>
-        </w:rPr>
-        <w:t>. Therefor</w:t>
-      </w:r>
-      <w:ins w:id="95" w:author="Djennifer" w:date="2020-10-16T17:16:00Z">
-        <w:r>
-          <w:rPr>
-            <w:rFonts w:cstheme="minorHAnsi"/>
-            <w:lang w:val="en-US"/>
-          </w:rPr>
-          <w:t>e</w:t>
-        </w:r>
-      </w:ins>
-      <w:r>
-        <w:rPr>
-          <w:rFonts w:cstheme="minorHAnsi"/>
-          <w:lang w:val="en-US"/>
-        </w:rPr>
-        <w:t xml:space="preserve"> they also use perceptual loss. </w:t>
-      </w:r>
-      <w:r>
-        <w:rPr>
-          <w:rFonts w:cstheme="minorHAnsi"/>
-          <w:b/>
-          <w:bCs/>
-          <w:lang w:val="en-US"/>
-        </w:rPr>
-        <w:t>Is there a way to combine these t</w:t>
-      </w:r>
-      <w:ins w:id="96" w:author="Djennifer" w:date="2020-10-16T17:18:00Z">
-        <w:r>
-          <w:rPr>
-            <w:rFonts w:cstheme="minorHAnsi"/>
-            <w:b/>
-            <w:bCs/>
-            <w:lang w:val="en-US"/>
-          </w:rPr>
-          <w:t>w</w:t>
-        </w:r>
-      </w:ins>
-      <w:r>
-        <w:rPr>
-          <w:rFonts w:cstheme="minorHAnsi"/>
-          <w:b/>
-          <w:bCs/>
-          <w:lang w:val="en-US"/>
-        </w:rPr>
-        <w:t xml:space="preserve">o </w:t>
-      </w:r>
-      <w:ins w:id="97" w:author="Djennifer" w:date="2020-10-16T17:18:00Z">
-        <w:r>
-          <w:rPr>
-            <w:rFonts w:cstheme="minorHAnsi"/>
-            <w:b/>
-            <w:bCs/>
-            <w:lang w:val="en-US"/>
-          </w:rPr>
-          <w:t xml:space="preserve">to avoid one problem being created </w:t>
-        </w:r>
-        <w:r>
-          <w:rPr>
-            <w:rFonts w:cstheme="minorHAnsi"/>
-            <w:b/>
-            <w:bCs/>
-            <w:lang w:val="en-US"/>
-          </w:rPr>
-          <w:t>that has</w:t>
-        </w:r>
-        <w:r>
-          <w:rPr>
-            <w:rFonts w:cstheme="minorHAnsi"/>
-            <w:b/>
-            <w:bCs/>
-            <w:lang w:val="en-US"/>
-          </w:rPr>
-          <w:t xml:space="preserve"> to be solved with another loss function</w:t>
-        </w:r>
-      </w:ins>
-      <w:del w:id="98" w:author="Djennifer" w:date="2020-10-16T17:18:00Z">
-        <w:r>
-          <w:rPr>
-            <w:rFonts w:cstheme="minorHAnsi"/>
-            <w:b/>
-            <w:bCs/>
-            <w:lang w:val="en-US"/>
-          </w:rPr>
-          <w:delText xml:space="preserve">so you’re not firstly creating a problem and then solving it with another </w:delText>
-        </w:r>
-        <w:r>
-          <w:rPr>
-            <w:rFonts w:cstheme="minorHAnsi"/>
-            <w:b/>
-            <w:bCs/>
-            <w:lang w:val="en-US"/>
-          </w:rPr>
-          <w:delText>loss function</w:delText>
-        </w:r>
-      </w:del>
-      <w:r>
-        <w:rPr>
-          <w:rFonts w:cstheme="minorHAnsi"/>
-          <w:b/>
-          <w:bCs/>
-          <w:lang w:val="en-US"/>
-        </w:rPr>
-        <w:t xml:space="preserve">. </w:t>
-      </w:r>
-      <w:commentRangeEnd w:id="94"/>
-      <w:r>
-        <w:rPr>
-          <w:rStyle w:val="CommentReference"/>
-        </w:rPr>
-        <w:commentReference w:id="94"/>
-      </w:r>
-    </w:p>
-    <w:p>
-      <w:pPr>
-        <w:pStyle w:val="ListParagraph"/>
-        <w:numPr>
-          <w:ilvl w:val="0"/>
-          <w:numId w:val="1"/>
-        </w:numPr>
-        <w:rPr>
-          <w:rFonts w:cstheme="minorHAnsi"/>
-          <w:lang w:val="en-US"/>
-        </w:rPr>
-        <w:pPrChange w:id="99" w:author="Derwig, S." w:date="2020-10-19T10:25:00Z">
+          <w:sz w:val="24"/>
+          <w:szCs w:val="24"/>
+          <w:lang w:val="en-US"/>
+          <w:rPrChange w:id="128" w:author="Derwig, S." w:date="2020-10-19T11:43:00Z">
+            <w:rPr>
+              <w:rFonts w:cstheme="minorHAnsi"/>
+              <w:b/>
+              <w:bCs/>
+              <w:lang w:val="en-US"/>
+            </w:rPr>
+          </w:rPrChange>
+        </w:rPr>
+        <w:pPrChange w:id="129" w:author="Derwig, S." w:date="2020-10-19T10:55:00Z">
           <w:pPr>
             <w:pStyle w:val="ListParagraph"/>
             <w:numPr>
@@ -2479,56 +2575,315 @@
           </w:pPr>
         </w:pPrChange>
       </w:pPr>
-      <w:r>
-        <w:rPr>
-          <w:lang w:val="en-US"/>
-        </w:rPr>
-        <w:t>Also</w:t>
-      </w:r>
-      <w:r>
-        <w:t xml:space="preserve"> two distorted images with the same MSE may have very different types of errors, some of which are much more visible than others.</w:t>
-      </w:r>
-      <w:r>
-        <w:rPr>
-          <w:lang w:val="en-US"/>
-        </w:rPr>
-        <w:t xml:space="preserve"> One error might be preferred over the other</w:t>
-      </w:r>
-      <w:ins w:id="100" w:author="Djennifer" w:date="2020-10-16T17:16:00Z">
-        <w:r>
-          <w:rPr>
-            <w:lang w:val="en-US"/>
-          </w:rPr>
-          <w:t xml:space="preserve">, </w:t>
-        </w:r>
-      </w:ins>
-      <w:del w:id="101" w:author="Djennifer" w:date="2020-10-16T17:16:00Z">
-        <w:r>
-          <w:rPr>
-            <w:lang w:val="en-US"/>
-          </w:rPr>
-          <w:delText xml:space="preserve"> </w:delText>
+      <w:commentRangeStart w:id="130"/>
+      <w:r>
+        <w:rPr>
+          <w:rFonts w:cstheme="minorHAnsi"/>
+          <w:sz w:val="24"/>
+          <w:szCs w:val="24"/>
+          <w:rPrChange w:id="131" w:author="Derwig, S." w:date="2020-10-19T11:43:00Z">
+            <w:rPr>
+              <w:rFonts w:cstheme="minorHAnsi"/>
+            </w:rPr>
+          </w:rPrChange>
+        </w:rPr>
+        <w:t>Although MSE leads to a high signal</w:t>
+      </w:r>
+      <w:r>
+        <w:rPr>
+          <w:rFonts w:cstheme="minorHAnsi"/>
+          <w:sz w:val="24"/>
+          <w:szCs w:val="24"/>
+          <w:lang w:val="en-US"/>
+          <w:rPrChange w:id="132" w:author="Derwig, S." w:date="2020-10-19T11:43:00Z">
+            <w:rPr>
+              <w:rFonts w:cstheme="minorHAnsi"/>
+              <w:lang w:val="en-US"/>
+            </w:rPr>
+          </w:rPrChange>
+        </w:rPr>
+        <w:t>-</w:t>
+      </w:r>
+      <w:r>
+        <w:rPr>
+          <w:rFonts w:cstheme="minorHAnsi"/>
+          <w:sz w:val="24"/>
+          <w:szCs w:val="24"/>
+          <w:rPrChange w:id="133" w:author="Derwig, S." w:date="2020-10-19T11:43:00Z">
+            <w:rPr>
+              <w:rFonts w:cstheme="minorHAnsi"/>
+            </w:rPr>
+          </w:rPrChange>
+        </w:rPr>
+        <w:t>to-noise ratio in reference to the ground truth, it tends to</w:t>
+      </w:r>
+      <w:r>
+        <w:rPr>
+          <w:rFonts w:cstheme="minorHAnsi"/>
+          <w:sz w:val="24"/>
+          <w:szCs w:val="24"/>
+          <w:lang w:val="en-US"/>
+          <w:rPrChange w:id="134" w:author="Derwig, S." w:date="2020-10-19T11:43:00Z">
+            <w:rPr>
+              <w:lang w:val="en-US"/>
+            </w:rPr>
+          </w:rPrChange>
+        </w:rPr>
+        <w:t xml:space="preserve"> </w:t>
+      </w:r>
+      <w:r>
+        <w:rPr>
+          <w:rFonts w:cstheme="minorHAnsi"/>
+          <w:sz w:val="24"/>
+          <w:szCs w:val="24"/>
+          <w:rPrChange w:id="135" w:author="Derwig, S." w:date="2020-10-19T11:43:00Z">
+            <w:rPr/>
+          </w:rPrChange>
+        </w:rPr>
+        <w:t>produce over-smoothed SR results</w:t>
+      </w:r>
+      <w:r>
+        <w:rPr>
+          <w:rFonts w:cstheme="minorHAnsi"/>
+          <w:sz w:val="24"/>
+          <w:szCs w:val="24"/>
+          <w:lang w:val="en-US"/>
+          <w:rPrChange w:id="136" w:author="Derwig, S." w:date="2020-10-19T11:43:00Z">
+            <w:rPr>
+              <w:lang w:val="en-US"/>
+            </w:rPr>
+          </w:rPrChange>
+        </w:rPr>
+        <w:t>. Therefor</w:t>
+      </w:r>
+      <w:ins w:id="137" w:author="Djennifer" w:date="2020-10-16T17:16:00Z">
+        <w:r>
+          <w:rPr>
+            <w:rFonts w:cstheme="minorHAnsi"/>
+            <w:sz w:val="24"/>
+            <w:szCs w:val="24"/>
+            <w:lang w:val="en-US"/>
+            <w:rPrChange w:id="138" w:author="Derwig, S." w:date="2020-10-19T11:43:00Z">
+              <w:rPr>
+                <w:lang w:val="en-US"/>
+              </w:rPr>
+            </w:rPrChange>
+          </w:rPr>
+          <w:t>e</w:t>
+        </w:r>
+      </w:ins>
+      <w:r>
+        <w:rPr>
+          <w:rFonts w:cstheme="minorHAnsi"/>
+          <w:sz w:val="24"/>
+          <w:szCs w:val="24"/>
+          <w:lang w:val="en-US"/>
+          <w:rPrChange w:id="139" w:author="Derwig, S." w:date="2020-10-19T11:43:00Z">
+            <w:rPr>
+              <w:lang w:val="en-US"/>
+            </w:rPr>
+          </w:rPrChange>
+        </w:rPr>
+        <w:t xml:space="preserve"> they also use perceptual loss. </w:t>
+      </w:r>
+      <w:r>
+        <w:rPr>
+          <w:rFonts w:cstheme="minorHAnsi"/>
+          <w:b/>
+          <w:bCs/>
+          <w:sz w:val="24"/>
+          <w:szCs w:val="24"/>
+          <w:lang w:val="en-US"/>
+          <w:rPrChange w:id="140" w:author="Derwig, S." w:date="2020-10-19T11:43:00Z">
+            <w:rPr>
+              <w:b/>
+              <w:bCs/>
+              <w:lang w:val="en-US"/>
+            </w:rPr>
+          </w:rPrChange>
+        </w:rPr>
+        <w:t>Is there a way to combine these t</w:t>
+      </w:r>
+      <w:ins w:id="141" w:author="Djennifer" w:date="2020-10-16T17:18:00Z">
+        <w:r>
+          <w:rPr>
+            <w:rFonts w:cstheme="minorHAnsi"/>
+            <w:b/>
+            <w:bCs/>
+            <w:sz w:val="24"/>
+            <w:szCs w:val="24"/>
+            <w:lang w:val="en-US"/>
+            <w:rPrChange w:id="142" w:author="Derwig, S." w:date="2020-10-19T11:43:00Z">
+              <w:rPr>
+                <w:b/>
+                <w:bCs/>
+                <w:lang w:val="en-US"/>
+              </w:rPr>
+            </w:rPrChange>
+          </w:rPr>
+          <w:t>w</w:t>
+        </w:r>
+      </w:ins>
+      <w:r>
+        <w:rPr>
+          <w:rFonts w:cstheme="minorHAnsi"/>
+          <w:b/>
+          <w:bCs/>
+          <w:sz w:val="24"/>
+          <w:szCs w:val="24"/>
+          <w:lang w:val="en-US"/>
+          <w:rPrChange w:id="143" w:author="Derwig, S." w:date="2020-10-19T11:43:00Z">
+            <w:rPr>
+              <w:b/>
+              <w:bCs/>
+              <w:lang w:val="en-US"/>
+            </w:rPr>
+          </w:rPrChange>
+        </w:rPr>
+        <w:t xml:space="preserve">o </w:t>
+      </w:r>
+      <w:ins w:id="144" w:author="Djennifer" w:date="2020-10-16T17:18:00Z">
+        <w:r>
+          <w:rPr>
+            <w:rFonts w:cstheme="minorHAnsi"/>
+            <w:b/>
+            <w:bCs/>
+            <w:sz w:val="24"/>
+            <w:szCs w:val="24"/>
+            <w:lang w:val="en-US"/>
+            <w:rPrChange w:id="145" w:author="Derwig, S." w:date="2020-10-19T11:43:00Z">
+              <w:rPr>
+                <w:b/>
+                <w:bCs/>
+                <w:lang w:val="en-US"/>
+              </w:rPr>
+            </w:rPrChange>
+          </w:rPr>
+          <w:t xml:space="preserve">to avoid one problem being created </w:t>
+        </w:r>
+        <w:r>
+          <w:rPr>
+            <w:rFonts w:cstheme="minorHAnsi"/>
+            <w:b/>
+            <w:bCs/>
+            <w:sz w:val="24"/>
+            <w:szCs w:val="24"/>
+            <w:lang w:val="en-US"/>
+            <w:rPrChange w:id="146" w:author="Derwig, S." w:date="2020-10-19T11:43:00Z">
+              <w:rPr>
+                <w:b/>
+                <w:bCs/>
+                <w:lang w:val="en-US"/>
+              </w:rPr>
+            </w:rPrChange>
+          </w:rPr>
+          <w:t>that has</w:t>
+        </w:r>
+        <w:r>
+          <w:rPr>
+            <w:rFonts w:cstheme="minorHAnsi"/>
+            <w:b/>
+            <w:bCs/>
+            <w:sz w:val="24"/>
+            <w:szCs w:val="24"/>
+            <w:lang w:val="en-US"/>
+            <w:rPrChange w:id="147" w:author="Derwig, S." w:date="2020-10-19T11:43:00Z">
+              <w:rPr>
+                <w:b/>
+                <w:bCs/>
+                <w:lang w:val="en-US"/>
+              </w:rPr>
+            </w:rPrChange>
+          </w:rPr>
+          <w:t xml:space="preserve"> to be solved with another loss function</w:t>
+        </w:r>
+      </w:ins>
+      <w:del w:id="148" w:author="Djennifer" w:date="2020-10-16T17:18:00Z">
+        <w:r>
+          <w:rPr>
+            <w:rFonts w:cstheme="minorHAnsi"/>
+            <w:b/>
+            <w:bCs/>
+            <w:sz w:val="24"/>
+            <w:szCs w:val="24"/>
+            <w:lang w:val="en-US"/>
+            <w:rPrChange w:id="149" w:author="Derwig, S." w:date="2020-10-19T11:43:00Z">
+              <w:rPr>
+                <w:b/>
+                <w:bCs/>
+                <w:lang w:val="en-US"/>
+              </w:rPr>
+            </w:rPrChange>
+          </w:rPr>
+          <w:delText xml:space="preserve">so you’re not firstly creating a problem and then solving it with another </w:delText>
+        </w:r>
+        <w:r>
+          <w:rPr>
+            <w:rFonts w:cstheme="minorHAnsi"/>
+            <w:b/>
+            <w:bCs/>
+            <w:sz w:val="24"/>
+            <w:szCs w:val="24"/>
+            <w:lang w:val="en-US"/>
+            <w:rPrChange w:id="150" w:author="Derwig, S." w:date="2020-10-19T11:43:00Z">
+              <w:rPr>
+                <w:b/>
+                <w:bCs/>
+                <w:lang w:val="en-US"/>
+              </w:rPr>
+            </w:rPrChange>
+          </w:rPr>
+          <w:delText>loss function</w:delText>
         </w:r>
       </w:del>
       <w:r>
         <w:rPr>
-          <w:lang w:val="en-US"/>
-        </w:rPr>
-        <w:t>which is now not addressed with the use of MSE.</w:t>
+          <w:rFonts w:cstheme="minorHAnsi"/>
+          <w:b/>
+          <w:bCs/>
+          <w:sz w:val="24"/>
+          <w:szCs w:val="24"/>
+          <w:lang w:val="en-US"/>
+          <w:rPrChange w:id="151" w:author="Derwig, S." w:date="2020-10-19T11:43:00Z">
+            <w:rPr>
+              <w:b/>
+              <w:bCs/>
+              <w:lang w:val="en-US"/>
+            </w:rPr>
+          </w:rPrChange>
+        </w:rPr>
+        <w:t xml:space="preserve">. </w:t>
+      </w:r>
+      <w:commentRangeEnd w:id="130"/>
+      <w:r>
+        <w:rPr>
+          <w:rStyle w:val="CommentReference"/>
+          <w:sz w:val="24"/>
+          <w:szCs w:val="24"/>
+          <w:rPrChange w:id="152" w:author="Derwig, S." w:date="2020-10-19T11:43:00Z">
+            <w:rPr>
+              <w:rStyle w:val="CommentReference"/>
+            </w:rPr>
+          </w:rPrChange>
+        </w:rPr>
+        <w:commentReference w:id="130"/>
       </w:r>
     </w:p>
     <w:p>
       <w:pPr>
-        <w:pStyle w:val="ListParagraph"/>
-        <w:numPr>
-          <w:ilvl w:val="0"/>
-          <w:numId w:val="1"/>
-        </w:numPr>
         <w:rPr>
           <w:rFonts w:cstheme="minorHAnsi"/>
-          <w:lang w:val="en-US"/>
-        </w:rPr>
-        <w:pPrChange w:id="102" w:author="Derwig, S." w:date="2020-10-19T10:25:00Z">
+          <w:sz w:val="24"/>
+          <w:szCs w:val="24"/>
+          <w:lang w:val="en-US"/>
+          <w:rPrChange w:id="153" w:author="Derwig, S." w:date="2020-10-19T11:43:00Z">
+            <w:rPr>
+              <w:rFonts w:cstheme="minorHAnsi"/>
+              <w:lang w:val="en-US"/>
+            </w:rPr>
+          </w:rPrChange>
+        </w:rPr>
+        <w:pPrChange w:id="154" w:author="Derwig, S." w:date="2020-10-19T11:42:00Z">
           <w:pPr>
             <w:pStyle w:val="ListParagraph"/>
             <w:numPr>
@@ -2543,81 +2898,98 @@
       </w:pPr>
       <w:r>
         <w:rPr>
-          <w:rFonts w:cstheme="minorHAnsi"/>
-          <w:lang w:val="en-US"/>
-        </w:rPr>
-        <w:t>PSNR is no longer regarded as a reliable indicator of image quality degradation</w:t>
-      </w:r>
-      <w:r>
-        <w:rPr>
-          <w:rFonts w:cstheme="minorHAnsi"/>
-          <w:lang w:val="en-US"/>
-        </w:rPr>
-        <w:t xml:space="preserve"> [1]</w:t>
-      </w:r>
-      <w:r>
-        <w:rPr>
-          <w:rFonts w:cstheme="minorHAnsi"/>
-          <w:lang w:val="en-US"/>
-        </w:rPr>
-        <w:t xml:space="preserve">. </w:t>
-      </w:r>
-      <w:r>
-        <w:rPr>
-          <w:rFonts w:cstheme="minorHAnsi"/>
-          <w:lang w:val="en-US"/>
-        </w:rPr>
-        <w:t xml:space="preserve">Although a higher PSNR generally indicates that the reconstruction is of higher quality, in some cases it may not. </w:t>
-      </w:r>
-      <w:r>
-        <w:rPr>
-          <w:rFonts w:cstheme="minorHAnsi"/>
-          <w:lang w:val="en-US"/>
-        </w:rPr>
-        <w:t xml:space="preserve">Bear in mind that none of these objective measures are particularly good at predicting human visual response to image quality. Sometimes PSNRs vary wildly between </w:t>
-      </w:r>
-      <w:r>
-        <w:rPr>
-          <w:rFonts w:cstheme="minorHAnsi"/>
-          <w:lang w:val="en-US"/>
-        </w:rPr>
-        <w:lastRenderedPageBreak/>
-        <w:t>two almost indistinguishable images</w:t>
-      </w:r>
-      <w:r>
-        <w:rPr>
-          <w:rFonts w:cstheme="minorHAnsi"/>
-          <w:lang w:val="en-US"/>
-        </w:rPr>
-        <w:t xml:space="preserve">. </w:t>
-      </w:r>
-      <w:r>
-        <w:rPr>
-          <w:rFonts w:cstheme="minorHAnsi"/>
-          <w:lang w:val="en-US"/>
-        </w:rPr>
-        <w:t>SSIM</w:t>
-      </w:r>
-      <w:r>
-        <w:rPr>
-          <w:rFonts w:cstheme="minorHAnsi"/>
-          <w:lang w:val="en-US"/>
-        </w:rPr>
-        <w:t xml:space="preserve"> is recommended. So since this is already used we propose just skipping PSNR.</w:t>
+          <w:sz w:val="24"/>
+          <w:szCs w:val="24"/>
+          <w:lang w:val="en-US"/>
+          <w:rPrChange w:id="155" w:author="Derwig, S." w:date="2020-10-19T11:43:00Z">
+            <w:rPr>
+              <w:lang w:val="en-US"/>
+            </w:rPr>
+          </w:rPrChange>
+        </w:rPr>
+        <w:t>Also</w:t>
+      </w:r>
+      <w:r>
+        <w:rPr>
+          <w:sz w:val="24"/>
+          <w:szCs w:val="24"/>
+          <w:rPrChange w:id="156" w:author="Derwig, S." w:date="2020-10-19T11:43:00Z">
+            <w:rPr/>
+          </w:rPrChange>
+        </w:rPr>
+        <w:t xml:space="preserve"> two distorted images with the same MSE may have very different types of errors, some of which are much more visible than others.</w:t>
+      </w:r>
+      <w:r>
+        <w:rPr>
+          <w:sz w:val="24"/>
+          <w:szCs w:val="24"/>
+          <w:lang w:val="en-US"/>
+          <w:rPrChange w:id="157" w:author="Derwig, S." w:date="2020-10-19T11:43:00Z">
+            <w:rPr>
+              <w:lang w:val="en-US"/>
+            </w:rPr>
+          </w:rPrChange>
+        </w:rPr>
+        <w:t xml:space="preserve"> One error might be preferred over the other</w:t>
+      </w:r>
+      <w:ins w:id="158" w:author="Djennifer" w:date="2020-10-16T17:16:00Z">
+        <w:r>
+          <w:rPr>
+            <w:sz w:val="24"/>
+            <w:szCs w:val="24"/>
+            <w:lang w:val="en-US"/>
+            <w:rPrChange w:id="159" w:author="Derwig, S." w:date="2020-10-19T11:43:00Z">
+              <w:rPr>
+                <w:lang w:val="en-US"/>
+              </w:rPr>
+            </w:rPrChange>
+          </w:rPr>
+          <w:t xml:space="preserve">, </w:t>
+        </w:r>
+      </w:ins>
+      <w:del w:id="160" w:author="Djennifer" w:date="2020-10-16T17:16:00Z">
+        <w:r>
+          <w:rPr>
+            <w:sz w:val="24"/>
+            <w:szCs w:val="24"/>
+            <w:lang w:val="en-US"/>
+            <w:rPrChange w:id="161" w:author="Derwig, S." w:date="2020-10-19T11:43:00Z">
+              <w:rPr>
+                <w:lang w:val="en-US"/>
+              </w:rPr>
+            </w:rPrChange>
+          </w:rPr>
+          <w:delText xml:space="preserve"> </w:delText>
+        </w:r>
+      </w:del>
+      <w:r>
+        <w:rPr>
+          <w:sz w:val="24"/>
+          <w:szCs w:val="24"/>
+          <w:lang w:val="en-US"/>
+          <w:rPrChange w:id="162" w:author="Derwig, S." w:date="2020-10-19T11:43:00Z">
+            <w:rPr>
+              <w:lang w:val="en-US"/>
+            </w:rPr>
+          </w:rPrChange>
+        </w:rPr>
+        <w:t>which is now not addressed with the use of MSE.</w:t>
       </w:r>
     </w:p>
     <w:p>
       <w:pPr>
-        <w:pStyle w:val="ListParagraph"/>
-        <w:numPr>
-          <w:ilvl w:val="0"/>
-          <w:numId w:val="1"/>
-        </w:numPr>
         <w:rPr>
           <w:rFonts w:cstheme="minorHAnsi"/>
-          <w:lang w:val="en-US"/>
-        </w:rPr>
-        <w:pPrChange w:id="103" w:author="Derwig, S." w:date="2020-10-19T10:25:00Z">
+          <w:sz w:val="24"/>
+          <w:szCs w:val="24"/>
+          <w:lang w:val="en-US"/>
+          <w:rPrChange w:id="163" w:author="Derwig, S." w:date="2020-10-19T11:43:00Z">
+            <w:rPr>
+              <w:lang w:val="en-US"/>
+            </w:rPr>
+          </w:rPrChange>
+        </w:rPr>
+        <w:pPrChange w:id="164" w:author="Derwig, S." w:date="2020-10-19T11:42:00Z">
           <w:pPr>
             <w:pStyle w:val="ListParagraph"/>
             <w:numPr>
@@ -2630,90 +3002,595 @@
           </w:pPr>
         </w:pPrChange>
       </w:pPr>
-      <w:commentRangeStart w:id="104"/>
-      <w:r>
-        <w:t xml:space="preserve">The Cognitive Interaction Problem. It is widely known that cognitive understanding and interactive visual processing (e.g., eye movements) influence the perceived quality of images. For example, a human observer will give different quality scores to the same image if </w:t>
-      </w:r>
-      <w:ins w:id="105" w:author="Djennifer" w:date="2020-10-16T17:17:00Z">
-        <w:r>
-          <w:rPr>
-            <w:lang w:val="en-US"/>
-          </w:rPr>
-          <w:t xml:space="preserve">given </w:t>
-        </w:r>
-      </w:ins>
-      <w:del w:id="106" w:author="Djennifer" w:date="2020-10-16T17:17:00Z">
-        <w:r>
-          <w:delText>s/he is provided with</w:delText>
-        </w:r>
-        <w:r>
-          <w:delText xml:space="preserve"> </w:delText>
-        </w:r>
-      </w:del>
-      <w:r>
-        <w:t>different instructions</w:t>
-      </w:r>
-      <w:r>
-        <w:rPr>
-          <w:lang w:val="en-US"/>
-        </w:rPr>
-        <w:t xml:space="preserve"> [1].</w:t>
-      </w:r>
-      <w:commentRangeEnd w:id="104"/>
-      <w:r>
-        <w:rPr>
-          <w:rStyle w:val="CommentReference"/>
-        </w:rPr>
-        <w:commentReference w:id="104"/>
+      <w:r>
+        <w:rPr>
+          <w:rFonts w:cstheme="minorHAnsi"/>
+          <w:sz w:val="24"/>
+          <w:szCs w:val="24"/>
+          <w:lang w:val="en-US"/>
+          <w:rPrChange w:id="165" w:author="Derwig, S." w:date="2020-10-19T11:43:00Z">
+            <w:rPr>
+              <w:lang w:val="en-US"/>
+            </w:rPr>
+          </w:rPrChange>
+        </w:rPr>
+        <w:t>PSNR is no longer regarded as a reliable indicator of image quality degradation</w:t>
+      </w:r>
+      <w:r>
+        <w:rPr>
+          <w:rFonts w:cstheme="minorHAnsi"/>
+          <w:sz w:val="24"/>
+          <w:szCs w:val="24"/>
+          <w:lang w:val="en-US"/>
+          <w:rPrChange w:id="166" w:author="Derwig, S." w:date="2020-10-19T11:43:00Z">
+            <w:rPr>
+              <w:lang w:val="en-US"/>
+            </w:rPr>
+          </w:rPrChange>
+        </w:rPr>
+        <w:t xml:space="preserve"> [1]</w:t>
+      </w:r>
+      <w:r>
+        <w:rPr>
+          <w:rFonts w:cstheme="minorHAnsi"/>
+          <w:sz w:val="24"/>
+          <w:szCs w:val="24"/>
+          <w:lang w:val="en-US"/>
+          <w:rPrChange w:id="167" w:author="Derwig, S." w:date="2020-10-19T11:43:00Z">
+            <w:rPr>
+              <w:lang w:val="en-US"/>
+            </w:rPr>
+          </w:rPrChange>
+        </w:rPr>
+        <w:t xml:space="preserve">. </w:t>
+      </w:r>
+      <w:r>
+        <w:rPr>
+          <w:rFonts w:cstheme="minorHAnsi"/>
+          <w:sz w:val="24"/>
+          <w:szCs w:val="24"/>
+          <w:lang w:val="en-US"/>
+          <w:rPrChange w:id="168" w:author="Derwig, S." w:date="2020-10-19T11:43:00Z">
+            <w:rPr>
+              <w:lang w:val="en-US"/>
+            </w:rPr>
+          </w:rPrChange>
+        </w:rPr>
+        <w:t>Although a higher PSNR generally indicates that the reconstruction is of higher quality, i</w:t>
+      </w:r>
+      <w:bookmarkStart w:id="169" w:name="_GoBack"/>
+      <w:bookmarkEnd w:id="169"/>
+      <w:r>
+        <w:rPr>
+          <w:rFonts w:cstheme="minorHAnsi"/>
+          <w:sz w:val="24"/>
+          <w:szCs w:val="24"/>
+          <w:lang w:val="en-US"/>
+          <w:rPrChange w:id="170" w:author="Derwig, S." w:date="2020-10-19T11:43:00Z">
+            <w:rPr>
+              <w:lang w:val="en-US"/>
+            </w:rPr>
+          </w:rPrChange>
+        </w:rPr>
+        <w:t xml:space="preserve">n some cases it may not. </w:t>
+      </w:r>
+      <w:r>
+        <w:rPr>
+          <w:rFonts w:cstheme="minorHAnsi"/>
+          <w:sz w:val="24"/>
+          <w:szCs w:val="24"/>
+          <w:lang w:val="en-US"/>
+          <w:rPrChange w:id="171" w:author="Derwig, S." w:date="2020-10-19T11:43:00Z">
+            <w:rPr>
+              <w:lang w:val="en-US"/>
+            </w:rPr>
+          </w:rPrChange>
+        </w:rPr>
+        <w:t>Bear in mind that none of these objective measures are particularly good at predicting human visual response to image quality. Sometimes PSNRs vary wildly between two almost indistinguishable images. SSIM is recommended. So since this is already used we propose just skipping PSNR.</w:t>
       </w:r>
     </w:p>
     <w:p>
       <w:pPr>
         <w:rPr>
           <w:rFonts w:cstheme="minorHAnsi"/>
-          <w:lang w:val="en-US"/>
-        </w:rPr>
-      </w:pPr>
-      <w:r>
-        <w:rPr>
+          <w:sz w:val="24"/>
+          <w:szCs w:val="24"/>
+          <w:lang w:val="en-US"/>
+          <w:rPrChange w:id="172" w:author="Derwig, S." w:date="2020-10-19T11:43:00Z">
+            <w:rPr>
+              <w:rFonts w:cstheme="minorHAnsi"/>
+              <w:lang w:val="en-US"/>
+            </w:rPr>
+          </w:rPrChange>
+        </w:rPr>
+        <w:pPrChange w:id="173" w:author="Derwig, S." w:date="2020-10-19T11:42:00Z">
+          <w:pPr>
+            <w:pStyle w:val="ListParagraph"/>
+            <w:numPr>
+              <w:numId w:val="1"/>
+            </w:numPr>
+            <w:tabs>
+              <w:tab w:val="num" w:pos="720"/>
+            </w:tabs>
+            <w:ind w:hanging="360"/>
+          </w:pPr>
+        </w:pPrChange>
+      </w:pPr>
+      <w:commentRangeStart w:id="174"/>
+      <w:r>
+        <w:rPr>
+          <w:sz w:val="24"/>
+          <w:szCs w:val="24"/>
+          <w:rPrChange w:id="175" w:author="Derwig, S." w:date="2020-10-19T11:43:00Z">
+            <w:rPr/>
+          </w:rPrChange>
+        </w:rPr>
+        <w:t xml:space="preserve">The Cognitive Interaction Problem. It is widely known that cognitive understanding and interactive visual processing (e.g., eye movements) influence the perceived quality of images. For example, a human observer will give different quality scores to the same image if </w:t>
+      </w:r>
+      <w:ins w:id="176" w:author="Djennifer" w:date="2020-10-16T17:17:00Z">
+        <w:r>
+          <w:rPr>
+            <w:sz w:val="24"/>
+            <w:szCs w:val="24"/>
+            <w:lang w:val="en-US"/>
+            <w:rPrChange w:id="177" w:author="Derwig, S." w:date="2020-10-19T11:43:00Z">
+              <w:rPr>
+                <w:lang w:val="en-US"/>
+              </w:rPr>
+            </w:rPrChange>
+          </w:rPr>
+          <w:t xml:space="preserve">given </w:t>
+        </w:r>
+      </w:ins>
+      <w:del w:id="178" w:author="Djennifer" w:date="2020-10-16T17:17:00Z">
+        <w:r>
+          <w:rPr>
+            <w:sz w:val="24"/>
+            <w:szCs w:val="24"/>
+            <w:rPrChange w:id="179" w:author="Derwig, S." w:date="2020-10-19T11:43:00Z">
+              <w:rPr/>
+            </w:rPrChange>
+          </w:rPr>
+          <w:delText>s/he is provided with</w:delText>
+        </w:r>
+        <w:r>
+          <w:rPr>
+            <w:sz w:val="24"/>
+            <w:szCs w:val="24"/>
+            <w:rPrChange w:id="180" w:author="Derwig, S." w:date="2020-10-19T11:43:00Z">
+              <w:rPr/>
+            </w:rPrChange>
+          </w:rPr>
+          <w:delText xml:space="preserve"> </w:delText>
+        </w:r>
+      </w:del>
+      <w:r>
+        <w:rPr>
+          <w:sz w:val="24"/>
+          <w:szCs w:val="24"/>
+          <w:rPrChange w:id="181" w:author="Derwig, S." w:date="2020-10-19T11:43:00Z">
+            <w:rPr/>
+          </w:rPrChange>
+        </w:rPr>
+        <w:t>different instructions</w:t>
+      </w:r>
+      <w:r>
+        <w:rPr>
+          <w:sz w:val="24"/>
+          <w:szCs w:val="24"/>
+          <w:lang w:val="en-US"/>
+          <w:rPrChange w:id="182" w:author="Derwig, S." w:date="2020-10-19T11:43:00Z">
+            <w:rPr>
+              <w:lang w:val="en-US"/>
+            </w:rPr>
+          </w:rPrChange>
+        </w:rPr>
+        <w:t xml:space="preserve"> [</w:t>
+      </w:r>
+      <w:ins w:id="183" w:author="Derwig, S." w:date="2020-10-19T11:53:00Z">
+        <w:r>
+          <w:rPr>
+            <w:sz w:val="24"/>
+            <w:szCs w:val="24"/>
+            <w:lang w:val="en-US"/>
+          </w:rPr>
+          <w:t>2</w:t>
+        </w:r>
+      </w:ins>
+      <w:del w:id="184" w:author="Derwig, S." w:date="2020-10-19T11:53:00Z">
+        <w:r>
+          <w:rPr>
+            <w:sz w:val="24"/>
+            <w:szCs w:val="24"/>
+            <w:lang w:val="en-US"/>
+            <w:rPrChange w:id="185" w:author="Derwig, S." w:date="2020-10-19T11:43:00Z">
+              <w:rPr>
+                <w:lang w:val="en-US"/>
+              </w:rPr>
+            </w:rPrChange>
+          </w:rPr>
+          <w:delText>1</w:delText>
+        </w:r>
+      </w:del>
+      <w:r>
+        <w:rPr>
+          <w:sz w:val="24"/>
+          <w:szCs w:val="24"/>
+          <w:lang w:val="en-US"/>
+          <w:rPrChange w:id="186" w:author="Derwig, S." w:date="2020-10-19T11:43:00Z">
+            <w:rPr>
+              <w:lang w:val="en-US"/>
+            </w:rPr>
+          </w:rPrChange>
+        </w:rPr>
+        <w:t>].</w:t>
+      </w:r>
+      <w:commentRangeEnd w:id="174"/>
+      <w:r>
+        <w:rPr>
+          <w:rStyle w:val="CommentReference"/>
+          <w:sz w:val="24"/>
+          <w:szCs w:val="24"/>
+          <w:rPrChange w:id="187" w:author="Derwig, S." w:date="2020-10-19T11:43:00Z">
+            <w:rPr>
+              <w:rStyle w:val="CommentReference"/>
+            </w:rPr>
+          </w:rPrChange>
+        </w:rPr>
+        <w:commentReference w:id="174"/>
+      </w:r>
+    </w:p>
+    <w:p>
+      <w:pPr>
+        <w:rPr>
+          <w:ins w:id="188" w:author="Derwig, S." w:date="2020-10-19T11:52:00Z"/>
           <w:rFonts w:cstheme="minorHAnsi"/>
           <w:lang w:val="en-US"/>
         </w:rPr>
+      </w:pPr>
+    </w:p>
+    <w:p>
+      <w:pPr>
+        <w:rPr>
+          <w:ins w:id="189" w:author="Derwig, S." w:date="2020-10-19T11:56:00Z"/>
+          <w:rFonts w:cstheme="minorHAnsi"/>
+          <w:sz w:val="28"/>
+          <w:szCs w:val="28"/>
+          <w:u w:val="single"/>
+          <w:lang w:val="en-US"/>
+          <w:rPrChange w:id="190" w:author="Derwig, S." w:date="2020-10-19T11:56:00Z">
+            <w:rPr>
+              <w:ins w:id="191" w:author="Derwig, S." w:date="2020-10-19T11:56:00Z"/>
+              <w:rFonts w:cstheme="minorHAnsi"/>
+              <w:lang w:val="en-US"/>
+            </w:rPr>
+          </w:rPrChange>
+        </w:rPr>
+      </w:pPr>
+      <w:ins w:id="192" w:author="Derwig, S." w:date="2020-10-19T11:56:00Z">
+        <w:r>
+          <w:rPr>
+            <w:rFonts w:cstheme="minorHAnsi"/>
+            <w:sz w:val="28"/>
+            <w:szCs w:val="28"/>
+            <w:u w:val="single"/>
+            <w:lang w:val="en-US"/>
+            <w:rPrChange w:id="193" w:author="Derwig, S." w:date="2020-10-19T11:56:00Z">
+              <w:rPr>
+                <w:rFonts w:cstheme="minorHAnsi"/>
+                <w:u w:val="single"/>
+                <w:lang w:val="en-US"/>
+              </w:rPr>
+            </w:rPrChange>
+          </w:rPr>
+          <w:lastRenderedPageBreak/>
+          <w:t>References</w:t>
+        </w:r>
+        <w:r>
+          <w:rPr>
+            <w:rFonts w:cstheme="minorHAnsi"/>
+            <w:sz w:val="28"/>
+            <w:szCs w:val="28"/>
+            <w:u w:val="single"/>
+            <w:lang w:val="en-US"/>
+          </w:rPr>
+          <w:t xml:space="preserve"> (60 words)</w:t>
+        </w:r>
+      </w:ins>
+    </w:p>
+    <w:p>
+      <w:pPr>
+        <w:rPr>
+          <w:ins w:id="194" w:author="Derwig, S." w:date="2020-10-19T11:52:00Z"/>
+          <w:rFonts w:ascii="Arial" w:hAnsi="Arial" w:cs="Arial"/>
+          <w:i/>
+          <w:iCs/>
+          <w:color w:val="222222"/>
+          <w:sz w:val="20"/>
+          <w:szCs w:val="20"/>
+          <w:shd w:val="clear" w:color="auto" w:fill="FFFFFF"/>
+        </w:rPr>
+      </w:pPr>
+      <w:r>
+        <w:rPr>
+          <w:rFonts w:cstheme="minorHAnsi"/>
+          <w:lang w:val="en-US"/>
+        </w:rPr>
         <w:t xml:space="preserve">[1] </w:t>
       </w:r>
-      <w:hyperlink r:id="rId13" w:history="1">
-        <w:r>
-          <w:rPr>
-            <w:rStyle w:val="Hyperlink"/>
+      <w:proofErr w:type="spellStart"/>
+      <w:ins w:id="195" w:author="Derwig, S." w:date="2020-10-19T11:52:00Z">
+        <w:r>
+          <w:rPr>
+            <w:rFonts w:ascii="Arial" w:hAnsi="Arial" w:cs="Arial"/>
+            <w:color w:val="222222"/>
+            <w:sz w:val="20"/>
+            <w:szCs w:val="20"/>
+            <w:shd w:val="clear" w:color="auto" w:fill="FFFFFF"/>
+          </w:rPr>
+          <w:t>Lyu</w:t>
+        </w:r>
+        <w:proofErr w:type="spellEnd"/>
+        <w:r>
+          <w:rPr>
+            <w:rFonts w:ascii="Arial" w:hAnsi="Arial" w:cs="Arial"/>
+            <w:color w:val="222222"/>
+            <w:sz w:val="20"/>
+            <w:szCs w:val="20"/>
+            <w:shd w:val="clear" w:color="auto" w:fill="FFFFFF"/>
+          </w:rPr>
+          <w:t xml:space="preserve">, Q., Shan, H., </w:t>
+        </w:r>
+        <w:proofErr w:type="spellStart"/>
+        <w:r>
+          <w:rPr>
+            <w:rFonts w:ascii="Arial" w:hAnsi="Arial" w:cs="Arial"/>
+            <w:color w:val="222222"/>
+            <w:sz w:val="20"/>
+            <w:szCs w:val="20"/>
+            <w:shd w:val="clear" w:color="auto" w:fill="FFFFFF"/>
+          </w:rPr>
+          <w:t>Steber</w:t>
+        </w:r>
+        <w:proofErr w:type="spellEnd"/>
+        <w:r>
+          <w:rPr>
+            <w:rFonts w:ascii="Arial" w:hAnsi="Arial" w:cs="Arial"/>
+            <w:color w:val="222222"/>
+            <w:sz w:val="20"/>
+            <w:szCs w:val="20"/>
+            <w:shd w:val="clear" w:color="auto" w:fill="FFFFFF"/>
+          </w:rPr>
+          <w:t xml:space="preserve">, C., </w:t>
+        </w:r>
+        <w:proofErr w:type="spellStart"/>
+        <w:r>
+          <w:rPr>
+            <w:rFonts w:ascii="Arial" w:hAnsi="Arial" w:cs="Arial"/>
+            <w:color w:val="222222"/>
+            <w:sz w:val="20"/>
+            <w:szCs w:val="20"/>
+            <w:shd w:val="clear" w:color="auto" w:fill="FFFFFF"/>
+          </w:rPr>
+          <w:t>Helis</w:t>
+        </w:r>
+        <w:proofErr w:type="spellEnd"/>
+        <w:r>
+          <w:rPr>
+            <w:rFonts w:ascii="Arial" w:hAnsi="Arial" w:cs="Arial"/>
+            <w:color w:val="222222"/>
+            <w:sz w:val="20"/>
+            <w:szCs w:val="20"/>
+            <w:shd w:val="clear" w:color="auto" w:fill="FFFFFF"/>
+          </w:rPr>
+          <w:t xml:space="preserve">, C., Whitlow, C. T., Chan, M., &amp; Wang, G. (2020). Multi-contrast super-resolution </w:t>
+        </w:r>
+        <w:proofErr w:type="spellStart"/>
+        <w:r>
+          <w:rPr>
+            <w:rFonts w:ascii="Arial" w:hAnsi="Arial" w:cs="Arial"/>
+            <w:color w:val="222222"/>
+            <w:sz w:val="20"/>
+            <w:szCs w:val="20"/>
+            <w:shd w:val="clear" w:color="auto" w:fill="FFFFFF"/>
+          </w:rPr>
+          <w:t>mri</w:t>
+        </w:r>
+        <w:proofErr w:type="spellEnd"/>
+        <w:r>
+          <w:rPr>
+            <w:rFonts w:ascii="Arial" w:hAnsi="Arial" w:cs="Arial"/>
+            <w:color w:val="222222"/>
+            <w:sz w:val="20"/>
+            <w:szCs w:val="20"/>
+            <w:shd w:val="clear" w:color="auto" w:fill="FFFFFF"/>
+          </w:rPr>
+          <w:t xml:space="preserve"> through a progressive network. </w:t>
+        </w:r>
+        <w:r>
+          <w:rPr>
+            <w:rFonts w:ascii="Arial" w:hAnsi="Arial" w:cs="Arial"/>
+            <w:i/>
+            <w:iCs/>
+            <w:color w:val="222222"/>
+            <w:sz w:val="20"/>
+            <w:szCs w:val="20"/>
+            <w:shd w:val="clear" w:color="auto" w:fill="FFFFFF"/>
+          </w:rPr>
+          <w:t>IEEE Transactions on Medical Imaging</w:t>
+        </w:r>
+      </w:ins>
+    </w:p>
+    <w:p>
+      <w:pPr>
+        <w:rPr>
+          <w:rFonts w:cstheme="minorHAnsi"/>
+          <w:rPrChange w:id="196" w:author="Derwig, S." w:date="2020-10-19T11:52:00Z">
+            <w:rPr>
+              <w:rFonts w:cstheme="minorHAnsi"/>
+              <w:lang w:val="en-US"/>
+            </w:rPr>
+          </w:rPrChange>
+        </w:rPr>
+      </w:pPr>
+      <w:ins w:id="197" w:author="Derwig, S." w:date="2020-10-19T11:52:00Z">
+        <w:r>
+          <w:rPr>
+            <w:rFonts w:ascii="Arial" w:hAnsi="Arial" w:cs="Arial"/>
+            <w:color w:val="222222"/>
+            <w:sz w:val="20"/>
+            <w:szCs w:val="20"/>
+            <w:shd w:val="clear" w:color="auto" w:fill="FFFFFF"/>
+            <w:rPrChange w:id="198" w:author="Derwig, S." w:date="2020-10-19T11:52:00Z">
+              <w:rPr>
+                <w:rFonts w:ascii="Arial" w:hAnsi="Arial" w:cs="Arial"/>
+                <w:i/>
+                <w:iCs/>
+                <w:color w:val="222222"/>
+                <w:sz w:val="20"/>
+                <w:szCs w:val="20"/>
+                <w:shd w:val="clear" w:color="auto" w:fill="FFFFFF"/>
+                <w:lang w:val="en-US"/>
+              </w:rPr>
+            </w:rPrChange>
+          </w:rPr>
+          <w:t>[2]</w:t>
+        </w:r>
+        <w:r>
+          <w:rPr>
+            <w:rFonts w:ascii="Arial" w:hAnsi="Arial" w:cs="Arial"/>
+            <w:color w:val="222222"/>
+            <w:sz w:val="20"/>
+            <w:szCs w:val="20"/>
+            <w:shd w:val="clear" w:color="auto" w:fill="FFFFFF"/>
+            <w:rPrChange w:id="199" w:author="Derwig, S." w:date="2020-10-19T11:52:00Z">
+              <w:rPr>
+                <w:rFonts w:ascii="Arial" w:hAnsi="Arial" w:cs="Arial"/>
+                <w:color w:val="222222"/>
+                <w:sz w:val="20"/>
+                <w:szCs w:val="20"/>
+                <w:shd w:val="clear" w:color="auto" w:fill="FFFFFF"/>
+                <w:lang w:val="en-US"/>
+              </w:rPr>
+            </w:rPrChange>
+          </w:rPr>
+          <w:t xml:space="preserve"> </w:t>
+        </w:r>
+      </w:ins>
+      <w:ins w:id="200" w:author="Derwig, S." w:date="2020-10-19T11:53:00Z">
+        <w:r>
+          <w:rPr>
+            <w:rFonts w:ascii="Arial" w:hAnsi="Arial" w:cs="Arial"/>
+            <w:color w:val="222222"/>
+            <w:sz w:val="20"/>
+            <w:szCs w:val="20"/>
+            <w:shd w:val="clear" w:color="auto" w:fill="FFFFFF"/>
+          </w:rPr>
+          <w:t xml:space="preserve">Wang, Z., </w:t>
+        </w:r>
+        <w:proofErr w:type="spellStart"/>
+        <w:r>
+          <w:rPr>
+            <w:rFonts w:ascii="Arial" w:hAnsi="Arial" w:cs="Arial"/>
+            <w:color w:val="222222"/>
+            <w:sz w:val="20"/>
+            <w:szCs w:val="20"/>
+            <w:shd w:val="clear" w:color="auto" w:fill="FFFFFF"/>
+          </w:rPr>
+          <w:t>Bovik</w:t>
+        </w:r>
+        <w:proofErr w:type="spellEnd"/>
+        <w:r>
+          <w:rPr>
+            <w:rFonts w:ascii="Arial" w:hAnsi="Arial" w:cs="Arial"/>
+            <w:color w:val="222222"/>
+            <w:sz w:val="20"/>
+            <w:szCs w:val="20"/>
+            <w:shd w:val="clear" w:color="auto" w:fill="FFFFFF"/>
+          </w:rPr>
+          <w:t xml:space="preserve">, A. C., Sheikh, H. R., &amp; </w:t>
+        </w:r>
+        <w:proofErr w:type="spellStart"/>
+        <w:r>
+          <w:rPr>
+            <w:rFonts w:ascii="Arial" w:hAnsi="Arial" w:cs="Arial"/>
+            <w:color w:val="222222"/>
+            <w:sz w:val="20"/>
+            <w:szCs w:val="20"/>
+            <w:shd w:val="clear" w:color="auto" w:fill="FFFFFF"/>
+          </w:rPr>
+          <w:t>Simoncelli</w:t>
+        </w:r>
+        <w:proofErr w:type="spellEnd"/>
+        <w:r>
+          <w:rPr>
+            <w:rFonts w:ascii="Arial" w:hAnsi="Arial" w:cs="Arial"/>
+            <w:color w:val="222222"/>
+            <w:sz w:val="20"/>
+            <w:szCs w:val="20"/>
+            <w:shd w:val="clear" w:color="auto" w:fill="FFFFFF"/>
+          </w:rPr>
+          <w:t>, E. P. (2004). Image quality assessment: from error visibility to structural similarity. </w:t>
+        </w:r>
+        <w:r>
+          <w:rPr>
+            <w:rFonts w:ascii="Arial" w:hAnsi="Arial" w:cs="Arial"/>
+            <w:i/>
+            <w:iCs/>
+            <w:color w:val="222222"/>
+            <w:sz w:val="20"/>
+            <w:szCs w:val="20"/>
+            <w:shd w:val="clear" w:color="auto" w:fill="FFFFFF"/>
+          </w:rPr>
+          <w:t>IEEE transactions on image processing</w:t>
+        </w:r>
+        <w:r>
+          <w:rPr>
+            <w:rFonts w:ascii="Arial" w:hAnsi="Arial" w:cs="Arial"/>
+            <w:color w:val="222222"/>
+            <w:sz w:val="20"/>
+            <w:szCs w:val="20"/>
+            <w:shd w:val="clear" w:color="auto" w:fill="FFFFFF"/>
+          </w:rPr>
+          <w:t>, </w:t>
+        </w:r>
+        <w:r>
+          <w:rPr>
+            <w:rFonts w:ascii="Arial" w:hAnsi="Arial" w:cs="Arial"/>
+            <w:i/>
+            <w:iCs/>
+            <w:color w:val="222222"/>
+            <w:sz w:val="20"/>
+            <w:szCs w:val="20"/>
+            <w:shd w:val="clear" w:color="auto" w:fill="FFFFFF"/>
+          </w:rPr>
+          <w:t>13</w:t>
+        </w:r>
+        <w:r>
+          <w:rPr>
+            <w:rFonts w:ascii="Arial" w:hAnsi="Arial" w:cs="Arial"/>
+            <w:color w:val="222222"/>
+            <w:sz w:val="20"/>
+            <w:szCs w:val="20"/>
+            <w:shd w:val="clear" w:color="auto" w:fill="FFFFFF"/>
+          </w:rPr>
+          <w:t>(4), 600-612.</w:t>
+        </w:r>
+      </w:ins>
+      <w:del w:id="201" w:author="Derwig, S." w:date="2020-10-19T11:53:00Z">
+        <w:r>
+          <w:rPr>
             <w:rFonts w:cstheme="minorHAnsi"/>
-            <w:lang w:val="en-US"/>
-          </w:rPr>
-          <w:t>https://ece.uwaterlo</w:t>
-        </w:r>
-        <w:r>
-          <w:rPr>
-            <w:rStyle w:val="Hyperlink"/>
-            <w:rFonts w:cstheme="minorHAnsi"/>
-            <w:lang w:val="en-US"/>
-          </w:rPr>
-          <w:t>o</w:t>
-        </w:r>
-        <w:r>
-          <w:rPr>
-            <w:rStyle w:val="Hyperlink"/>
-            <w:rFonts w:cstheme="minorHAnsi"/>
-            <w:lang w:val="en-US"/>
-          </w:rPr>
-          <w:t>.ca/~z70wang/publications/ssim.pdf</w:t>
-        </w:r>
-      </w:hyperlink>
-      <w:r>
-        <w:rPr>
-          <w:rFonts w:cstheme="minorHAnsi"/>
-          <w:lang w:val="en-US"/>
-        </w:rPr>
-        <w:t xml:space="preserve"> </w:t>
-      </w:r>
+            <w:rPrChange w:id="202" w:author="Derwig, S." w:date="2020-10-19T11:52:00Z">
+              <w:rPr>
+                <w:rFonts w:cstheme="minorHAnsi"/>
+                <w:lang w:val="en-US"/>
+              </w:rPr>
+            </w:rPrChange>
+          </w:rPr>
+          <w:delText xml:space="preserve"> </w:delText>
+        </w:r>
+      </w:del>
     </w:p>
     <w:sectPr>
       <w:pgSz w:w="11906" w:h="16838"/>
@@ -2727,7 +3604,7 @@
 
 <file path=word/comments.xml><?xml version="1.0" encoding="utf-8"?>
 <w:comments xmlns:wpc="http://schemas.microsoft.com/office/word/2010/wordprocessingCanvas" xmlns:cx="http://schemas.microsoft.com/office/drawing/2014/chartex" xmlns:cx1="http://schemas.microsoft.com/office/drawing/2015/9/8/chartex" xmlns:cx2="http://schemas.microsoft.com/office/drawing/2015/10/21/chartex" xmlns:cx3="http://schemas.microsoft.com/office/drawing/2016/5/9/chartex" xmlns:cx4="http://schemas.microsoft.com/office/drawing/2016/5/10/chartex" xmlns:cx5="http://schemas.microsoft.com/office/drawing/2016/5/11/chartex" xmlns:cx6="http://schemas.microsoft.com/office/drawing/2016/5/12/chartex" xmlns:cx7="http://schemas.microsoft.com/office/drawing/2016/5/13/chartex" xmlns:cx8="http://schemas.microsoft.com/office/drawing/2016/5/14/chartex" xmlns:mc="http://schemas.openxmlformats.org/markup-compatibility/2006" xmlns:aink="http://schemas.microsoft.com/office/drawing/2016/ink" xmlns:am3d="http://schemas.microsoft.com/office/drawing/2017/model3d" xmlns:o="urn:schemas-microsoft-com:office:office" xmlns:r="http://schemas.openxmlformats.org/officeDocument/2006/relationships" xmlns:m="http://schemas.openxmlformats.org/officeDocument/2006/math" xmlns:v="urn:schemas-microsoft-com:vml" xmlns:wp14="http://schemas.microsoft.com/office/word/2010/wordprocessingDrawing" xmlns:wp="http://schemas.openxmlformats.org/drawingml/2006/wordprocessingDrawing" xmlns:w10="urn:schemas-microsoft-com:office:word" xmlns:w="http://schemas.openxmlformats.org/wordprocessingml/2006/main" xmlns:w14="http://schemas.microsoft.com/office/word/2010/wordml" xmlns:w15="http://schemas.microsoft.com/office/word/2012/wordml" xmlns:w16cid="http://schemas.microsoft.com/office/word/2016/wordml/cid" xmlns:w16se="http://schemas.microsoft.com/office/word/2015/wordml/symex" xmlns:wpg="http://schemas.microsoft.com/office/word/2010/wordprocessingGroup" xmlns:wpi="http://schemas.microsoft.com/office/word/2010/wordprocessingInk" xmlns:wne="http://schemas.microsoft.com/office/word/2006/wordml" xmlns:wps="http://schemas.microsoft.com/office/word/2010/wordprocessingShape" mc:Ignorable="w14 w15 w16se w16cid wp14">
-  <w:comment w:id="94" w:author="Derwig, S." w:date="2020-10-19T10:35:00Z" w:initials="DS">
+  <w:comment w:id="0" w:author="Derwig, S." w:date="2020-10-19T11:54:00Z" w:initials="DS">
     <w:p>
       <w:pPr>
         <w:pStyle w:val="CommentText"/>
@@ -2745,73 +3622,399 @@
         <w:rPr>
           <w:lang w:val="nl-NL"/>
         </w:rPr>
-        <w:t xml:space="preserve">Zou misschien weg kunnen, omdat ze </w:t>
+        <w:t>Moet nog groepje en n</w:t>
       </w:r>
       <w:r>
         <w:rPr>
           <w:lang w:val="nl-NL"/>
         </w:rPr>
-        <w:t xml:space="preserve">als waren gecombineerd worden in de zelfde </w:t>
-      </w:r>
-      <w:proofErr w:type="spellStart"/>
-      <w:r>
-        <w:rPr>
-          <w:lang w:val="nl-NL"/>
-        </w:rPr>
-        <w:t>objective</w:t>
-      </w:r>
-      <w:proofErr w:type="spellEnd"/>
-      <w:r>
-        <w:rPr>
-          <w:lang w:val="nl-NL"/>
-        </w:rPr>
-        <w:t xml:space="preserve"> functie en dus wel een klein beetje gecombineerd zijn. Verder zit er ook nog een regulatiefactor </w:t>
-      </w:r>
-      <w:proofErr w:type="spellStart"/>
-      <w:r>
-        <w:rPr>
-          <w:lang w:val="nl-NL"/>
-        </w:rPr>
-        <w:t>lambda</w:t>
-      </w:r>
-      <w:proofErr w:type="spellEnd"/>
-      <w:r>
-        <w:rPr>
-          <w:lang w:val="nl-NL"/>
-        </w:rPr>
-        <w:t xml:space="preserve"> bij die kan worden ingesteld per deel functie. Dit kan de MSE of juist de </w:t>
-      </w:r>
-      <w:proofErr w:type="spellStart"/>
-      <w:r>
-        <w:rPr>
-          <w:lang w:val="nl-NL"/>
-        </w:rPr>
-        <w:t>perceptual</w:t>
-      </w:r>
-      <w:proofErr w:type="spellEnd"/>
-      <w:r>
-        <w:rPr>
-          <w:lang w:val="nl-NL"/>
-        </w:rPr>
-        <w:t xml:space="preserve"> </w:t>
-      </w:r>
-      <w:proofErr w:type="spellStart"/>
-      <w:r>
-        <w:rPr>
-          <w:lang w:val="nl-NL"/>
-        </w:rPr>
-        <w:t>loss</w:t>
-      </w:r>
-      <w:proofErr w:type="spellEnd"/>
-      <w:r>
-        <w:rPr>
-          <w:lang w:val="nl-NL"/>
-        </w:rPr>
-        <w:t xml:space="preserve"> belangrijker of minder belangrijk maken</w:t>
+        <w:t>amen erbij. Zoals pdf bestand van Dirk. Of een ander format zoals het nu staat?</w:t>
       </w:r>
     </w:p>
   </w:comment>
-  <w:comment w:id="104" w:author="Derwig, S." w:date="2020-10-19T10:48:00Z" w:initials="DS">
+  <w:comment w:id="22" w:author="Derwig, S." w:date="2020-10-19T11:55:00Z" w:initials="DS">
+    <w:p>
+      <w:pPr>
+        <w:pStyle w:val="CommentText"/>
+        <w:rPr>
+          <w:lang w:val="nl-NL"/>
+        </w:rPr>
+      </w:pPr>
+      <w:r>
+        <w:rPr>
+          <w:rStyle w:val="CommentReference"/>
+        </w:rPr>
+        <w:annotationRef/>
+      </w:r>
+      <w:r>
+        <w:rPr>
+          <w:lang w:val="nl-NL"/>
+        </w:rPr>
+        <w:t>Waar willen we onze p</w:t>
+      </w:r>
+      <w:r>
+        <w:rPr>
+          <w:lang w:val="nl-NL"/>
+        </w:rPr>
+        <w:t>aper vermelden of is in de titel al voldoende?</w:t>
+      </w:r>
+    </w:p>
+  </w:comment>
+  <w:comment w:id="54" w:author="Derwig, S." w:date="2020-10-19T11:40:00Z" w:initials="DS">
+    <w:p>
+      <w:pPr>
+        <w:pStyle w:val="CommentText"/>
+        <w:rPr>
+          <w:lang w:val="en-US"/>
+        </w:rPr>
+      </w:pPr>
+      <w:r>
+        <w:rPr>
+          <w:rStyle w:val="CommentReference"/>
+        </w:rPr>
+        <w:annotationRef/>
+      </w:r>
+      <w:proofErr w:type="spellStart"/>
+      <w:r>
+        <w:rPr>
+          <w:lang w:val="en-US"/>
+        </w:rPr>
+        <w:t>Misschien</w:t>
+      </w:r>
+      <w:proofErr w:type="spellEnd"/>
+      <w:r>
+        <w:rPr>
+          <w:lang w:val="en-US"/>
+        </w:rPr>
+        <w:t xml:space="preserve"> </w:t>
+      </w:r>
+      <w:proofErr w:type="spellStart"/>
+      <w:r>
+        <w:rPr>
+          <w:lang w:val="en-US"/>
+        </w:rPr>
+        <w:t>moet</w:t>
+      </w:r>
+      <w:proofErr w:type="spellEnd"/>
+      <w:r>
+        <w:rPr>
+          <w:lang w:val="en-US"/>
+        </w:rPr>
+        <w:t xml:space="preserve"> </w:t>
+      </w:r>
+      <w:proofErr w:type="spellStart"/>
+      <w:r>
+        <w:rPr>
+          <w:lang w:val="en-US"/>
+        </w:rPr>
+        <w:t>hier</w:t>
+      </w:r>
+      <w:proofErr w:type="spellEnd"/>
+      <w:r>
+        <w:rPr>
+          <w:lang w:val="en-US"/>
+        </w:rPr>
+        <w:t xml:space="preserve"> </w:t>
+      </w:r>
+      <w:proofErr w:type="spellStart"/>
+      <w:r>
+        <w:rPr>
+          <w:lang w:val="en-US"/>
+        </w:rPr>
+        <w:t>nog</w:t>
+      </w:r>
+      <w:proofErr w:type="spellEnd"/>
+      <w:r>
+        <w:rPr>
+          <w:lang w:val="en-US"/>
+        </w:rPr>
+        <w:t xml:space="preserve"> wat</w:t>
+      </w:r>
+      <w:r>
+        <w:rPr>
+          <w:lang w:val="en-US"/>
+        </w:rPr>
+        <w:t xml:space="preserve"> </w:t>
+      </w:r>
+      <w:proofErr w:type="spellStart"/>
+      <w:r>
+        <w:rPr>
+          <w:lang w:val="en-US"/>
+        </w:rPr>
+        <w:t>meer</w:t>
+      </w:r>
+      <w:proofErr w:type="spellEnd"/>
+      <w:r>
+        <w:rPr>
+          <w:lang w:val="en-US"/>
+        </w:rPr>
+        <w:t xml:space="preserve"> in over feature extraction</w:t>
+      </w:r>
+      <w:r>
+        <w:rPr>
+          <w:lang w:val="en-US"/>
+        </w:rPr>
+        <w:t xml:space="preserve"> </w:t>
+      </w:r>
+      <w:proofErr w:type="spellStart"/>
+      <w:r>
+        <w:rPr>
+          <w:lang w:val="en-US"/>
+        </w:rPr>
+        <w:t>uit</w:t>
+      </w:r>
+      <w:proofErr w:type="spellEnd"/>
+      <w:r>
+        <w:rPr>
+          <w:lang w:val="en-US"/>
+        </w:rPr>
+        <w:t xml:space="preserve"> Dirk </w:t>
+      </w:r>
+      <w:proofErr w:type="spellStart"/>
+      <w:r>
+        <w:rPr>
+          <w:lang w:val="en-US"/>
+        </w:rPr>
+        <w:t>zijn</w:t>
+      </w:r>
+      <w:proofErr w:type="spellEnd"/>
+      <w:r>
+        <w:rPr>
+          <w:lang w:val="en-US"/>
+        </w:rPr>
+        <w:t xml:space="preserve"> </w:t>
+      </w:r>
+      <w:proofErr w:type="spellStart"/>
+      <w:r>
+        <w:rPr>
+          <w:lang w:val="en-US"/>
+        </w:rPr>
+        <w:t>stuk</w:t>
+      </w:r>
+      <w:proofErr w:type="spellEnd"/>
+      <w:r>
+        <w:rPr>
+          <w:lang w:val="en-US"/>
+        </w:rPr>
+        <w:t>:</w:t>
+      </w:r>
+      <w:r>
+        <w:rPr>
+          <w:lang w:val="en-US"/>
+        </w:rPr>
+        <w:br/>
+      </w:r>
+      <w:r>
+        <w:rPr>
+          <w:lang w:val="en-US"/>
+        </w:rPr>
+        <w:br/>
+      </w:r>
+      <w:r>
+        <w:rPr>
+          <w:rFonts w:eastAsia="Times New Roman" w:cs="Calibri"/>
+          <w:color w:val="24292E"/>
+          <w:sz w:val="24"/>
+          <w:szCs w:val="24"/>
+          <w:lang w:val="en-US"/>
+        </w:rPr>
+        <w:t>In the first network, the generator consists of an encoder, a decoder and a feature extraction network that is applied to other MR sequences. The features extracted from the other MR sequences are then fed into the network between the encoder and the decoder</w:t>
+      </w:r>
+    </w:p>
+  </w:comment>
+  <w:comment w:id="67" w:author="Derwig, S." w:date="2020-10-19T11:51:00Z" w:initials="DS">
+    <w:p>
+      <w:pPr>
+        <w:pStyle w:val="CommentText"/>
+        <w:rPr>
+          <w:lang w:val="nl-NL"/>
+        </w:rPr>
+      </w:pPr>
+      <w:r>
+        <w:rPr>
+          <w:rStyle w:val="CommentReference"/>
+        </w:rPr>
+        <w:annotationRef/>
+      </w:r>
+      <w:r>
+        <w:rPr>
+          <w:lang w:val="nl-NL"/>
+        </w:rPr>
+        <w:t>Hier kan nog meer u</w:t>
+      </w:r>
+      <w:r>
+        <w:rPr>
+          <w:lang w:val="nl-NL"/>
+        </w:rPr>
+        <w:t>itleg bij de drie gebruikte methodes. Is dit nodig?</w:t>
+      </w:r>
+    </w:p>
+  </w:comment>
+  <w:comment w:id="130" w:author="Derwig, S." w:date="2020-10-19T10:35:00Z" w:initials="DS">
+    <w:p>
+      <w:pPr>
+        <w:pStyle w:val="CommentText"/>
+        <w:rPr>
+          <w:lang w:val="nl-NL"/>
+        </w:rPr>
+      </w:pPr>
+      <w:r>
+        <w:rPr>
+          <w:rStyle w:val="CommentReference"/>
+        </w:rPr>
+        <w:annotationRef/>
+      </w:r>
+      <w:r>
+        <w:rPr>
+          <w:lang w:val="nl-NL"/>
+        </w:rPr>
+        <w:t xml:space="preserve">Zou misschien weg kunnen, omdat ze </w:t>
+      </w:r>
+      <w:r>
+        <w:rPr>
+          <w:lang w:val="nl-NL"/>
+        </w:rPr>
+        <w:t xml:space="preserve">al gecombineerd worden in de zelfde </w:t>
+      </w:r>
+      <w:proofErr w:type="spellStart"/>
+      <w:r>
+        <w:rPr>
+          <w:lang w:val="nl-NL"/>
+        </w:rPr>
+        <w:t>objective</w:t>
+      </w:r>
+      <w:proofErr w:type="spellEnd"/>
+      <w:r>
+        <w:rPr>
+          <w:lang w:val="nl-NL"/>
+        </w:rPr>
+        <w:t xml:space="preserve"> functie en dus wel een beetje </w:t>
+      </w:r>
+      <w:r>
+        <w:rPr>
+          <w:lang w:val="nl-NL"/>
+        </w:rPr>
+        <w:t>gekoppeld</w:t>
+      </w:r>
+      <w:r>
+        <w:rPr>
+          <w:lang w:val="nl-NL"/>
+        </w:rPr>
+        <w:t xml:space="preserve"> zijn. Verder zit er ook nog een regulatiefactor </w:t>
+      </w:r>
+      <w:proofErr w:type="spellStart"/>
+      <w:r>
+        <w:rPr>
+          <w:lang w:val="nl-NL"/>
+        </w:rPr>
+        <w:t>lambda</w:t>
+      </w:r>
+      <w:proofErr w:type="spellEnd"/>
+      <w:r>
+        <w:rPr>
+          <w:lang w:val="nl-NL"/>
+        </w:rPr>
+        <w:t xml:space="preserve"> bij die kan worden ingesteld per deel functie. Dit kan de MSE of juist de </w:t>
+      </w:r>
+      <w:proofErr w:type="spellStart"/>
+      <w:r>
+        <w:rPr>
+          <w:lang w:val="nl-NL"/>
+        </w:rPr>
+        <w:t>perceptual</w:t>
+      </w:r>
+      <w:proofErr w:type="spellEnd"/>
+      <w:r>
+        <w:rPr>
+          <w:lang w:val="nl-NL"/>
+        </w:rPr>
+        <w:t xml:space="preserve"> </w:t>
+      </w:r>
+      <w:proofErr w:type="spellStart"/>
+      <w:r>
+        <w:rPr>
+          <w:lang w:val="nl-NL"/>
+        </w:rPr>
+        <w:t>loss</w:t>
+      </w:r>
+      <w:proofErr w:type="spellEnd"/>
+      <w:r>
+        <w:rPr>
+          <w:lang w:val="nl-NL"/>
+        </w:rPr>
+        <w:t xml:space="preserve"> belangrijker maken</w:t>
+      </w:r>
+      <w:r>
+        <w:rPr>
+          <w:lang w:val="nl-NL"/>
+        </w:rPr>
+        <w:t xml:space="preserve"> en daarmee het probleem oplossen?</w:t>
+      </w:r>
+      <w:r>
+        <w:rPr>
+          <w:lang w:val="nl-NL"/>
+        </w:rPr>
+        <w:t xml:space="preserve"> Als je merkt dat de MSE veel ‘over-</w:t>
+      </w:r>
+      <w:proofErr w:type="spellStart"/>
+      <w:r>
+        <w:rPr>
+          <w:lang w:val="nl-NL"/>
+        </w:rPr>
+        <w:t>smoothed</w:t>
+      </w:r>
+      <w:proofErr w:type="spellEnd"/>
+      <w:r>
+        <w:rPr>
+          <w:lang w:val="nl-NL"/>
+        </w:rPr>
+        <w:t xml:space="preserve"> super </w:t>
+      </w:r>
+      <w:proofErr w:type="spellStart"/>
+      <w:r>
+        <w:rPr>
+          <w:lang w:val="nl-NL"/>
+        </w:rPr>
+        <w:t>resulution</w:t>
+      </w:r>
+      <w:proofErr w:type="spellEnd"/>
+      <w:r>
+        <w:rPr>
+          <w:lang w:val="nl-NL"/>
+        </w:rPr>
+        <w:t xml:space="preserve">’  maakt dan zet je die lager of de </w:t>
+      </w:r>
+      <w:proofErr w:type="spellStart"/>
+      <w:r>
+        <w:rPr>
+          <w:lang w:val="nl-NL"/>
+        </w:rPr>
+        <w:t>perceptual</w:t>
+      </w:r>
+      <w:proofErr w:type="spellEnd"/>
+      <w:r>
+        <w:rPr>
+          <w:lang w:val="nl-NL"/>
+        </w:rPr>
+        <w:t xml:space="preserve"> </w:t>
+      </w:r>
+      <w:proofErr w:type="spellStart"/>
+      <w:r>
+        <w:rPr>
+          <w:lang w:val="nl-NL"/>
+        </w:rPr>
+        <w:t>loss</w:t>
+      </w:r>
+      <w:proofErr w:type="spellEnd"/>
+      <w:r>
+        <w:rPr>
+          <w:lang w:val="nl-NL"/>
+        </w:rPr>
+        <w:t xml:space="preserve"> hoger</w:t>
+      </w:r>
+    </w:p>
+  </w:comment>
+  <w:comment w:id="174" w:author="Derwig, S." w:date="2020-10-19T10:48:00Z" w:initials="DS">
     <w:p>
       <w:pPr>
         <w:pStyle w:val="CommentText"/>
@@ -2844,6 +4047,10 @@
 
 <file path=word/commentsExtended.xml><?xml version="1.0" encoding="utf-8"?>
 <w15:commentsEx xmlns:wpc="http://schemas.microsoft.com/office/word/2010/wordprocessingCanvas" xmlns:cx="http://schemas.microsoft.com/office/drawing/2014/chartex" xmlns:cx1="http://schemas.microsoft.com/office/drawing/2015/9/8/chartex" xmlns:cx2="http://schemas.microsoft.com/office/drawing/2015/10/21/chartex" xmlns:cx3="http://schemas.microsoft.com/office/drawing/2016/5/9/chartex" xmlns:cx4="http://schemas.microsoft.com/office/drawing/2016/5/10/chartex" xmlns:cx5="http://schemas.microsoft.com/office/drawing/2016/5/11/chartex" xmlns:cx6="http://schemas.microsoft.com/office/drawing/2016/5/12/chartex" xmlns:cx7="http://schemas.microsoft.com/office/drawing/2016/5/13/chartex" xmlns:cx8="http://schemas.microsoft.com/office/drawing/2016/5/14/chartex" xmlns:mc="http://schemas.openxmlformats.org/markup-compatibility/2006" xmlns:aink="http://schemas.microsoft.com/office/drawing/2016/ink" xmlns:am3d="http://schemas.microsoft.com/office/drawing/2017/model3d" xmlns:o="urn:schemas-microsoft-com:office:office" xmlns:r="http://schemas.openxmlformats.org/officeDocument/2006/relationships" xmlns:m="http://schemas.openxmlformats.org/officeDocument/2006/math" xmlns:v="urn:schemas-microsoft-com:vml" xmlns:wp14="http://schemas.microsoft.com/office/word/2010/wordprocessingDrawing" xmlns:wp="http://schemas.openxmlformats.org/drawingml/2006/wordprocessingDrawing" xmlns:w10="urn:schemas-microsoft-com:office:word" xmlns:w="http://schemas.openxmlformats.org/wordprocessingml/2006/main" xmlns:w14="http://schemas.microsoft.com/office/word/2010/wordml" xmlns:w15="http://schemas.microsoft.com/office/word/2012/wordml" xmlns:w16cid="http://schemas.microsoft.com/office/word/2016/wordml/cid" xmlns:w16se="http://schemas.microsoft.com/office/word/2015/wordml/symex" xmlns:wpg="http://schemas.microsoft.com/office/word/2010/wordprocessingGroup" xmlns:wpi="http://schemas.microsoft.com/office/word/2010/wordprocessingInk" xmlns:wne="http://schemas.microsoft.com/office/word/2006/wordml" xmlns:wps="http://schemas.microsoft.com/office/word/2010/wordprocessingShape" mc:Ignorable="w14 w15 w16se w16cid wp14">
+  <w15:commentEx w15:paraId="3238DF71" w15:done="0"/>
+  <w15:commentEx w15:paraId="139BD42F" w15:done="0"/>
+  <w15:commentEx w15:paraId="6F164C38" w15:done="0"/>
+  <w15:commentEx w15:paraId="49F707D7" w15:done="0"/>
   <w15:commentEx w15:paraId="2CA4B0B4" w15:done="0"/>
   <w15:commentEx w15:paraId="111DF3BA" w15:done="0"/>
 </w15:commentsEx>
@@ -2851,6 +4058,10 @@
 
 <file path=word/commentsIds.xml><?xml version="1.0" encoding="utf-8"?>
 <w16cid:commentsIds xmlns:wpc="http://schemas.microsoft.com/office/word/2010/wordprocessingCanvas" xmlns:cx="http://schemas.microsoft.com/office/drawing/2014/chartex" xmlns:cx1="http://schemas.microsoft.com/office/drawing/2015/9/8/chartex" xmlns:cx2="http://schemas.microsoft.com/office/drawing/2015/10/21/chartex" xmlns:cx3="http://schemas.microsoft.com/office/drawing/2016/5/9/chartex" xmlns:cx4="http://schemas.microsoft.com/office/drawing/2016/5/10/chartex" xmlns:cx5="http://schemas.microsoft.com/office/drawing/2016/5/11/chartex" xmlns:cx6="http://schemas.microsoft.com/office/drawing/2016/5/12/chartex" xmlns:cx7="http://schemas.microsoft.com/office/drawing/2016/5/13/chartex" xmlns:cx8="http://schemas.microsoft.com/office/drawing/2016/5/14/chartex" xmlns:mc="http://schemas.openxmlformats.org/markup-compatibility/2006" xmlns:aink="http://schemas.microsoft.com/office/drawing/2016/ink" xmlns:am3d="http://schemas.microsoft.com/office/drawing/2017/model3d" xmlns:o="urn:schemas-microsoft-com:office:office" xmlns:r="http://schemas.openxmlformats.org/officeDocument/2006/relationships" xmlns:m="http://schemas.openxmlformats.org/officeDocument/2006/math" xmlns:v="urn:schemas-microsoft-com:vml" xmlns:wp14="http://schemas.microsoft.com/office/word/2010/wordprocessingDrawing" xmlns:wp="http://schemas.openxmlformats.org/drawingml/2006/wordprocessingDrawing" xmlns:w10="urn:schemas-microsoft-com:office:word" xmlns:w="http://schemas.openxmlformats.org/wordprocessingml/2006/main" xmlns:w14="http://schemas.microsoft.com/office/word/2010/wordml" xmlns:w15="http://schemas.microsoft.com/office/word/2012/wordml" xmlns:w16cid="http://schemas.microsoft.com/office/word/2016/wordml/cid" xmlns:w16se="http://schemas.microsoft.com/office/word/2015/wordml/symex" xmlns:wpg="http://schemas.microsoft.com/office/word/2010/wordprocessingGroup" xmlns:wpi="http://schemas.microsoft.com/office/word/2010/wordprocessingInk" xmlns:wne="http://schemas.microsoft.com/office/word/2006/wordml" xmlns:wps="http://schemas.microsoft.com/office/word/2010/wordprocessingShape" mc:Ignorable="w14 w15 w16se w16cid wp14">
+  <w16cid:commentId w16cid:paraId="3238DF71" w16cid:durableId="2337FCF5"/>
+  <w16cid:commentId w16cid:paraId="139BD42F" w16cid:durableId="2337FD20"/>
+  <w16cid:commentId w16cid:paraId="6F164C38" w16cid:durableId="2337F999"/>
+  <w16cid:commentId w16cid:paraId="49F707D7" w16cid:durableId="2337FC2A"/>
   <w16cid:commentId w16cid:paraId="2CA4B0B4" w16cid:durableId="2337EA5A"/>
   <w16cid:commentId w16cid:paraId="111DF3BA" w16cid:durableId="2337ED8B"/>
 </w16cid:commentsIds>
@@ -3836,7 +5047,6 @@
   <w:style w:type="character" w:default="1" w:styleId="DefaultParagraphFont">
     <w:name w:val="Default Paragraph Font"/>
     <w:uiPriority w:val="1"/>
-    <w:semiHidden/>
     <w:unhideWhenUsed/>
   </w:style>
   <w:style w:type="table" w:default="1" w:styleId="TableNormal">
@@ -4018,6 +5228,18 @@
     <w:rPr>
       <w:color w:val="954F72" w:themeColor="followedHyperlink"/>
       <w:u w:val="single"/>
+    </w:rPr>
+  </w:style>
+  <w:style w:type="paragraph" w:customStyle="1" w:styleId="Standard">
+    <w:name w:val="Standard"/>
+    <w:rsid w:val="002B2B00"/>
+    <w:pPr>
+      <w:suppressAutoHyphens/>
+      <w:autoSpaceDN w:val="0"/>
+      <w:textAlignment w:val="baseline"/>
+    </w:pPr>
+    <w:rPr>
+      <w:rFonts w:ascii="Calibri" w:eastAsia="Calibri" w:hAnsi="Calibri" w:cs="F"/>
     </w:rPr>
   </w:style>
 </w:styles>
@@ -4545,7 +5767,7 @@
 </file>
 
 <file path=customXml/itemProps4.xml><?xml version="1.0" encoding="utf-8"?>
-<ds:datastoreItem xmlns:ds="http://schemas.openxmlformats.org/officeDocument/2006/customXml" ds:itemID="{E8463CCF-240E-4763-8228-4C2E8DA375C3}">
+<ds:datastoreItem xmlns:ds="http://schemas.openxmlformats.org/officeDocument/2006/customXml" ds:itemID="{D24E942C-154B-411F-AF1E-3A7A6683FDAA}">
   <ds:schemaRefs>
     <ds:schemaRef ds:uri="http://schemas.openxmlformats.org/officeDocument/2006/bibliography"/>
   </ds:schemaRefs>

</xml_diff>